<commit_message>
Termino ficha queiros2016 (LODPRO)
</commit_message>
<xml_diff>
--- a/fichas resenha.docx
+++ b/fichas resenha.docx
@@ -1,53 +1,59 @@
 
 <file path=word/document.xml><?xml version="1.0" encoding="utf-8"?>
-<w:document xmlns:ve="http://schemas.openxmlformats.org/markup-compatibility/2006" xmlns:o="urn:schemas-microsoft-com:office:office" xmlns:r="http://schemas.openxmlformats.org/officeDocument/2006/relationships" xmlns:m="http://schemas.openxmlformats.org/officeDocument/2006/math" xmlns:v="urn:schemas-microsoft-com:vml" xmlns:wp="http://schemas.openxmlformats.org/drawingml/2006/wordprocessingDrawing" xmlns:w10="urn:schemas-microsoft-com:office:word" xmlns:w="http://schemas.openxmlformats.org/wordprocessingml/2006/main" xmlns:wne="http://schemas.microsoft.com/office/word/2006/wordml">
+<w:document xmlns:o="urn:schemas-microsoft-com:office:office" xmlns:r="http://schemas.openxmlformats.org/officeDocument/2006/relationships" xmlns:v="urn:schemas-microsoft-com:vml" xmlns:w="http://schemas.openxmlformats.org/wordprocessingml/2006/main" xmlns:w10="urn:schemas-microsoft-com:office:word" xmlns:wp="http://schemas.openxmlformats.org/drawingml/2006/wordprocessingDrawing" xmlns:wps="http://schemas.microsoft.com/office/word/2010/wordprocessingShape" xmlns:wpg="http://schemas.microsoft.com/office/word/2010/wordprocessingGroup" xmlns:mc="http://schemas.openxmlformats.org/markup-compatibility/2006" xmlns:wp14="http://schemas.microsoft.com/office/word/2010/wordprocessingDrawing" xmlns:w14="http://schemas.microsoft.com/office/word/2010/wordml" mc:Ignorable="w14 wp14">
   <w:body>
     <w:tbl>
       <w:tblPr>
         <w:tblStyle w:val="TableNormal"/>
         <w:tblW w:w="9557" w:type="dxa"/>
-        <w:tblInd w:w="108" w:type="dxa"/>
+        <w:jc w:val="left"/>
+        <w:tblInd w:w="78" w:type="dxa"/>
         <w:tblBorders>
-          <w:top w:val="single" w:sz="2" w:space="0" w:color="000000"/>
-          <w:left w:val="single" w:sz="2" w:space="0" w:color="000000"/>
-          <w:bottom w:val="single" w:sz="2" w:space="0" w:color="000000"/>
-          <w:right w:val="single" w:sz="2" w:space="0" w:color="000000"/>
-          <w:insideH w:val="single" w:sz="12" w:space="0" w:color="000000"/>
-          <w:insideV w:val="single" w:sz="12" w:space="0" w:color="000000"/>
+          <w:top w:val="single" w:sz="12" w:space="0" w:color="000001"/>
+          <w:left w:val="single" w:sz="12" w:space="0" w:color="000001"/>
+          <w:bottom w:val="single" w:sz="12" w:space="0" w:color="000001"/>
+          <w:right w:val="single" w:sz="12" w:space="0" w:color="000001"/>
+          <w:insideH w:val="single" w:sz="12" w:space="0" w:color="000001"/>
+          <w:insideV w:val="single" w:sz="12" w:space="0" w:color="000001"/>
         </w:tblBorders>
-        <w:tblLayout w:type="fixed"/>
-        <w:tblLook w:val="04A0"/>
+        <w:tblCellMar>
+          <w:top w:w="80" w:type="dxa"/>
+          <w:left w:w="65" w:type="dxa"/>
+          <w:bottom w:w="80" w:type="dxa"/>
+          <w:right w:w="80" w:type="dxa"/>
+        </w:tblCellMar>
+        <w:tblLook w:val="04a0"/>
       </w:tblPr>
       <w:tblGrid>
         <w:gridCol w:w="806"/>
         <w:gridCol w:w="6957"/>
         <w:gridCol w:w="1022"/>
-        <w:gridCol w:w="772"/>
+        <w:gridCol w:w="771"/>
       </w:tblGrid>
       <w:tr>
         <w:trPr>
-          <w:trHeight w:val="279"/>
+          <w:trHeight w:val="279" w:hRule="atLeast"/>
         </w:trPr>
         <w:tc>
           <w:tcPr>
             <w:tcW w:w="806" w:type="dxa"/>
             <w:tcBorders>
-              <w:top w:val="single" w:sz="12" w:space="0" w:color="000000"/>
-              <w:left w:val="single" w:sz="12" w:space="0" w:color="000000"/>
-              <w:bottom w:val="single" w:sz="12" w:space="0" w:color="000000"/>
-              <w:right w:val="single" w:sz="12" w:space="0" w:color="000000"/>
+              <w:top w:val="single" w:sz="12" w:space="0" w:color="000001"/>
+              <w:left w:val="single" w:sz="12" w:space="0" w:color="000001"/>
+              <w:bottom w:val="single" w:sz="12" w:space="0" w:color="000001"/>
+              <w:right w:val="single" w:sz="12" w:space="0" w:color="000001"/>
+              <w:insideH w:val="single" w:sz="12" w:space="0" w:color="000001"/>
+              <w:insideV w:val="single" w:sz="12" w:space="0" w:color="000001"/>
             </w:tcBorders>
-            <w:shd w:val="clear" w:color="auto" w:fill="BFBFBF"/>
+            <w:shd w:color="auto" w:fill="BFBFBF" w:val="clear"/>
             <w:tcMar>
-              <w:top w:w="80" w:type="dxa"/>
-              <w:left w:w="80" w:type="dxa"/>
-              <w:bottom w:w="80" w:type="dxa"/>
-              <w:right w:w="80" w:type="dxa"/>
+              <w:left w:w="65" w:type="dxa"/>
             </w:tcMar>
           </w:tcPr>
           <w:p>
             <w:pPr>
               <w:pStyle w:val="EstilodeTabela2"/>
+              <w:rPr/>
             </w:pPr>
             <w:r>
               <w:rPr>
@@ -62,109 +68,50 @@
           <w:tcPr>
             <w:tcW w:w="6957" w:type="dxa"/>
             <w:tcBorders>
-              <w:top w:val="single" w:sz="12" w:space="0" w:color="000000"/>
-              <w:left w:val="single" w:sz="12" w:space="0" w:color="000000"/>
-              <w:bottom w:val="single" w:sz="12" w:space="0" w:color="000000"/>
-              <w:right w:val="single" w:sz="12" w:space="0" w:color="000000"/>
+              <w:top w:val="single" w:sz="12" w:space="0" w:color="000001"/>
+              <w:left w:val="single" w:sz="12" w:space="0" w:color="000001"/>
+              <w:bottom w:val="single" w:sz="12" w:space="0" w:color="000001"/>
+              <w:right w:val="single" w:sz="12" w:space="0" w:color="000001"/>
+              <w:insideH w:val="single" w:sz="12" w:space="0" w:color="000001"/>
+              <w:insideV w:val="single" w:sz="12" w:space="0" w:color="000001"/>
             </w:tcBorders>
-            <w:shd w:val="clear" w:color="auto" w:fill="auto"/>
+            <w:shd w:color="auto" w:fill="auto" w:val="clear"/>
             <w:tcMar>
-              <w:top w:w="80" w:type="dxa"/>
-              <w:left w:w="80" w:type="dxa"/>
-              <w:bottom w:w="80" w:type="dxa"/>
-              <w:right w:w="80" w:type="dxa"/>
+              <w:left w:w="65" w:type="dxa"/>
             </w:tcMar>
           </w:tcPr>
           <w:p>
             <w:pPr>
-              <w:pBdr>
-                <w:top w:val="none" w:sz="0" w:space="0" w:color="auto"/>
-                <w:left w:val="none" w:sz="0" w:space="0" w:color="auto"/>
-                <w:bottom w:val="none" w:sz="0" w:space="0" w:color="auto"/>
-                <w:right w:val="none" w:sz="0" w:space="0" w:color="auto"/>
-                <w:between w:val="none" w:sz="0" w:space="0" w:color="auto"/>
-                <w:bar w:val="none" w:sz="0" w:color="auto"/>
-              </w:pBdr>
+              <w:pStyle w:val="Normal"/>
+              <w:pBdr/>
               <w:rPr>
                 <w:rFonts w:eastAsia="Times New Roman"/>
-                <w:bdr w:val="none" w:sz="0" w:space="0" w:color="auto"/>
                 <w:lang w:val="pt-BR" w:eastAsia="pt-BR"/>
               </w:rPr>
             </w:pPr>
             <w:r>
               <w:rPr>
                 <w:rFonts w:eastAsia="Times New Roman"/>
-                <w:bdr w:val="none" w:sz="0" w:space="0" w:color="auto"/>
                 <w:lang w:val="pt-BR" w:eastAsia="pt-BR"/>
               </w:rPr>
-              <w:t>Leandro Marques Queiros</w:t>
-            </w:r>
-            <w:r>
+              <w:t>Leandro Marques Queiros, Denis Silva da Silveira,</w:t>
+            </w:r>
+          </w:p>
+          <w:p>
+            <w:pPr>
+              <w:pStyle w:val="Normal"/>
+              <w:pBdr/>
               <w:rPr>
-                <w:rFonts w:eastAsia="Times New Roman" w:hAnsi="Symbol"/>
-                <w:bdr w:val="none" w:sz="0" w:space="0" w:color="auto"/>
+                <w:rFonts w:eastAsia="Times New Roman"/>
                 <w:lang w:val="pt-BR" w:eastAsia="pt-BR"/>
               </w:rPr>
-              <w:t>,</w:t>
-            </w:r>
+            </w:pPr>
             <w:r>
               <w:rPr>
                 <w:rFonts w:eastAsia="Times New Roman"/>
-                <w:bdr w:val="none" w:sz="0" w:space="0" w:color="auto"/>
                 <w:lang w:val="pt-BR" w:eastAsia="pt-BR"/>
               </w:rPr>
-              <w:t xml:space="preserve"> Denis Silva da Silveira,</w:t>
-            </w:r>
-          </w:p>
-          <w:p>
-            <w:pPr>
-              <w:pBdr>
-                <w:top w:val="none" w:sz="0" w:space="0" w:color="auto"/>
-                <w:left w:val="none" w:sz="0" w:space="0" w:color="auto"/>
-                <w:bottom w:val="none" w:sz="0" w:space="0" w:color="auto"/>
-                <w:right w:val="none" w:sz="0" w:space="0" w:color="auto"/>
-                <w:between w:val="none" w:sz="0" w:space="0" w:color="auto"/>
-                <w:bar w:val="none" w:sz="0" w:color="auto"/>
-              </w:pBdr>
-              <w:rPr>
-                <w:rFonts w:eastAsia="Times New Roman"/>
-                <w:bdr w:val="none" w:sz="0" w:space="0" w:color="auto"/>
-                <w:lang w:val="pt-BR" w:eastAsia="pt-BR"/>
-              </w:rPr>
-            </w:pPr>
-            <w:r>
-              <w:rPr>
-                <w:rFonts w:eastAsia="Times New Roman"/>
-                <w:bdr w:val="none" w:sz="0" w:space="0" w:color="auto"/>
-                <w:lang w:val="pt-BR" w:eastAsia="pt-BR"/>
-              </w:rPr>
-              <w:t>Jorge da Silva Correia-Neto </w:t>
-            </w:r>
-            <w:proofErr w:type="spellStart"/>
-            <w:r>
-              <w:rPr>
-                <w:rFonts w:eastAsia="Times New Roman"/>
-                <w:bdr w:val="none" w:sz="0" w:space="0" w:color="auto"/>
-                <w:lang w:val="pt-BR" w:eastAsia="pt-BR"/>
-              </w:rPr>
-              <w:t>and</w:t>
-            </w:r>
-            <w:proofErr w:type="spellEnd"/>
-            <w:r>
-              <w:rPr>
-                <w:rFonts w:eastAsia="Times New Roman"/>
-                <w:bdr w:val="none" w:sz="0" w:space="0" w:color="auto"/>
-                <w:lang w:val="pt-BR" w:eastAsia="pt-BR"/>
-              </w:rPr>
-              <w:t xml:space="preserve"> Guilherme </w:t>
-            </w:r>
-            <w:r>
-              <w:rPr>
-                <w:rFonts w:eastAsia="Times New Roman"/>
-                <w:bdr w:val="none" w:sz="0" w:space="0" w:color="auto"/>
-                <w:lang w:val="pt-BR" w:eastAsia="pt-BR"/>
-              </w:rPr>
-              <w:t>Vilar</w:t>
+              <w:t>Jorge da Silva Correia-Neto and Guilherme Vilar</w:t>
             </w:r>
           </w:p>
         </w:tc>
@@ -172,22 +119,22 @@
           <w:tcPr>
             <w:tcW w:w="1022" w:type="dxa"/>
             <w:tcBorders>
-              <w:top w:val="single" w:sz="12" w:space="0" w:color="000000"/>
-              <w:left w:val="single" w:sz="12" w:space="0" w:color="000000"/>
-              <w:bottom w:val="single" w:sz="12" w:space="0" w:color="000000"/>
-              <w:right w:val="single" w:sz="12" w:space="0" w:color="000000"/>
+              <w:top w:val="single" w:sz="12" w:space="0" w:color="000001"/>
+              <w:left w:val="single" w:sz="12" w:space="0" w:color="000001"/>
+              <w:bottom w:val="single" w:sz="12" w:space="0" w:color="000001"/>
+              <w:right w:val="single" w:sz="12" w:space="0" w:color="000001"/>
+              <w:insideH w:val="single" w:sz="12" w:space="0" w:color="000001"/>
+              <w:insideV w:val="single" w:sz="12" w:space="0" w:color="000001"/>
             </w:tcBorders>
-            <w:shd w:val="clear" w:color="auto" w:fill="BFBFBF"/>
+            <w:shd w:color="auto" w:fill="BFBFBF" w:val="clear"/>
             <w:tcMar>
-              <w:top w:w="80" w:type="dxa"/>
-              <w:left w:w="80" w:type="dxa"/>
-              <w:bottom w:w="80" w:type="dxa"/>
-              <w:right w:w="80" w:type="dxa"/>
+              <w:left w:w="65" w:type="dxa"/>
             </w:tcMar>
           </w:tcPr>
           <w:p>
             <w:pPr>
               <w:pStyle w:val="EstilodeTabela2"/>
+              <w:rPr/>
             </w:pPr>
             <w:r>
               <w:rPr>
@@ -200,23 +147,27 @@
         </w:tc>
         <w:tc>
           <w:tcPr>
-            <w:tcW w:w="770" w:type="dxa"/>
+            <w:tcW w:w="771" w:type="dxa"/>
             <w:tcBorders>
-              <w:top w:val="single" w:sz="12" w:space="0" w:color="000000"/>
-              <w:left w:val="single" w:sz="12" w:space="0" w:color="000000"/>
-              <w:bottom w:val="single" w:sz="12" w:space="0" w:color="000000"/>
-              <w:right w:val="single" w:sz="12" w:space="0" w:color="000000"/>
+              <w:top w:val="single" w:sz="12" w:space="0" w:color="000001"/>
+              <w:left w:val="single" w:sz="12" w:space="0" w:color="000001"/>
+              <w:bottom w:val="single" w:sz="12" w:space="0" w:color="000001"/>
+              <w:right w:val="single" w:sz="12" w:space="0" w:color="000001"/>
+              <w:insideH w:val="single" w:sz="12" w:space="0" w:color="000001"/>
+              <w:insideV w:val="single" w:sz="12" w:space="0" w:color="000001"/>
             </w:tcBorders>
-            <w:shd w:val="clear" w:color="auto" w:fill="auto"/>
+            <w:shd w:color="auto" w:fill="auto" w:val="clear"/>
             <w:tcMar>
-              <w:top w:w="80" w:type="dxa"/>
-              <w:left w:w="80" w:type="dxa"/>
-              <w:bottom w:w="80" w:type="dxa"/>
-              <w:right w:w="80" w:type="dxa"/>
+              <w:left w:w="65" w:type="dxa"/>
             </w:tcMar>
           </w:tcPr>
           <w:p>
-            <w:r>
+            <w:pPr>
+              <w:pStyle w:val="Normal"/>
+              <w:rPr/>
+            </w:pPr>
+            <w:r>
+              <w:rPr/>
               <w:t>2016</w:t>
             </w:r>
           </w:p>
@@ -224,50 +175,35 @@
       </w:tr>
       <w:tr>
         <w:trPr>
-          <w:trHeight w:val="279"/>
+          <w:trHeight w:val="279" w:hRule="atLeast"/>
         </w:trPr>
         <w:tc>
           <w:tcPr>
             <w:tcW w:w="806" w:type="dxa"/>
             <w:tcBorders>
-              <w:top w:val="single" w:sz="12" w:space="0" w:color="000000"/>
-              <w:left w:val="single" w:sz="12" w:space="0" w:color="000000"/>
-              <w:bottom w:val="single" w:sz="12" w:space="0" w:color="000000"/>
-              <w:right w:val="single" w:sz="12" w:space="0" w:color="000000"/>
+              <w:top w:val="single" w:sz="12" w:space="0" w:color="000001"/>
+              <w:left w:val="single" w:sz="12" w:space="0" w:color="000001"/>
+              <w:bottom w:val="single" w:sz="12" w:space="0" w:color="000001"/>
+              <w:right w:val="single" w:sz="12" w:space="0" w:color="000001"/>
+              <w:insideH w:val="single" w:sz="12" w:space="0" w:color="000001"/>
+              <w:insideV w:val="single" w:sz="12" w:space="0" w:color="000001"/>
             </w:tcBorders>
-            <w:shd w:val="clear" w:color="auto" w:fill="BFBFBF"/>
+            <w:shd w:color="auto" w:fill="BFBFBF" w:val="clear"/>
             <w:tcMar>
-              <w:top w:w="80" w:type="dxa"/>
-              <w:left w:w="80" w:type="dxa"/>
-              <w:bottom w:w="80" w:type="dxa"/>
-              <w:right w:w="80" w:type="dxa"/>
+              <w:left w:w="65" w:type="dxa"/>
             </w:tcMar>
           </w:tcPr>
           <w:p>
             <w:pPr>
               <w:pStyle w:val="EstilodeTabela2"/>
+              <w:rPr/>
             </w:pPr>
             <w:r>
               <w:rPr>
                 <w:b/>
                 <w:bCs/>
               </w:rPr>
-              <w:t>T</w:t>
-            </w:r>
-            <w:r>
-              <w:rPr>
-                <w:rFonts w:hAnsi="Helvetica"/>
-                <w:b/>
-                <w:bCs/>
-              </w:rPr>
-              <w:t>í</w:t>
-            </w:r>
-            <w:r>
-              <w:rPr>
-                <w:b/>
-                <w:bCs/>
-              </w:rPr>
-              <w:t>tulo:</w:t>
+              <w:t>Título:</w:t>
             </w:r>
           </w:p>
         </w:tc>
@@ -275,21 +211,25 @@
           <w:tcPr>
             <w:tcW w:w="6957" w:type="dxa"/>
             <w:tcBorders>
-              <w:top w:val="single" w:sz="12" w:space="0" w:color="000000"/>
-              <w:left w:val="single" w:sz="12" w:space="0" w:color="000000"/>
-              <w:bottom w:val="single" w:sz="12" w:space="0" w:color="000000"/>
-              <w:right w:val="single" w:sz="12" w:space="0" w:color="000000"/>
+              <w:top w:val="single" w:sz="12" w:space="0" w:color="000001"/>
+              <w:left w:val="single" w:sz="12" w:space="0" w:color="000001"/>
+              <w:bottom w:val="single" w:sz="12" w:space="0" w:color="000001"/>
+              <w:right w:val="single" w:sz="12" w:space="0" w:color="000001"/>
+              <w:insideH w:val="single" w:sz="12" w:space="0" w:color="000001"/>
+              <w:insideV w:val="single" w:sz="12" w:space="0" w:color="000001"/>
             </w:tcBorders>
-            <w:shd w:val="clear" w:color="auto" w:fill="auto"/>
+            <w:shd w:color="auto" w:fill="auto" w:val="clear"/>
             <w:tcMar>
-              <w:top w:w="80" w:type="dxa"/>
-              <w:left w:w="80" w:type="dxa"/>
-              <w:bottom w:w="80" w:type="dxa"/>
-              <w:right w:w="80" w:type="dxa"/>
+              <w:left w:w="65" w:type="dxa"/>
             </w:tcMar>
           </w:tcPr>
           <w:p>
-            <w:r>
+            <w:pPr>
+              <w:pStyle w:val="Normal"/>
+              <w:rPr/>
+            </w:pPr>
+            <w:r>
+              <w:rPr/>
               <w:t>LODPRO: learning objects development process</w:t>
             </w:r>
           </w:p>
@@ -298,86 +238,84 @@
           <w:tcPr>
             <w:tcW w:w="1022" w:type="dxa"/>
             <w:tcBorders>
-              <w:top w:val="single" w:sz="12" w:space="0" w:color="000000"/>
-              <w:left w:val="single" w:sz="12" w:space="0" w:color="000000"/>
-              <w:bottom w:val="single" w:sz="12" w:space="0" w:color="000000"/>
-              <w:right w:val="single" w:sz="12" w:space="0" w:color="000000"/>
+              <w:top w:val="single" w:sz="12" w:space="0" w:color="000001"/>
+              <w:left w:val="single" w:sz="12" w:space="0" w:color="000001"/>
+              <w:bottom w:val="single" w:sz="12" w:space="0" w:color="000001"/>
+              <w:right w:val="single" w:sz="12" w:space="0" w:color="000001"/>
+              <w:insideH w:val="single" w:sz="12" w:space="0" w:color="000001"/>
+              <w:insideV w:val="single" w:sz="12" w:space="0" w:color="000001"/>
             </w:tcBorders>
-            <w:shd w:val="clear" w:color="auto" w:fill="BFBFBF"/>
+            <w:shd w:color="auto" w:fill="BFBFBF" w:val="clear"/>
             <w:tcMar>
-              <w:top w:w="80" w:type="dxa"/>
-              <w:left w:w="80" w:type="dxa"/>
-              <w:bottom w:w="80" w:type="dxa"/>
-              <w:right w:w="80" w:type="dxa"/>
+              <w:left w:w="65" w:type="dxa"/>
             </w:tcMar>
           </w:tcPr>
           <w:p>
             <w:pPr>
               <w:pStyle w:val="EstilodeTabela2"/>
-            </w:pPr>
-            <w:proofErr w:type="spellStart"/>
+              <w:rPr/>
+            </w:pPr>
             <w:r>
               <w:rPr>
                 <w:b/>
                 <w:bCs/>
               </w:rPr>
-              <w:t>Qualis</w:t>
-            </w:r>
-            <w:proofErr w:type="spellEnd"/>
-            <w:r>
-              <w:rPr>
-                <w:b/>
-                <w:bCs/>
-              </w:rPr>
-              <w:t>:</w:t>
+              <w:t>Qualis:</w:t>
             </w:r>
           </w:p>
         </w:tc>
         <w:tc>
           <w:tcPr>
-            <w:tcW w:w="770" w:type="dxa"/>
+            <w:tcW w:w="771" w:type="dxa"/>
             <w:tcBorders>
-              <w:top w:val="single" w:sz="12" w:space="0" w:color="000000"/>
-              <w:left w:val="single" w:sz="12" w:space="0" w:color="000000"/>
-              <w:bottom w:val="single" w:sz="12" w:space="0" w:color="000000"/>
-              <w:right w:val="single" w:sz="12" w:space="0" w:color="000000"/>
+              <w:top w:val="single" w:sz="12" w:space="0" w:color="000001"/>
+              <w:left w:val="single" w:sz="12" w:space="0" w:color="000001"/>
+              <w:bottom w:val="single" w:sz="12" w:space="0" w:color="000001"/>
+              <w:right w:val="single" w:sz="12" w:space="0" w:color="000001"/>
+              <w:insideH w:val="single" w:sz="12" w:space="0" w:color="000001"/>
+              <w:insideV w:val="single" w:sz="12" w:space="0" w:color="000001"/>
             </w:tcBorders>
-            <w:shd w:val="clear" w:color="auto" w:fill="auto"/>
+            <w:shd w:color="auto" w:fill="auto" w:val="clear"/>
             <w:tcMar>
-              <w:top w:w="80" w:type="dxa"/>
-              <w:left w:w="80" w:type="dxa"/>
-              <w:bottom w:w="80" w:type="dxa"/>
-              <w:right w:w="80" w:type="dxa"/>
+              <w:left w:w="65" w:type="dxa"/>
             </w:tcMar>
           </w:tcPr>
-          <w:p/>
+          <w:p>
+            <w:pPr>
+              <w:pStyle w:val="Normal"/>
+              <w:rPr/>
+            </w:pPr>
+            <w:r>
+              <w:rPr/>
+            </w:r>
+          </w:p>
         </w:tc>
       </w:tr>
       <w:tr>
         <w:trPr>
-          <w:trHeight w:val="3291"/>
+          <w:trHeight w:val="3291" w:hRule="atLeast"/>
         </w:trPr>
         <w:tc>
           <w:tcPr>
-            <w:tcW w:w="9557" w:type="dxa"/>
+            <w:tcW w:w="9556" w:type="dxa"/>
             <w:gridSpan w:val="4"/>
             <w:tcBorders>
-              <w:top w:val="single" w:sz="12" w:space="0" w:color="000000"/>
-              <w:left w:val="single" w:sz="12" w:space="0" w:color="000000"/>
-              <w:bottom w:val="single" w:sz="12" w:space="0" w:color="000000"/>
-              <w:right w:val="single" w:sz="12" w:space="0" w:color="000000"/>
+              <w:top w:val="single" w:sz="12" w:space="0" w:color="000001"/>
+              <w:left w:val="single" w:sz="12" w:space="0" w:color="000001"/>
+              <w:bottom w:val="single" w:sz="12" w:space="0" w:color="000001"/>
+              <w:right w:val="single" w:sz="12" w:space="0" w:color="000001"/>
+              <w:insideH w:val="single" w:sz="12" w:space="0" w:color="000001"/>
+              <w:insideV w:val="single" w:sz="12" w:space="0" w:color="000001"/>
             </w:tcBorders>
-            <w:shd w:val="clear" w:color="auto" w:fill="auto"/>
+            <w:shd w:color="auto" w:fill="auto" w:val="clear"/>
             <w:tcMar>
-              <w:top w:w="80" w:type="dxa"/>
-              <w:left w:w="80" w:type="dxa"/>
-              <w:bottom w:w="80" w:type="dxa"/>
-              <w:right w:w="80" w:type="dxa"/>
+              <w:left w:w="65" w:type="dxa"/>
             </w:tcMar>
           </w:tcPr>
           <w:p>
             <w:pPr>
               <w:pStyle w:val="EstilodeTabela2"/>
+              <w:rPr/>
             </w:pPr>
             <w:r>
               <w:rPr>
@@ -387,149 +325,52 @@
               <w:t>Resenha</w:t>
             </w:r>
             <w:r>
-              <w:t>:</w:t>
-            </w:r>
-            <w:r>
-              <w:t xml:space="preserve"> </w:t>
+              <w:rPr/>
+              <w:t xml:space="preserve">: </w:t>
             </w:r>
           </w:p>
           <w:p>
             <w:pPr>
               <w:pStyle w:val="EstilodeTabela2"/>
-            </w:pPr>
-            <w:r>
-              <w:t>Estado da arte sendo a combina</w:t>
-            </w:r>
-            <w:r>
-              <w:t>çã</w:t>
-            </w:r>
-            <w:r>
-              <w:t>o de "</w:t>
-            </w:r>
-            <w:r>
-              <w:t xml:space="preserve">software </w:t>
-            </w:r>
-            <w:proofErr w:type="spellStart"/>
-            <w:r>
-              <w:t>engineering</w:t>
-            </w:r>
-            <w:proofErr w:type="spellEnd"/>
-            <w:r>
-              <w:t xml:space="preserve">, </w:t>
-            </w:r>
-            <w:proofErr w:type="spellStart"/>
-            <w:r>
-              <w:t>innovative</w:t>
-            </w:r>
-            <w:proofErr w:type="spellEnd"/>
-            <w:r>
-              <w:t xml:space="preserve"> approaches, business management, </w:t>
-            </w:r>
-            <w:proofErr w:type="spellStart"/>
-            <w:r>
-              <w:t>and</w:t>
-            </w:r>
-            <w:proofErr w:type="spellEnd"/>
-            <w:r>
-              <w:t xml:space="preserve"> </w:t>
-            </w:r>
-            <w:proofErr w:type="spellStart"/>
-            <w:r>
-              <w:t>quality</w:t>
-            </w:r>
-            <w:proofErr w:type="spellEnd"/>
-            <w:r>
-              <w:t xml:space="preserve"> management" para desenvolvimento de objetos de aprendizado.</w:t>
+              <w:rPr/>
+            </w:pPr>
+            <w:r>
+              <w:rPr/>
+              <w:t>Estado da arte sendo a combinação de "software engineering, innovative approaches, business management, and quality management" para desenvolvimento de objetos de aprendizado.</w:t>
             </w:r>
           </w:p>
           <w:p>
             <w:pPr>
               <w:pStyle w:val="EstilodeTabela2"/>
-            </w:pPr>
-            <w:r>
-              <w:t>Como integrar tais m</w:t>
-            </w:r>
-            <w:r>
-              <w:t>é</w:t>
-            </w:r>
-            <w:r>
-              <w:t>todos e t</w:t>
-            </w:r>
-            <w:r>
-              <w:t>é</w:t>
-            </w:r>
-            <w:r>
-              <w:t>cnicas no desenvolvimento de Objetos de Aprendizado.</w:t>
+              <w:rPr/>
+            </w:pPr>
+            <w:r>
+              <w:rPr/>
+              <w:t>Como integrar tais métodos e técnicas no desenvolvimento de Objetos de Aprendizado.</w:t>
+            </w:r>
+          </w:p>
+          <w:p>
+            <w:pPr>
+              <w:pStyle w:val="EstilodeTabela2"/>
+              <w:rPr/>
+            </w:pPr>
+            <w:r>
+              <w:rPr/>
+              <w:t>O papel relata que engenharia de software só pode ser utilizada quando os requerimentos são estáveis, a falta dos mesmos implica no uso da Metodologia ágil, dentro das existentes metodologias, o mesmo faz uso do método “Scrum” junto com as notações gráficas do BPMN e Design Thinking.</w:t>
             </w:r>
           </w:p>
           <w:p>
             <w:pPr>
               <w:pStyle w:val="EstilodeTabela2"/>
               <w:rPr>
-                <w:u w:val="single"/>
+                <w:u w:val="none"/>
               </w:rPr>
             </w:pPr>
             <w:r>
-              <w:t>O papel relata que engenharia de software s</w:t>
-            </w:r>
-            <w:r>
-              <w:t>ó</w:t>
-            </w:r>
-            <w:r>
-              <w:t xml:space="preserve"> pode ser utilizada quando os requerimentos s</w:t>
-            </w:r>
-            <w:r>
-              <w:t>ã</w:t>
-            </w:r>
-            <w:r>
-              <w:t>o est</w:t>
-            </w:r>
-            <w:r>
-              <w:t>á</w:t>
-            </w:r>
-            <w:r>
-              <w:t xml:space="preserve">veis, a falta dos mesmos implica no uso da Metodologia </w:t>
-            </w:r>
-            <w:r>
-              <w:t>á</w:t>
-            </w:r>
-            <w:r>
-              <w:t>gil, dentro das existentes metodologias, o mesmo faz uso do m</w:t>
-            </w:r>
-            <w:r>
-              <w:t>é</w:t>
-            </w:r>
-            <w:r>
-              <w:t xml:space="preserve">todo </w:t>
-            </w:r>
-            <w:r>
-              <w:t>“</w:t>
-            </w:r>
-            <w:proofErr w:type="spellStart"/>
-            <w:r>
-              <w:t>Scrum</w:t>
-            </w:r>
-            <w:proofErr w:type="spellEnd"/>
-            <w:r>
-              <w:t>”</w:t>
-            </w:r>
-            <w:r>
-              <w:t xml:space="preserve"> junto com as nota</w:t>
-            </w:r>
-            <w:r>
-              <w:t>çõ</w:t>
-            </w:r>
-            <w:r>
-              <w:t>es gr</w:t>
-            </w:r>
-            <w:r>
-              <w:t>á</w:t>
-            </w:r>
-            <w:r>
-              <w:t>ficas do BPMN</w:t>
-            </w:r>
-            <w:r>
-              <w:t xml:space="preserve"> e Design Thinking.</w:t>
+              <w:rPr>
+                <w:u w:val="none"/>
+              </w:rPr>
+              <w:t>Uso do ciclo PDCA de acordo com as características e definições do LO, dívidindo-os em 11 passos: create a business plan, present it using Canvas, create insight cards, elaborate a conceptual map, run brain-storming session, make the mind map, create the storytelling, analyze the project, develop the learning tool, verify results, and validate the learning tool.</w:t>
             </w:r>
           </w:p>
         </w:tc>
@@ -538,59 +379,73 @@
     <w:p>
       <w:pPr>
         <w:pStyle w:val="Corpo"/>
+        <w:rPr/>
       </w:pPr>
+      <w:r>
+        <w:rPr/>
+      </w:r>
     </w:p>
     <w:p>
       <w:pPr>
         <w:pStyle w:val="Corpo"/>
+        <w:rPr/>
       </w:pPr>
+      <w:r>
+        <w:rPr/>
+      </w:r>
     </w:p>
     <w:tbl>
       <w:tblPr>
         <w:tblStyle w:val="TableNormal"/>
         <w:tblW w:w="9557" w:type="dxa"/>
-        <w:tblInd w:w="108" w:type="dxa"/>
+        <w:jc w:val="left"/>
+        <w:tblInd w:w="78" w:type="dxa"/>
         <w:tblBorders>
-          <w:top w:val="single" w:sz="2" w:space="0" w:color="000000"/>
-          <w:left w:val="single" w:sz="2" w:space="0" w:color="000000"/>
-          <w:bottom w:val="single" w:sz="2" w:space="0" w:color="000000"/>
-          <w:right w:val="single" w:sz="2" w:space="0" w:color="000000"/>
-          <w:insideH w:val="single" w:sz="12" w:space="0" w:color="000000"/>
-          <w:insideV w:val="single" w:sz="12" w:space="0" w:color="000000"/>
+          <w:top w:val="single" w:sz="12" w:space="0" w:color="000001"/>
+          <w:left w:val="single" w:sz="12" w:space="0" w:color="000001"/>
+          <w:bottom w:val="single" w:sz="12" w:space="0" w:color="000001"/>
+          <w:right w:val="single" w:sz="12" w:space="0" w:color="000001"/>
+          <w:insideH w:val="single" w:sz="12" w:space="0" w:color="000001"/>
+          <w:insideV w:val="single" w:sz="12" w:space="0" w:color="000001"/>
         </w:tblBorders>
-        <w:tblLayout w:type="fixed"/>
-        <w:tblLook w:val="04A0"/>
+        <w:tblCellMar>
+          <w:top w:w="80" w:type="dxa"/>
+          <w:left w:w="65" w:type="dxa"/>
+          <w:bottom w:w="80" w:type="dxa"/>
+          <w:right w:w="80" w:type="dxa"/>
+        </w:tblCellMar>
+        <w:tblLook w:val="04a0"/>
       </w:tblPr>
       <w:tblGrid>
         <w:gridCol w:w="806"/>
         <w:gridCol w:w="6957"/>
         <w:gridCol w:w="1022"/>
-        <w:gridCol w:w="772"/>
+        <w:gridCol w:w="771"/>
       </w:tblGrid>
       <w:tr>
         <w:trPr>
-          <w:trHeight w:val="279"/>
+          <w:trHeight w:val="279" w:hRule="atLeast"/>
         </w:trPr>
         <w:tc>
           <w:tcPr>
             <w:tcW w:w="806" w:type="dxa"/>
             <w:tcBorders>
-              <w:top w:val="single" w:sz="12" w:space="0" w:color="000000"/>
-              <w:left w:val="single" w:sz="12" w:space="0" w:color="000000"/>
-              <w:bottom w:val="single" w:sz="12" w:space="0" w:color="000000"/>
-              <w:right w:val="single" w:sz="12" w:space="0" w:color="000000"/>
+              <w:top w:val="single" w:sz="12" w:space="0" w:color="000001"/>
+              <w:left w:val="single" w:sz="12" w:space="0" w:color="000001"/>
+              <w:bottom w:val="single" w:sz="12" w:space="0" w:color="000001"/>
+              <w:right w:val="single" w:sz="12" w:space="0" w:color="000001"/>
+              <w:insideH w:val="single" w:sz="12" w:space="0" w:color="000001"/>
+              <w:insideV w:val="single" w:sz="12" w:space="0" w:color="000001"/>
             </w:tcBorders>
-            <w:shd w:val="clear" w:color="auto" w:fill="BFBFBF"/>
+            <w:shd w:color="auto" w:fill="BFBFBF" w:val="clear"/>
             <w:tcMar>
-              <w:top w:w="80" w:type="dxa"/>
-              <w:left w:w="80" w:type="dxa"/>
-              <w:bottom w:w="80" w:type="dxa"/>
-              <w:right w:w="80" w:type="dxa"/>
+              <w:left w:w="65" w:type="dxa"/>
             </w:tcMar>
           </w:tcPr>
           <w:p>
             <w:pPr>
               <w:pStyle w:val="EstilodeTabela2"/>
+              <w:rPr/>
             </w:pPr>
             <w:r>
               <w:rPr>
@@ -605,21 +460,21 @@
           <w:tcPr>
             <w:tcW w:w="6957" w:type="dxa"/>
             <w:tcBorders>
-              <w:top w:val="single" w:sz="12" w:space="0" w:color="000000"/>
-              <w:left w:val="single" w:sz="12" w:space="0" w:color="000000"/>
-              <w:bottom w:val="single" w:sz="12" w:space="0" w:color="000000"/>
-              <w:right w:val="single" w:sz="12" w:space="0" w:color="000000"/>
+              <w:top w:val="single" w:sz="12" w:space="0" w:color="000001"/>
+              <w:left w:val="single" w:sz="12" w:space="0" w:color="000001"/>
+              <w:bottom w:val="single" w:sz="12" w:space="0" w:color="000001"/>
+              <w:right w:val="single" w:sz="12" w:space="0" w:color="000001"/>
+              <w:insideH w:val="single" w:sz="12" w:space="0" w:color="000001"/>
+              <w:insideV w:val="single" w:sz="12" w:space="0" w:color="000001"/>
             </w:tcBorders>
-            <w:shd w:val="clear" w:color="auto" w:fill="auto"/>
+            <w:shd w:color="auto" w:fill="auto" w:val="clear"/>
             <w:tcMar>
-              <w:top w:w="80" w:type="dxa"/>
-              <w:left w:w="80" w:type="dxa"/>
-              <w:bottom w:w="80" w:type="dxa"/>
-              <w:right w:w="80" w:type="dxa"/>
+              <w:left w:w="65" w:type="dxa"/>
             </w:tcMar>
           </w:tcPr>
           <w:p>
             <w:pPr>
+              <w:pStyle w:val="Normal"/>
               <w:rPr>
                 <w:lang w:val="pt-BR"/>
               </w:rPr>
@@ -631,66 +486,37 @@
               <w:t xml:space="preserve">Olga </w:t>
             </w:r>
             <w:r>
+              <w:rPr/>
               <w:t>К</w:t>
             </w:r>
             <w:r>
               <w:rPr>
                 <w:lang w:val="pt-BR"/>
               </w:rPr>
-              <w:t xml:space="preserve">. </w:t>
-            </w:r>
-            <w:proofErr w:type="spellStart"/>
-            <w:proofErr w:type="gramStart"/>
-            <w:r>
-              <w:rPr>
-                <w:lang w:val="pt-BR"/>
-              </w:rPr>
-              <w:t>Alsova</w:t>
-            </w:r>
-            <w:proofErr w:type="spellEnd"/>
-            <w:r>
-              <w:rPr>
-                <w:lang w:val="pt-BR"/>
-              </w:rPr>
-              <w:t xml:space="preserve"> ;</w:t>
-            </w:r>
-            <w:proofErr w:type="gramEnd"/>
-            <w:r>
-              <w:rPr>
-                <w:lang w:val="pt-BR"/>
-              </w:rPr>
-              <w:t xml:space="preserve">  Olga V. </w:t>
-            </w:r>
-            <w:proofErr w:type="spellStart"/>
-            <w:r>
-              <w:rPr>
-                <w:lang w:val="pt-BR"/>
-              </w:rPr>
-              <w:t>Kazanskaya</w:t>
-            </w:r>
-            <w:proofErr w:type="spellEnd"/>
+              <w:t>. Alsova ;  Olga V. Kazanskaya</w:t>
+            </w:r>
           </w:p>
         </w:tc>
         <w:tc>
           <w:tcPr>
             <w:tcW w:w="1022" w:type="dxa"/>
             <w:tcBorders>
-              <w:top w:val="single" w:sz="12" w:space="0" w:color="000000"/>
-              <w:left w:val="single" w:sz="12" w:space="0" w:color="000000"/>
-              <w:bottom w:val="single" w:sz="12" w:space="0" w:color="000000"/>
-              <w:right w:val="single" w:sz="12" w:space="0" w:color="000000"/>
+              <w:top w:val="single" w:sz="12" w:space="0" w:color="000001"/>
+              <w:left w:val="single" w:sz="12" w:space="0" w:color="000001"/>
+              <w:bottom w:val="single" w:sz="12" w:space="0" w:color="000001"/>
+              <w:right w:val="single" w:sz="12" w:space="0" w:color="000001"/>
+              <w:insideH w:val="single" w:sz="12" w:space="0" w:color="000001"/>
+              <w:insideV w:val="single" w:sz="12" w:space="0" w:color="000001"/>
             </w:tcBorders>
-            <w:shd w:val="clear" w:color="auto" w:fill="BFBFBF"/>
+            <w:shd w:color="auto" w:fill="BFBFBF" w:val="clear"/>
             <w:tcMar>
-              <w:top w:w="80" w:type="dxa"/>
-              <w:left w:w="80" w:type="dxa"/>
-              <w:bottom w:w="80" w:type="dxa"/>
-              <w:right w:w="80" w:type="dxa"/>
+              <w:left w:w="65" w:type="dxa"/>
             </w:tcMar>
           </w:tcPr>
           <w:p>
             <w:pPr>
               <w:pStyle w:val="EstilodeTabela2"/>
+              <w:rPr/>
             </w:pPr>
             <w:r>
               <w:rPr>
@@ -703,23 +529,27 @@
         </w:tc>
         <w:tc>
           <w:tcPr>
-            <w:tcW w:w="770" w:type="dxa"/>
+            <w:tcW w:w="771" w:type="dxa"/>
             <w:tcBorders>
-              <w:top w:val="single" w:sz="12" w:space="0" w:color="000000"/>
-              <w:left w:val="single" w:sz="12" w:space="0" w:color="000000"/>
-              <w:bottom w:val="single" w:sz="12" w:space="0" w:color="000000"/>
-              <w:right w:val="single" w:sz="12" w:space="0" w:color="000000"/>
+              <w:top w:val="single" w:sz="12" w:space="0" w:color="000001"/>
+              <w:left w:val="single" w:sz="12" w:space="0" w:color="000001"/>
+              <w:bottom w:val="single" w:sz="12" w:space="0" w:color="000001"/>
+              <w:right w:val="single" w:sz="12" w:space="0" w:color="000001"/>
+              <w:insideH w:val="single" w:sz="12" w:space="0" w:color="000001"/>
+              <w:insideV w:val="single" w:sz="12" w:space="0" w:color="000001"/>
             </w:tcBorders>
-            <w:shd w:val="clear" w:color="auto" w:fill="auto"/>
+            <w:shd w:color="auto" w:fill="auto" w:val="clear"/>
             <w:tcMar>
-              <w:top w:w="80" w:type="dxa"/>
-              <w:left w:w="80" w:type="dxa"/>
-              <w:bottom w:w="80" w:type="dxa"/>
-              <w:right w:w="80" w:type="dxa"/>
+              <w:left w:w="65" w:type="dxa"/>
             </w:tcMar>
           </w:tcPr>
           <w:p>
-            <w:r>
+            <w:pPr>
+              <w:pStyle w:val="Normal"/>
+              <w:rPr/>
+            </w:pPr>
+            <w:r>
+              <w:rPr/>
               <w:t>2016</w:t>
             </w:r>
           </w:p>
@@ -727,50 +557,35 @@
       </w:tr>
       <w:tr>
         <w:trPr>
-          <w:trHeight w:val="279"/>
+          <w:trHeight w:val="279" w:hRule="atLeast"/>
         </w:trPr>
         <w:tc>
           <w:tcPr>
             <w:tcW w:w="806" w:type="dxa"/>
             <w:tcBorders>
-              <w:top w:val="single" w:sz="12" w:space="0" w:color="000000"/>
-              <w:left w:val="single" w:sz="12" w:space="0" w:color="000000"/>
-              <w:bottom w:val="single" w:sz="12" w:space="0" w:color="000000"/>
-              <w:right w:val="single" w:sz="12" w:space="0" w:color="000000"/>
+              <w:top w:val="single" w:sz="12" w:space="0" w:color="000001"/>
+              <w:left w:val="single" w:sz="12" w:space="0" w:color="000001"/>
+              <w:bottom w:val="single" w:sz="12" w:space="0" w:color="000001"/>
+              <w:right w:val="single" w:sz="12" w:space="0" w:color="000001"/>
+              <w:insideH w:val="single" w:sz="12" w:space="0" w:color="000001"/>
+              <w:insideV w:val="single" w:sz="12" w:space="0" w:color="000001"/>
             </w:tcBorders>
-            <w:shd w:val="clear" w:color="auto" w:fill="BFBFBF"/>
+            <w:shd w:color="auto" w:fill="BFBFBF" w:val="clear"/>
             <w:tcMar>
-              <w:top w:w="80" w:type="dxa"/>
-              <w:left w:w="80" w:type="dxa"/>
-              <w:bottom w:w="80" w:type="dxa"/>
-              <w:right w:w="80" w:type="dxa"/>
+              <w:left w:w="65" w:type="dxa"/>
             </w:tcMar>
           </w:tcPr>
           <w:p>
             <w:pPr>
               <w:pStyle w:val="EstilodeTabela2"/>
+              <w:rPr/>
             </w:pPr>
             <w:r>
               <w:rPr>
                 <w:b/>
                 <w:bCs/>
               </w:rPr>
-              <w:t>T</w:t>
-            </w:r>
-            <w:r>
-              <w:rPr>
-                <w:rFonts w:hAnsi="Helvetica"/>
-                <w:b/>
-                <w:bCs/>
-              </w:rPr>
-              <w:t>í</w:t>
-            </w:r>
-            <w:r>
-              <w:rPr>
-                <w:b/>
-                <w:bCs/>
-              </w:rPr>
-              <w:t>tulo:</w:t>
+              <w:t>Título:</w:t>
             </w:r>
           </w:p>
         </w:tc>
@@ -778,21 +593,25 @@
           <w:tcPr>
             <w:tcW w:w="6957" w:type="dxa"/>
             <w:tcBorders>
-              <w:top w:val="single" w:sz="12" w:space="0" w:color="000000"/>
-              <w:left w:val="single" w:sz="12" w:space="0" w:color="000000"/>
-              <w:bottom w:val="single" w:sz="12" w:space="0" w:color="000000"/>
-              <w:right w:val="single" w:sz="12" w:space="0" w:color="000000"/>
+              <w:top w:val="single" w:sz="12" w:space="0" w:color="000001"/>
+              <w:left w:val="single" w:sz="12" w:space="0" w:color="000001"/>
+              <w:bottom w:val="single" w:sz="12" w:space="0" w:color="000001"/>
+              <w:right w:val="single" w:sz="12" w:space="0" w:color="000001"/>
+              <w:insideH w:val="single" w:sz="12" w:space="0" w:color="000001"/>
+              <w:insideV w:val="single" w:sz="12" w:space="0" w:color="000001"/>
             </w:tcBorders>
-            <w:shd w:val="clear" w:color="auto" w:fill="auto"/>
+            <w:shd w:color="auto" w:fill="auto" w:val="clear"/>
             <w:tcMar>
-              <w:top w:w="80" w:type="dxa"/>
-              <w:left w:w="80" w:type="dxa"/>
-              <w:bottom w:w="80" w:type="dxa"/>
-              <w:right w:w="80" w:type="dxa"/>
+              <w:left w:w="65" w:type="dxa"/>
             </w:tcMar>
           </w:tcPr>
           <w:p>
-            <w:r>
+            <w:pPr>
+              <w:pStyle w:val="Normal"/>
+              <w:rPr/>
+            </w:pPr>
+            <w:r>
+              <w:rPr/>
               <w:t>Training simulators for support of inductive method in teaching</w:t>
             </w:r>
           </w:p>
@@ -801,88 +620,85 @@
           <w:tcPr>
             <w:tcW w:w="1022" w:type="dxa"/>
             <w:tcBorders>
-              <w:top w:val="single" w:sz="12" w:space="0" w:color="000000"/>
-              <w:left w:val="single" w:sz="12" w:space="0" w:color="000000"/>
-              <w:bottom w:val="single" w:sz="12" w:space="0" w:color="000000"/>
-              <w:right w:val="single" w:sz="12" w:space="0" w:color="000000"/>
+              <w:top w:val="single" w:sz="12" w:space="0" w:color="000001"/>
+              <w:left w:val="single" w:sz="12" w:space="0" w:color="000001"/>
+              <w:bottom w:val="single" w:sz="12" w:space="0" w:color="000001"/>
+              <w:right w:val="single" w:sz="12" w:space="0" w:color="000001"/>
+              <w:insideH w:val="single" w:sz="12" w:space="0" w:color="000001"/>
+              <w:insideV w:val="single" w:sz="12" w:space="0" w:color="000001"/>
             </w:tcBorders>
-            <w:shd w:val="clear" w:color="auto" w:fill="BFBFBF"/>
+            <w:shd w:color="auto" w:fill="BFBFBF" w:val="clear"/>
             <w:tcMar>
-              <w:top w:w="80" w:type="dxa"/>
-              <w:left w:w="80" w:type="dxa"/>
-              <w:bottom w:w="80" w:type="dxa"/>
-              <w:right w:w="80" w:type="dxa"/>
+              <w:left w:w="65" w:type="dxa"/>
             </w:tcMar>
           </w:tcPr>
           <w:p>
             <w:pPr>
               <w:pStyle w:val="EstilodeTabela2"/>
-            </w:pPr>
-            <w:proofErr w:type="spellStart"/>
+              <w:rPr/>
+            </w:pPr>
             <w:r>
               <w:rPr>
                 <w:b/>
                 <w:bCs/>
               </w:rPr>
-              <w:t>Qualis</w:t>
-            </w:r>
-            <w:proofErr w:type="spellEnd"/>
-            <w:r>
-              <w:rPr>
-                <w:b/>
-                <w:bCs/>
-              </w:rPr>
-              <w:t>:</w:t>
+              <w:t>Qualis:</w:t>
             </w:r>
           </w:p>
         </w:tc>
         <w:tc>
           <w:tcPr>
-            <w:tcW w:w="770" w:type="dxa"/>
+            <w:tcW w:w="771" w:type="dxa"/>
             <w:tcBorders>
-              <w:top w:val="single" w:sz="12" w:space="0" w:color="000000"/>
-              <w:left w:val="single" w:sz="12" w:space="0" w:color="000000"/>
-              <w:bottom w:val="single" w:sz="12" w:space="0" w:color="000000"/>
-              <w:right w:val="single" w:sz="12" w:space="0" w:color="000000"/>
+              <w:top w:val="single" w:sz="12" w:space="0" w:color="000001"/>
+              <w:left w:val="single" w:sz="12" w:space="0" w:color="000001"/>
+              <w:bottom w:val="single" w:sz="12" w:space="0" w:color="000001"/>
+              <w:right w:val="single" w:sz="12" w:space="0" w:color="000001"/>
+              <w:insideH w:val="single" w:sz="12" w:space="0" w:color="000001"/>
+              <w:insideV w:val="single" w:sz="12" w:space="0" w:color="000001"/>
             </w:tcBorders>
-            <w:shd w:val="clear" w:color="auto" w:fill="auto"/>
+            <w:shd w:color="auto" w:fill="auto" w:val="clear"/>
             <w:tcMar>
-              <w:top w:w="80" w:type="dxa"/>
-              <w:left w:w="80" w:type="dxa"/>
-              <w:bottom w:w="80" w:type="dxa"/>
-              <w:right w:w="80" w:type="dxa"/>
+              <w:left w:w="65" w:type="dxa"/>
             </w:tcMar>
           </w:tcPr>
-          <w:p/>
+          <w:p>
+            <w:pPr>
+              <w:pStyle w:val="Normal"/>
+              <w:rPr/>
+            </w:pPr>
+            <w:r>
+              <w:rPr/>
+            </w:r>
+          </w:p>
         </w:tc>
       </w:tr>
       <w:tr>
         <w:trPr>
-          <w:trHeight w:val="3291"/>
+          <w:trHeight w:val="3291" w:hRule="atLeast"/>
         </w:trPr>
         <w:tc>
           <w:tcPr>
-            <w:tcW w:w="9557" w:type="dxa"/>
+            <w:tcW w:w="9556" w:type="dxa"/>
             <w:gridSpan w:val="4"/>
             <w:tcBorders>
-              <w:top w:val="single" w:sz="12" w:space="0" w:color="000000"/>
-              <w:left w:val="single" w:sz="12" w:space="0" w:color="000000"/>
-              <w:bottom w:val="single" w:sz="12" w:space="0" w:color="000000"/>
-              <w:right w:val="single" w:sz="12" w:space="0" w:color="000000"/>
+              <w:top w:val="single" w:sz="12" w:space="0" w:color="000001"/>
+              <w:left w:val="single" w:sz="12" w:space="0" w:color="000001"/>
+              <w:bottom w:val="single" w:sz="12" w:space="0" w:color="000001"/>
+              <w:right w:val="single" w:sz="12" w:space="0" w:color="000001"/>
+              <w:insideH w:val="single" w:sz="12" w:space="0" w:color="000001"/>
+              <w:insideV w:val="single" w:sz="12" w:space="0" w:color="000001"/>
             </w:tcBorders>
-            <w:shd w:val="clear" w:color="auto" w:fill="auto"/>
+            <w:shd w:color="auto" w:fill="auto" w:val="clear"/>
             <w:tcMar>
-              <w:top w:w="80" w:type="dxa"/>
-              <w:left w:w="80" w:type="dxa"/>
-              <w:bottom w:w="80" w:type="dxa"/>
-              <w:right w:w="80" w:type="dxa"/>
+              <w:left w:w="65" w:type="dxa"/>
             </w:tcMar>
           </w:tcPr>
           <w:p>
             <w:pPr>
               <w:pStyle w:val="EstilodeTabela2"/>
-            </w:pPr>
-            <w:proofErr w:type="spellStart"/>
+              <w:rPr/>
+            </w:pPr>
             <w:r>
               <w:rPr>
                 <w:b/>
@@ -891,7 +707,6 @@
               </w:rPr>
               <w:t>Resenha</w:t>
             </w:r>
-            <w:proofErr w:type="spellEnd"/>
             <w:r>
               <w:rPr>
                 <w:lang w:val="en-US"/>
@@ -905,59 +720,73 @@
     <w:p>
       <w:pPr>
         <w:pStyle w:val="Corpo"/>
+        <w:rPr/>
       </w:pPr>
+      <w:r>
+        <w:rPr/>
+      </w:r>
     </w:p>
     <w:p>
       <w:pPr>
         <w:pStyle w:val="Corpo"/>
+        <w:rPr/>
       </w:pPr>
+      <w:r>
+        <w:rPr/>
+      </w:r>
     </w:p>
     <w:tbl>
       <w:tblPr>
         <w:tblStyle w:val="TableNormal"/>
         <w:tblW w:w="9557" w:type="dxa"/>
-        <w:tblInd w:w="108" w:type="dxa"/>
+        <w:jc w:val="left"/>
+        <w:tblInd w:w="78" w:type="dxa"/>
         <w:tblBorders>
-          <w:top w:val="single" w:sz="2" w:space="0" w:color="000000"/>
-          <w:left w:val="single" w:sz="2" w:space="0" w:color="000000"/>
-          <w:bottom w:val="single" w:sz="2" w:space="0" w:color="000000"/>
-          <w:right w:val="single" w:sz="2" w:space="0" w:color="000000"/>
-          <w:insideH w:val="single" w:sz="12" w:space="0" w:color="000000"/>
-          <w:insideV w:val="single" w:sz="12" w:space="0" w:color="000000"/>
+          <w:top w:val="single" w:sz="12" w:space="0" w:color="000001"/>
+          <w:left w:val="single" w:sz="12" w:space="0" w:color="000001"/>
+          <w:bottom w:val="single" w:sz="12" w:space="0" w:color="000001"/>
+          <w:right w:val="single" w:sz="12" w:space="0" w:color="000001"/>
+          <w:insideH w:val="single" w:sz="12" w:space="0" w:color="000001"/>
+          <w:insideV w:val="single" w:sz="12" w:space="0" w:color="000001"/>
         </w:tblBorders>
-        <w:tblLayout w:type="fixed"/>
-        <w:tblLook w:val="04A0"/>
+        <w:tblCellMar>
+          <w:top w:w="80" w:type="dxa"/>
+          <w:left w:w="65" w:type="dxa"/>
+          <w:bottom w:w="80" w:type="dxa"/>
+          <w:right w:w="80" w:type="dxa"/>
+        </w:tblCellMar>
+        <w:tblLook w:val="04a0"/>
       </w:tblPr>
       <w:tblGrid>
         <w:gridCol w:w="806"/>
         <w:gridCol w:w="6957"/>
         <w:gridCol w:w="1022"/>
-        <w:gridCol w:w="772"/>
+        <w:gridCol w:w="771"/>
       </w:tblGrid>
       <w:tr>
         <w:trPr>
-          <w:trHeight w:val="279"/>
+          <w:trHeight w:val="279" w:hRule="atLeast"/>
         </w:trPr>
         <w:tc>
           <w:tcPr>
             <w:tcW w:w="806" w:type="dxa"/>
             <w:tcBorders>
-              <w:top w:val="single" w:sz="12" w:space="0" w:color="000000"/>
-              <w:left w:val="single" w:sz="12" w:space="0" w:color="000000"/>
-              <w:bottom w:val="single" w:sz="12" w:space="0" w:color="000000"/>
-              <w:right w:val="single" w:sz="12" w:space="0" w:color="000000"/>
+              <w:top w:val="single" w:sz="12" w:space="0" w:color="000001"/>
+              <w:left w:val="single" w:sz="12" w:space="0" w:color="000001"/>
+              <w:bottom w:val="single" w:sz="12" w:space="0" w:color="000001"/>
+              <w:right w:val="single" w:sz="12" w:space="0" w:color="000001"/>
+              <w:insideH w:val="single" w:sz="12" w:space="0" w:color="000001"/>
+              <w:insideV w:val="single" w:sz="12" w:space="0" w:color="000001"/>
             </w:tcBorders>
-            <w:shd w:val="clear" w:color="auto" w:fill="BFBFBF"/>
+            <w:shd w:color="auto" w:fill="BFBFBF" w:val="clear"/>
             <w:tcMar>
-              <w:top w:w="80" w:type="dxa"/>
-              <w:left w:w="80" w:type="dxa"/>
-              <w:bottom w:w="80" w:type="dxa"/>
-              <w:right w:w="80" w:type="dxa"/>
+              <w:left w:w="65" w:type="dxa"/>
             </w:tcMar>
           </w:tcPr>
           <w:p>
             <w:pPr>
               <w:pStyle w:val="EstilodeTabela2"/>
+              <w:rPr/>
             </w:pPr>
             <w:r>
               <w:rPr>
@@ -972,21 +801,21 @@
           <w:tcPr>
             <w:tcW w:w="6957" w:type="dxa"/>
             <w:tcBorders>
-              <w:top w:val="single" w:sz="12" w:space="0" w:color="000000"/>
-              <w:left w:val="single" w:sz="12" w:space="0" w:color="000000"/>
-              <w:bottom w:val="single" w:sz="12" w:space="0" w:color="000000"/>
-              <w:right w:val="single" w:sz="12" w:space="0" w:color="000000"/>
+              <w:top w:val="single" w:sz="12" w:space="0" w:color="000001"/>
+              <w:left w:val="single" w:sz="12" w:space="0" w:color="000001"/>
+              <w:bottom w:val="single" w:sz="12" w:space="0" w:color="000001"/>
+              <w:right w:val="single" w:sz="12" w:space="0" w:color="000001"/>
+              <w:insideH w:val="single" w:sz="12" w:space="0" w:color="000001"/>
+              <w:insideV w:val="single" w:sz="12" w:space="0" w:color="000001"/>
             </w:tcBorders>
-            <w:shd w:val="clear" w:color="auto" w:fill="auto"/>
+            <w:shd w:color="auto" w:fill="auto" w:val="clear"/>
             <w:tcMar>
-              <w:top w:w="80" w:type="dxa"/>
-              <w:left w:w="80" w:type="dxa"/>
-              <w:bottom w:w="80" w:type="dxa"/>
-              <w:right w:w="80" w:type="dxa"/>
+              <w:left w:w="65" w:type="dxa"/>
             </w:tcMar>
           </w:tcPr>
           <w:p>
             <w:pPr>
+              <w:pStyle w:val="Normal"/>
               <w:rPr>
                 <w:lang w:val="pt-BR"/>
               </w:rPr>
@@ -995,35 +824,7 @@
               <w:rPr>
                 <w:lang w:val="pt-BR"/>
               </w:rPr>
-              <w:t xml:space="preserve">Miranda </w:t>
-            </w:r>
-            <w:proofErr w:type="spellStart"/>
-            <w:r>
-              <w:rPr>
-                <w:lang w:val="pt-BR"/>
-              </w:rPr>
-              <w:t>Carney-Morris</w:t>
-            </w:r>
-            <w:proofErr w:type="spellEnd"/>
-            <w:r>
-              <w:rPr>
-                <w:lang w:val="pt-BR"/>
-              </w:rPr>
-              <w:t xml:space="preserve">; </w:t>
-            </w:r>
-            <w:proofErr w:type="spellStart"/>
-            <w:r>
-              <w:rPr>
-                <w:lang w:val="pt-BR"/>
-              </w:rPr>
-              <w:t>Trevor</w:t>
-            </w:r>
-            <w:proofErr w:type="spellEnd"/>
-            <w:r>
-              <w:rPr>
-                <w:lang w:val="pt-BR"/>
-              </w:rPr>
-              <w:t xml:space="preserve"> Murphy</w:t>
+              <w:t>Miranda Carney-Morris; Trevor Murphy</w:t>
             </w:r>
           </w:p>
         </w:tc>
@@ -1031,22 +832,22 @@
           <w:tcPr>
             <w:tcW w:w="1022" w:type="dxa"/>
             <w:tcBorders>
-              <w:top w:val="single" w:sz="12" w:space="0" w:color="000000"/>
-              <w:left w:val="single" w:sz="12" w:space="0" w:color="000000"/>
-              <w:bottom w:val="single" w:sz="12" w:space="0" w:color="000000"/>
-              <w:right w:val="single" w:sz="12" w:space="0" w:color="000000"/>
+              <w:top w:val="single" w:sz="12" w:space="0" w:color="000001"/>
+              <w:left w:val="single" w:sz="12" w:space="0" w:color="000001"/>
+              <w:bottom w:val="single" w:sz="12" w:space="0" w:color="000001"/>
+              <w:right w:val="single" w:sz="12" w:space="0" w:color="000001"/>
+              <w:insideH w:val="single" w:sz="12" w:space="0" w:color="000001"/>
+              <w:insideV w:val="single" w:sz="12" w:space="0" w:color="000001"/>
             </w:tcBorders>
-            <w:shd w:val="clear" w:color="auto" w:fill="BFBFBF"/>
+            <w:shd w:color="auto" w:fill="BFBFBF" w:val="clear"/>
             <w:tcMar>
-              <w:top w:w="80" w:type="dxa"/>
-              <w:left w:w="80" w:type="dxa"/>
-              <w:bottom w:w="80" w:type="dxa"/>
-              <w:right w:w="80" w:type="dxa"/>
+              <w:left w:w="65" w:type="dxa"/>
             </w:tcMar>
           </w:tcPr>
           <w:p>
             <w:pPr>
               <w:pStyle w:val="EstilodeTabela2"/>
+              <w:rPr/>
             </w:pPr>
             <w:r>
               <w:rPr>
@@ -1059,23 +860,27 @@
         </w:tc>
         <w:tc>
           <w:tcPr>
-            <w:tcW w:w="770" w:type="dxa"/>
+            <w:tcW w:w="771" w:type="dxa"/>
             <w:tcBorders>
-              <w:top w:val="single" w:sz="12" w:space="0" w:color="000000"/>
-              <w:left w:val="single" w:sz="12" w:space="0" w:color="000000"/>
-              <w:bottom w:val="single" w:sz="12" w:space="0" w:color="000000"/>
-              <w:right w:val="single" w:sz="12" w:space="0" w:color="000000"/>
+              <w:top w:val="single" w:sz="12" w:space="0" w:color="000001"/>
+              <w:left w:val="single" w:sz="12" w:space="0" w:color="000001"/>
+              <w:bottom w:val="single" w:sz="12" w:space="0" w:color="000001"/>
+              <w:right w:val="single" w:sz="12" w:space="0" w:color="000001"/>
+              <w:insideH w:val="single" w:sz="12" w:space="0" w:color="000001"/>
+              <w:insideV w:val="single" w:sz="12" w:space="0" w:color="000001"/>
             </w:tcBorders>
-            <w:shd w:val="clear" w:color="auto" w:fill="auto"/>
+            <w:shd w:color="auto" w:fill="auto" w:val="clear"/>
             <w:tcMar>
-              <w:top w:w="80" w:type="dxa"/>
-              <w:left w:w="80" w:type="dxa"/>
-              <w:bottom w:w="80" w:type="dxa"/>
-              <w:right w:w="80" w:type="dxa"/>
+              <w:left w:w="65" w:type="dxa"/>
             </w:tcMar>
           </w:tcPr>
           <w:p>
-            <w:r>
+            <w:pPr>
+              <w:pStyle w:val="Normal"/>
+              <w:rPr/>
+            </w:pPr>
+            <w:r>
+              <w:rPr/>
               <w:t>2016</w:t>
             </w:r>
           </w:p>
@@ -1083,50 +888,35 @@
       </w:tr>
       <w:tr>
         <w:trPr>
-          <w:trHeight w:val="279"/>
+          <w:trHeight w:val="279" w:hRule="atLeast"/>
         </w:trPr>
         <w:tc>
           <w:tcPr>
             <w:tcW w:w="806" w:type="dxa"/>
             <w:tcBorders>
-              <w:top w:val="single" w:sz="12" w:space="0" w:color="000000"/>
-              <w:left w:val="single" w:sz="12" w:space="0" w:color="000000"/>
-              <w:bottom w:val="single" w:sz="12" w:space="0" w:color="000000"/>
-              <w:right w:val="single" w:sz="12" w:space="0" w:color="000000"/>
+              <w:top w:val="single" w:sz="12" w:space="0" w:color="000001"/>
+              <w:left w:val="single" w:sz="12" w:space="0" w:color="000001"/>
+              <w:bottom w:val="single" w:sz="12" w:space="0" w:color="000001"/>
+              <w:right w:val="single" w:sz="12" w:space="0" w:color="000001"/>
+              <w:insideH w:val="single" w:sz="12" w:space="0" w:color="000001"/>
+              <w:insideV w:val="single" w:sz="12" w:space="0" w:color="000001"/>
             </w:tcBorders>
-            <w:shd w:val="clear" w:color="auto" w:fill="BFBFBF"/>
+            <w:shd w:color="auto" w:fill="BFBFBF" w:val="clear"/>
             <w:tcMar>
-              <w:top w:w="80" w:type="dxa"/>
-              <w:left w:w="80" w:type="dxa"/>
-              <w:bottom w:w="80" w:type="dxa"/>
-              <w:right w:w="80" w:type="dxa"/>
+              <w:left w:w="65" w:type="dxa"/>
             </w:tcMar>
           </w:tcPr>
           <w:p>
             <w:pPr>
               <w:pStyle w:val="EstilodeTabela2"/>
+              <w:rPr/>
             </w:pPr>
             <w:r>
               <w:rPr>
                 <w:b/>
                 <w:bCs/>
               </w:rPr>
-              <w:t>T</w:t>
-            </w:r>
-            <w:r>
-              <w:rPr>
-                <w:rFonts w:hAnsi="Helvetica"/>
-                <w:b/>
-                <w:bCs/>
-              </w:rPr>
-              <w:t>í</w:t>
-            </w:r>
-            <w:r>
-              <w:rPr>
-                <w:b/>
-                <w:bCs/>
-              </w:rPr>
-              <w:t>tulo:</w:t>
+              <w:t>Título:</w:t>
             </w:r>
           </w:p>
         </w:tc>
@@ -1134,21 +924,25 @@
           <w:tcPr>
             <w:tcW w:w="6957" w:type="dxa"/>
             <w:tcBorders>
-              <w:top w:val="single" w:sz="12" w:space="0" w:color="000000"/>
-              <w:left w:val="single" w:sz="12" w:space="0" w:color="000000"/>
-              <w:bottom w:val="single" w:sz="12" w:space="0" w:color="000000"/>
-              <w:right w:val="single" w:sz="12" w:space="0" w:color="000000"/>
+              <w:top w:val="single" w:sz="12" w:space="0" w:color="000001"/>
+              <w:left w:val="single" w:sz="12" w:space="0" w:color="000001"/>
+              <w:bottom w:val="single" w:sz="12" w:space="0" w:color="000001"/>
+              <w:right w:val="single" w:sz="12" w:space="0" w:color="000001"/>
+              <w:insideH w:val="single" w:sz="12" w:space="0" w:color="000001"/>
+              <w:insideV w:val="single" w:sz="12" w:space="0" w:color="000001"/>
             </w:tcBorders>
-            <w:shd w:val="clear" w:color="auto" w:fill="auto"/>
+            <w:shd w:color="auto" w:fill="auto" w:val="clear"/>
             <w:tcMar>
-              <w:top w:w="80" w:type="dxa"/>
-              <w:left w:w="80" w:type="dxa"/>
-              <w:bottom w:w="80" w:type="dxa"/>
-              <w:right w:w="80" w:type="dxa"/>
+              <w:left w:w="65" w:type="dxa"/>
             </w:tcMar>
           </w:tcPr>
           <w:p>
-            <w:r>
+            <w:pPr>
+              <w:pStyle w:val="Normal"/>
+              <w:rPr/>
+            </w:pPr>
+            <w:r>
+              <w:rPr/>
               <w:t>Teaching, Learning, and Classroom Design</w:t>
             </w:r>
           </w:p>
@@ -1157,98 +951,93 @@
           <w:tcPr>
             <w:tcW w:w="1022" w:type="dxa"/>
             <w:tcBorders>
-              <w:top w:val="single" w:sz="12" w:space="0" w:color="000000"/>
-              <w:left w:val="single" w:sz="12" w:space="0" w:color="000000"/>
-              <w:bottom w:val="single" w:sz="12" w:space="0" w:color="000000"/>
-              <w:right w:val="single" w:sz="12" w:space="0" w:color="000000"/>
+              <w:top w:val="single" w:sz="12" w:space="0" w:color="000001"/>
+              <w:left w:val="single" w:sz="12" w:space="0" w:color="000001"/>
+              <w:bottom w:val="single" w:sz="12" w:space="0" w:color="000001"/>
+              <w:right w:val="single" w:sz="12" w:space="0" w:color="000001"/>
+              <w:insideH w:val="single" w:sz="12" w:space="0" w:color="000001"/>
+              <w:insideV w:val="single" w:sz="12" w:space="0" w:color="000001"/>
             </w:tcBorders>
-            <w:shd w:val="clear" w:color="auto" w:fill="BFBFBF"/>
+            <w:shd w:color="auto" w:fill="BFBFBF" w:val="clear"/>
             <w:tcMar>
-              <w:top w:w="80" w:type="dxa"/>
-              <w:left w:w="80" w:type="dxa"/>
-              <w:bottom w:w="80" w:type="dxa"/>
-              <w:right w:w="80" w:type="dxa"/>
+              <w:left w:w="65" w:type="dxa"/>
             </w:tcMar>
           </w:tcPr>
           <w:p>
             <w:pPr>
               <w:pStyle w:val="EstilodeTabela2"/>
-            </w:pPr>
-            <w:proofErr w:type="spellStart"/>
+              <w:rPr/>
+            </w:pPr>
             <w:r>
               <w:rPr>
                 <w:b/>
                 <w:bCs/>
               </w:rPr>
-              <w:t>Qualis</w:t>
-            </w:r>
-            <w:proofErr w:type="spellEnd"/>
-            <w:r>
-              <w:rPr>
-                <w:b/>
-                <w:bCs/>
-              </w:rPr>
-              <w:t>:</w:t>
+              <w:t>Qualis:</w:t>
             </w:r>
           </w:p>
         </w:tc>
         <w:tc>
           <w:tcPr>
-            <w:tcW w:w="770" w:type="dxa"/>
+            <w:tcW w:w="771" w:type="dxa"/>
             <w:tcBorders>
-              <w:top w:val="single" w:sz="12" w:space="0" w:color="000000"/>
-              <w:left w:val="single" w:sz="12" w:space="0" w:color="000000"/>
-              <w:bottom w:val="single" w:sz="12" w:space="0" w:color="000000"/>
-              <w:right w:val="single" w:sz="12" w:space="0" w:color="000000"/>
+              <w:top w:val="single" w:sz="12" w:space="0" w:color="000001"/>
+              <w:left w:val="single" w:sz="12" w:space="0" w:color="000001"/>
+              <w:bottom w:val="single" w:sz="12" w:space="0" w:color="000001"/>
+              <w:right w:val="single" w:sz="12" w:space="0" w:color="000001"/>
+              <w:insideH w:val="single" w:sz="12" w:space="0" w:color="000001"/>
+              <w:insideV w:val="single" w:sz="12" w:space="0" w:color="000001"/>
             </w:tcBorders>
-            <w:shd w:val="clear" w:color="auto" w:fill="auto"/>
+            <w:shd w:color="auto" w:fill="auto" w:val="clear"/>
             <w:tcMar>
-              <w:top w:w="80" w:type="dxa"/>
-              <w:left w:w="80" w:type="dxa"/>
-              <w:bottom w:w="80" w:type="dxa"/>
-              <w:right w:w="80" w:type="dxa"/>
+              <w:left w:w="65" w:type="dxa"/>
             </w:tcMar>
           </w:tcPr>
-          <w:p/>
+          <w:p>
+            <w:pPr>
+              <w:pStyle w:val="Normal"/>
+              <w:rPr/>
+            </w:pPr>
+            <w:r>
+              <w:rPr/>
+            </w:r>
+          </w:p>
         </w:tc>
       </w:tr>
       <w:tr>
         <w:trPr>
-          <w:trHeight w:val="3291"/>
+          <w:trHeight w:val="3291" w:hRule="atLeast"/>
         </w:trPr>
         <w:tc>
           <w:tcPr>
-            <w:tcW w:w="9557" w:type="dxa"/>
+            <w:tcW w:w="9556" w:type="dxa"/>
             <w:gridSpan w:val="4"/>
             <w:tcBorders>
-              <w:top w:val="single" w:sz="12" w:space="0" w:color="000000"/>
-              <w:left w:val="single" w:sz="12" w:space="0" w:color="000000"/>
-              <w:bottom w:val="single" w:sz="12" w:space="0" w:color="000000"/>
-              <w:right w:val="single" w:sz="12" w:space="0" w:color="000000"/>
+              <w:top w:val="single" w:sz="12" w:space="0" w:color="000001"/>
+              <w:left w:val="single" w:sz="12" w:space="0" w:color="000001"/>
+              <w:bottom w:val="single" w:sz="12" w:space="0" w:color="000001"/>
+              <w:right w:val="single" w:sz="12" w:space="0" w:color="000001"/>
+              <w:insideH w:val="single" w:sz="12" w:space="0" w:color="000001"/>
+              <w:insideV w:val="single" w:sz="12" w:space="0" w:color="000001"/>
             </w:tcBorders>
-            <w:shd w:val="clear" w:color="auto" w:fill="auto"/>
+            <w:shd w:color="auto" w:fill="auto" w:val="clear"/>
             <w:tcMar>
-              <w:top w:w="80" w:type="dxa"/>
-              <w:left w:w="80" w:type="dxa"/>
-              <w:bottom w:w="80" w:type="dxa"/>
-              <w:right w:w="80" w:type="dxa"/>
+              <w:left w:w="65" w:type="dxa"/>
             </w:tcMar>
           </w:tcPr>
           <w:p>
             <w:pPr>
               <w:pStyle w:val="EstilodeTabela2"/>
-            </w:pPr>
-            <w:proofErr w:type="spellStart"/>
+              <w:rPr/>
+            </w:pPr>
             <w:r>
               <w:rPr>
                 <w:b/>
                 <w:bCs/>
                 <w:lang w:val="en-US"/>
               </w:rPr>
-              <w:lastRenderedPageBreak/>
               <w:t>Resenha</w:t>
             </w:r>
-            <w:proofErr w:type="spellEnd"/>
             <w:r>
               <w:rPr>
                 <w:lang w:val="en-US"/>
@@ -1262,96 +1051,71 @@
     <w:p>
       <w:pPr>
         <w:pStyle w:val="Corpo"/>
+        <w:rPr/>
       </w:pPr>
+      <w:r>
+        <w:rPr/>
+      </w:r>
     </w:p>
     <w:sectPr>
-      <w:headerReference w:type="default" r:id="rId6"/>
-      <w:footerReference w:type="default" r:id="rId7"/>
+      <w:headerReference w:type="default" r:id="rId2"/>
+      <w:footerReference w:type="default" r:id="rId3"/>
+      <w:type w:val="nextPage"/>
       <w:pgSz w:w="11906" w:h="16838"/>
-      <w:pgMar w:top="1134" w:right="1134" w:bottom="1134" w:left="1134" w:header="709" w:footer="850" w:gutter="0"/>
-      <w:cols w:space="720"/>
-      <w:docGrid w:linePitch="360"/>
+      <w:pgMar w:left="1134" w:right="1134" w:header="709" w:top="1134" w:footer="850" w:bottom="1134" w:gutter="0"/>
+      <w:pgNumType w:fmt="decimal"/>
+      <w:formProt w:val="false"/>
+      <w:textDirection w:val="lrTb"/>
+      <w:docGrid w:type="default" w:linePitch="360" w:charSpace="4294961151"/>
     </w:sectPr>
   </w:body>
 </w:document>
 </file>
 
-<file path=word/endnotes.xml><?xml version="1.0" encoding="utf-8"?>
-<w:endnotes xmlns:ve="http://schemas.openxmlformats.org/markup-compatibility/2006" xmlns:o="urn:schemas-microsoft-com:office:office" xmlns:r="http://schemas.openxmlformats.org/officeDocument/2006/relationships" xmlns:m="http://schemas.openxmlformats.org/officeDocument/2006/math" xmlns:v="urn:schemas-microsoft-com:vml" xmlns:wp="http://schemas.openxmlformats.org/drawingml/2006/wordprocessingDrawing" xmlns:w10="urn:schemas-microsoft-com:office:word" xmlns:w="http://schemas.openxmlformats.org/wordprocessingml/2006/main" xmlns:wne="http://schemas.microsoft.com/office/word/2006/wordml">
-  <w:endnote w:type="separator" w:id="-1">
-    <w:p>
-      <w:r>
-        <w:separator/>
-      </w:r>
-    </w:p>
-  </w:endnote>
-  <w:endnote w:type="continuationSeparator" w:id="0">
-    <w:p>
-      <w:r>
-        <w:continuationSeparator/>
-      </w:r>
-    </w:p>
-  </w:endnote>
-</w:endnotes>
-</file>
-
 <file path=word/footer1.xml><?xml version="1.0" encoding="utf-8"?>
-<w:ftr xmlns:ve="http://schemas.openxmlformats.org/markup-compatibility/2006" xmlns:o="urn:schemas-microsoft-com:office:office" xmlns:r="http://schemas.openxmlformats.org/officeDocument/2006/relationships" xmlns:m="http://schemas.openxmlformats.org/officeDocument/2006/math" xmlns:v="urn:schemas-microsoft-com:vml" xmlns:wp="http://schemas.openxmlformats.org/drawingml/2006/wordprocessingDrawing" xmlns:w10="urn:schemas-microsoft-com:office:word" xmlns:w="http://schemas.openxmlformats.org/wordprocessingml/2006/main" xmlns:wne="http://schemas.microsoft.com/office/word/2006/wordml">
-  <w:p/>
+<w:ftr xmlns:o="urn:schemas-microsoft-com:office:office" xmlns:r="http://schemas.openxmlformats.org/officeDocument/2006/relationships" xmlns:v="urn:schemas-microsoft-com:vml" xmlns:w="http://schemas.openxmlformats.org/wordprocessingml/2006/main" xmlns:w10="urn:schemas-microsoft-com:office:word" xmlns:wp="http://schemas.openxmlformats.org/drawingml/2006/wordprocessingDrawing" xmlns:wps="http://schemas.microsoft.com/office/word/2010/wordprocessingShape" xmlns:wpg="http://schemas.microsoft.com/office/word/2010/wordprocessingGroup" xmlns:mc="http://schemas.openxmlformats.org/markup-compatibility/2006" xmlns:wp14="http://schemas.microsoft.com/office/word/2010/wordprocessingDrawing" xmlns:w14="http://schemas.microsoft.com/office/word/2010/wordml" mc:Ignorable="w14 wp14">
+  <w:p>
+    <w:pPr>
+      <w:pStyle w:val="Normal"/>
+      <w:rPr/>
+    </w:pPr>
+    <w:r>
+      <w:rPr/>
+    </w:r>
+  </w:p>
 </w:ftr>
 </file>
 
-<file path=word/footnotes.xml><?xml version="1.0" encoding="utf-8"?>
-<w:footnotes xmlns:ve="http://schemas.openxmlformats.org/markup-compatibility/2006" xmlns:o="urn:schemas-microsoft-com:office:office" xmlns:r="http://schemas.openxmlformats.org/officeDocument/2006/relationships" xmlns:m="http://schemas.openxmlformats.org/officeDocument/2006/math" xmlns:v="urn:schemas-microsoft-com:vml" xmlns:wp="http://schemas.openxmlformats.org/drawingml/2006/wordprocessingDrawing" xmlns:w10="urn:schemas-microsoft-com:office:word" xmlns:w="http://schemas.openxmlformats.org/wordprocessingml/2006/main" xmlns:wne="http://schemas.microsoft.com/office/word/2006/wordml">
-  <w:footnote w:type="separator" w:id="-1">
-    <w:p>
-      <w:r>
-        <w:separator/>
-      </w:r>
-    </w:p>
-  </w:footnote>
-  <w:footnote w:type="continuationSeparator" w:id="0">
-    <w:p>
-      <w:r>
-        <w:continuationSeparator/>
-      </w:r>
-    </w:p>
-  </w:footnote>
-</w:footnotes>
-</file>
-
 <file path=word/header1.xml><?xml version="1.0" encoding="utf-8"?>
-<w:hdr xmlns:ve="http://schemas.openxmlformats.org/markup-compatibility/2006" xmlns:o="urn:schemas-microsoft-com:office:office" xmlns:r="http://schemas.openxmlformats.org/officeDocument/2006/relationships" xmlns:m="http://schemas.openxmlformats.org/officeDocument/2006/math" xmlns:v="urn:schemas-microsoft-com:vml" xmlns:wp="http://schemas.openxmlformats.org/drawingml/2006/wordprocessingDrawing" xmlns:w10="urn:schemas-microsoft-com:office:word" xmlns:w="http://schemas.openxmlformats.org/wordprocessingml/2006/main" xmlns:wne="http://schemas.microsoft.com/office/word/2006/wordml">
-  <w:p/>
+<w:hdr xmlns:o="urn:schemas-microsoft-com:office:office" xmlns:r="http://schemas.openxmlformats.org/officeDocument/2006/relationships" xmlns:v="urn:schemas-microsoft-com:vml" xmlns:w="http://schemas.openxmlformats.org/wordprocessingml/2006/main" xmlns:w10="urn:schemas-microsoft-com:office:word" xmlns:wp="http://schemas.openxmlformats.org/drawingml/2006/wordprocessingDrawing" xmlns:wps="http://schemas.microsoft.com/office/word/2010/wordprocessingShape" xmlns:wpg="http://schemas.microsoft.com/office/word/2010/wordprocessingGroup" xmlns:mc="http://schemas.openxmlformats.org/markup-compatibility/2006" xmlns:wp14="http://schemas.microsoft.com/office/word/2010/wordprocessingDrawing" xmlns:w14="http://schemas.microsoft.com/office/word/2010/wordml" mc:Ignorable="w14 wp14">
+  <w:p>
+    <w:pPr>
+      <w:pStyle w:val="Normal"/>
+      <w:rPr/>
+    </w:pPr>
+    <w:r>
+      <w:rPr/>
+    </w:r>
+  </w:p>
 </w:hdr>
 </file>
 
 <file path=word/styles.xml><?xml version="1.0" encoding="utf-8"?>
-<w:styles xmlns:r="http://schemas.openxmlformats.org/officeDocument/2006/relationships" xmlns:w="http://schemas.openxmlformats.org/wordprocessingml/2006/main">
+<w:styles xmlns:w="http://schemas.openxmlformats.org/wordprocessingml/2006/main" xmlns:w14="http://schemas.microsoft.com/office/word/2010/wordml" xmlns:mc="http://schemas.openxmlformats.org/markup-compatibility/2006" mc:Ignorable="w14">
   <w:docDefaults>
     <w:rPrDefault>
       <w:rPr>
-        <w:rFonts w:ascii="Times New Roman" w:eastAsia="Arial Unicode MS" w:hAnsi="Times New Roman" w:cs="Times New Roman"/>
-        <w:bdr w:val="nil"/>
+        <w:rFonts w:ascii="Times New Roman" w:hAnsi="Times New Roman" w:eastAsia="Arial Unicode MS" w:cs="Times New Roman"/>
         <w:lang w:val="pt-BR" w:eastAsia="pt-BR" w:bidi="ar-SA"/>
       </w:rPr>
     </w:rPrDefault>
     <w:pPrDefault>
-      <w:pPr>
-        <w:pBdr>
-          <w:top w:val="nil"/>
-          <w:left w:val="nil"/>
-          <w:bottom w:val="nil"/>
-          <w:right w:val="nil"/>
-          <w:between w:val="nil"/>
-          <w:bar w:val="nil"/>
-        </w:pBdr>
-      </w:pPr>
+      <w:pPr/>
     </w:pPrDefault>
   </w:docDefaults>
   <w:latentStyles w:defLockedState="0" w:defUIPriority="99" w:defSemiHidden="1" w:defUnhideWhenUsed="1" w:defQFormat="0" w:count="267">
-    <w:lsdException w:name="Normal" w:semiHidden="0" w:uiPriority="0" w:unhideWhenUsed="0" w:qFormat="1"/>
-    <w:lsdException w:name="heading 1" w:semiHidden="0" w:uiPriority="9" w:unhideWhenUsed="0" w:qFormat="1"/>
+    <w:lsdException w:name="Normal" w:uiPriority="0" w:semiHidden="0" w:unhideWhenUsed="0" w:qFormat="1"/>
+    <w:lsdException w:name="heading 1" w:uiPriority="9" w:semiHidden="0" w:unhideWhenUsed="0" w:qFormat="1"/>
     <w:lsdException w:name="heading 2" w:uiPriority="9" w:qFormat="1"/>
     <w:lsdException w:name="heading 3" w:uiPriority="9" w:qFormat="1"/>
     <w:lsdException w:name="heading 4" w:uiPriority="9" w:qFormat="1"/>
@@ -1370,136 +1134,306 @@
     <w:lsdException w:name="toc 8" w:uiPriority="39"/>
     <w:lsdException w:name="toc 9" w:uiPriority="39"/>
     <w:lsdException w:name="caption" w:uiPriority="35" w:qFormat="1"/>
-    <w:lsdException w:name="Title" w:semiHidden="0" w:uiPriority="10" w:unhideWhenUsed="0" w:qFormat="1"/>
+    <w:lsdException w:name="Title" w:uiPriority="10" w:semiHidden="0" w:unhideWhenUsed="0" w:qFormat="1"/>
     <w:lsdException w:name="Default Paragraph Font" w:uiPriority="1"/>
-    <w:lsdException w:name="Subtitle" w:semiHidden="0" w:uiPriority="11" w:unhideWhenUsed="0" w:qFormat="1"/>
-    <w:lsdException w:name="Strong" w:semiHidden="0" w:uiPriority="22" w:unhideWhenUsed="0" w:qFormat="1"/>
-    <w:lsdException w:name="Emphasis" w:semiHidden="0" w:uiPriority="20" w:unhideWhenUsed="0" w:qFormat="1"/>
-    <w:lsdException w:name="Table Grid" w:semiHidden="0" w:uiPriority="59" w:unhideWhenUsed="0"/>
+    <w:lsdException w:name="Subtitle" w:uiPriority="11" w:semiHidden="0" w:unhideWhenUsed="0" w:qFormat="1"/>
+    <w:lsdException w:name="Strong" w:uiPriority="22" w:semiHidden="0" w:unhideWhenUsed="0" w:qFormat="1"/>
+    <w:lsdException w:name="Emphasis" w:uiPriority="20" w:semiHidden="0" w:unhideWhenUsed="0" w:qFormat="1"/>
+    <w:lsdException w:name="Table Grid" w:uiPriority="59" w:semiHidden="0" w:unhideWhenUsed="0"/>
     <w:lsdException w:name="Placeholder Text" w:unhideWhenUsed="0"/>
-    <w:lsdException w:name="No Spacing" w:semiHidden="0" w:uiPriority="1" w:unhideWhenUsed="0" w:qFormat="1"/>
-    <w:lsdException w:name="Light Shading" w:semiHidden="0" w:uiPriority="60" w:unhideWhenUsed="0"/>
-    <w:lsdException w:name="Light List" w:semiHidden="0" w:uiPriority="61" w:unhideWhenUsed="0"/>
-    <w:lsdException w:name="Light Grid" w:semiHidden="0" w:uiPriority="62" w:unhideWhenUsed="0"/>
-    <w:lsdException w:name="Medium Shading 1" w:semiHidden="0" w:uiPriority="63" w:unhideWhenUsed="0"/>
-    <w:lsdException w:name="Medium Shading 2" w:semiHidden="0" w:uiPriority="64" w:unhideWhenUsed="0"/>
-    <w:lsdException w:name="Medium List 1" w:semiHidden="0" w:uiPriority="65" w:unhideWhenUsed="0"/>
-    <w:lsdException w:name="Medium List 2" w:semiHidden="0" w:uiPriority="66" w:unhideWhenUsed="0"/>
-    <w:lsdException w:name="Medium Grid 1" w:semiHidden="0" w:uiPriority="67" w:unhideWhenUsed="0"/>
-    <w:lsdException w:name="Medium Grid 2" w:semiHidden="0" w:uiPriority="68" w:unhideWhenUsed="0"/>
-    <w:lsdException w:name="Medium Grid 3" w:semiHidden="0" w:uiPriority="69" w:unhideWhenUsed="0"/>
-    <w:lsdException w:name="Dark List" w:semiHidden="0" w:uiPriority="70" w:unhideWhenUsed="0"/>
-    <w:lsdException w:name="Colorful Shading" w:semiHidden="0" w:uiPriority="71" w:unhideWhenUsed="0"/>
-    <w:lsdException w:name="Colorful List" w:semiHidden="0" w:uiPriority="72" w:unhideWhenUsed="0"/>
-    <w:lsdException w:name="Colorful Grid" w:semiHidden="0" w:uiPriority="73" w:unhideWhenUsed="0"/>
-    <w:lsdException w:name="Light Shading Accent 1" w:semiHidden="0" w:uiPriority="60" w:unhideWhenUsed="0"/>
-    <w:lsdException w:name="Light List Accent 1" w:semiHidden="0" w:uiPriority="61" w:unhideWhenUsed="0"/>
-    <w:lsdException w:name="Light Grid Accent 1" w:semiHidden="0" w:uiPriority="62" w:unhideWhenUsed="0"/>
-    <w:lsdException w:name="Medium Shading 1 Accent 1" w:semiHidden="0" w:uiPriority="63" w:unhideWhenUsed="0"/>
-    <w:lsdException w:name="Medium Shading 2 Accent 1" w:semiHidden="0" w:uiPriority="64" w:unhideWhenUsed="0"/>
-    <w:lsdException w:name="Medium List 1 Accent 1" w:semiHidden="0" w:uiPriority="65" w:unhideWhenUsed="0"/>
+    <w:lsdException w:name="No Spacing" w:uiPriority="1" w:semiHidden="0" w:unhideWhenUsed="0" w:qFormat="1"/>
+    <w:lsdException w:name="Light Shading" w:uiPriority="60" w:semiHidden="0" w:unhideWhenUsed="0"/>
+    <w:lsdException w:name="Light List" w:uiPriority="61" w:semiHidden="0" w:unhideWhenUsed="0"/>
+    <w:lsdException w:name="Light Grid" w:uiPriority="62" w:semiHidden="0" w:unhideWhenUsed="0"/>
+    <w:lsdException w:name="Medium Shading 1" w:uiPriority="63" w:semiHidden="0" w:unhideWhenUsed="0"/>
+    <w:lsdException w:name="Medium Shading 2" w:uiPriority="64" w:semiHidden="0" w:unhideWhenUsed="0"/>
+    <w:lsdException w:name="Medium List 1" w:uiPriority="65" w:semiHidden="0" w:unhideWhenUsed="0"/>
+    <w:lsdException w:name="Medium List 2" w:uiPriority="66" w:semiHidden="0" w:unhideWhenUsed="0"/>
+    <w:lsdException w:name="Medium Grid 1" w:uiPriority="67" w:semiHidden="0" w:unhideWhenUsed="0"/>
+    <w:lsdException w:name="Medium Grid 2" w:uiPriority="68" w:semiHidden="0" w:unhideWhenUsed="0"/>
+    <w:lsdException w:name="Medium Grid 3" w:uiPriority="69" w:semiHidden="0" w:unhideWhenUsed="0"/>
+    <w:lsdException w:name="Dark List" w:uiPriority="70" w:semiHidden="0" w:unhideWhenUsed="0"/>
+    <w:lsdException w:name="Colorful Shading" w:uiPriority="71" w:semiHidden="0" w:unhideWhenUsed="0"/>
+    <w:lsdException w:name="Colorful List" w:uiPriority="72" w:semiHidden="0" w:unhideWhenUsed="0"/>
+    <w:lsdException w:name="Colorful Grid" w:uiPriority="73" w:semiHidden="0" w:unhideWhenUsed="0"/>
+    <w:lsdException w:name="Light Shading Accent 1" w:uiPriority="60" w:semiHidden="0" w:unhideWhenUsed="0"/>
+    <w:lsdException w:name="Light List Accent 1" w:uiPriority="61" w:semiHidden="0" w:unhideWhenUsed="0"/>
+    <w:lsdException w:name="Light Grid Accent 1" w:uiPriority="62" w:semiHidden="0" w:unhideWhenUsed="0"/>
+    <w:lsdException w:name="Medium Shading 1 Accent 1" w:uiPriority="63" w:semiHidden="0" w:unhideWhenUsed="0"/>
+    <w:lsdException w:name="Medium Shading 2 Accent 1" w:uiPriority="64" w:semiHidden="0" w:unhideWhenUsed="0"/>
+    <w:lsdException w:name="Medium List 1 Accent 1" w:uiPriority="65" w:semiHidden="0" w:unhideWhenUsed="0"/>
     <w:lsdException w:name="Revision" w:unhideWhenUsed="0"/>
-    <w:lsdException w:name="List Paragraph" w:semiHidden="0" w:uiPriority="34" w:unhideWhenUsed="0" w:qFormat="1"/>
-    <w:lsdException w:name="Quote" w:semiHidden="0" w:uiPriority="29" w:unhideWhenUsed="0" w:qFormat="1"/>
-    <w:lsdException w:name="Intense Quote" w:semiHidden="0" w:uiPriority="30" w:unhideWhenUsed="0" w:qFormat="1"/>
-    <w:lsdException w:name="Medium List 2 Accent 1" w:semiHidden="0" w:uiPriority="66" w:unhideWhenUsed="0"/>
-    <w:lsdException w:name="Medium Grid 1 Accent 1" w:semiHidden="0" w:uiPriority="67" w:unhideWhenUsed="0"/>
-    <w:lsdException w:name="Medium Grid 2 Accent 1" w:semiHidden="0" w:uiPriority="68" w:unhideWhenUsed="0"/>
-    <w:lsdException w:name="Medium Grid 3 Accent 1" w:semiHidden="0" w:uiPriority="69" w:unhideWhenUsed="0"/>
-    <w:lsdException w:name="Dark List Accent 1" w:semiHidden="0" w:uiPriority="70" w:unhideWhenUsed="0"/>
-    <w:lsdException w:name="Colorful Shading Accent 1" w:semiHidden="0" w:uiPriority="71" w:unhideWhenUsed="0"/>
-    <w:lsdException w:name="Colorful List Accent 1" w:semiHidden="0" w:uiPriority="72" w:unhideWhenUsed="0"/>
-    <w:lsdException w:name="Colorful Grid Accent 1" w:semiHidden="0" w:uiPriority="73" w:unhideWhenUsed="0"/>
-    <w:lsdException w:name="Light Shading Accent 2" w:semiHidden="0" w:uiPriority="60" w:unhideWhenUsed="0"/>
-    <w:lsdException w:name="Light List Accent 2" w:semiHidden="0" w:uiPriority="61" w:unhideWhenUsed="0"/>
-    <w:lsdException w:name="Light Grid Accent 2" w:semiHidden="0" w:uiPriority="62" w:unhideWhenUsed="0"/>
-    <w:lsdException w:name="Medium Shading 1 Accent 2" w:semiHidden="0" w:uiPriority="63" w:unhideWhenUsed="0"/>
-    <w:lsdException w:name="Medium Shading 2 Accent 2" w:semiHidden="0" w:uiPriority="64" w:unhideWhenUsed="0"/>
-    <w:lsdException w:name="Medium List 1 Accent 2" w:semiHidden="0" w:uiPriority="65" w:unhideWhenUsed="0"/>
-    <w:lsdException w:name="Medium List 2 Accent 2" w:semiHidden="0" w:uiPriority="66" w:unhideWhenUsed="0"/>
-    <w:lsdException w:name="Medium Grid 1 Accent 2" w:semiHidden="0" w:uiPriority="67" w:unhideWhenUsed="0"/>
-    <w:lsdException w:name="Medium Grid 2 Accent 2" w:semiHidden="0" w:uiPriority="68" w:unhideWhenUsed="0"/>
-    <w:lsdException w:name="Medium Grid 3 Accent 2" w:semiHidden="0" w:uiPriority="69" w:unhideWhenUsed="0"/>
-    <w:lsdException w:name="Dark List Accent 2" w:semiHidden="0" w:uiPriority="70" w:unhideWhenUsed="0"/>
-    <w:lsdException w:name="Colorful Shading Accent 2" w:semiHidden="0" w:uiPriority="71" w:unhideWhenUsed="0"/>
-    <w:lsdException w:name="Colorful List Accent 2" w:semiHidden="0" w:uiPriority="72" w:unhideWhenUsed="0"/>
-    <w:lsdException w:name="Colorful Grid Accent 2" w:semiHidden="0" w:uiPriority="73" w:unhideWhenUsed="0"/>
-    <w:lsdException w:name="Light Shading Accent 3" w:semiHidden="0" w:uiPriority="60" w:unhideWhenUsed="0"/>
-    <w:lsdException w:name="Light List Accent 3" w:semiHidden="0" w:uiPriority="61" w:unhideWhenUsed="0"/>
-    <w:lsdException w:name="Light Grid Accent 3" w:semiHidden="0" w:uiPriority="62" w:unhideWhenUsed="0"/>
-    <w:lsdException w:name="Medium Shading 1 Accent 3" w:semiHidden="0" w:uiPriority="63" w:unhideWhenUsed="0"/>
-    <w:lsdException w:name="Medium Shading 2 Accent 3" w:semiHidden="0" w:uiPriority="64" w:unhideWhenUsed="0"/>
-    <w:lsdException w:name="Medium List 1 Accent 3" w:semiHidden="0" w:uiPriority="65" w:unhideWhenUsed="0"/>
-    <w:lsdException w:name="Medium List 2 Accent 3" w:semiHidden="0" w:uiPriority="66" w:unhideWhenUsed="0"/>
-    <w:lsdException w:name="Medium Grid 1 Accent 3" w:semiHidden="0" w:uiPriority="67" w:unhideWhenUsed="0"/>
-    <w:lsdException w:name="Medium Grid 2 Accent 3" w:semiHidden="0" w:uiPriority="68" w:unhideWhenUsed="0"/>
-    <w:lsdException w:name="Medium Grid 3 Accent 3" w:semiHidden="0" w:uiPriority="69" w:unhideWhenUsed="0"/>
-    <w:lsdException w:name="Dark List Accent 3" w:semiHidden="0" w:uiPriority="70" w:unhideWhenUsed="0"/>
-    <w:lsdException w:name="Colorful Shading Accent 3" w:semiHidden="0" w:uiPriority="71" w:unhideWhenUsed="0"/>
-    <w:lsdException w:name="Colorful List Accent 3" w:semiHidden="0" w:uiPriority="72" w:unhideWhenUsed="0"/>
-    <w:lsdException w:name="Colorful Grid Accent 3" w:semiHidden="0" w:uiPriority="73" w:unhideWhenUsed="0"/>
-    <w:lsdException w:name="Light Shading Accent 4" w:semiHidden="0" w:uiPriority="60" w:unhideWhenUsed="0"/>
-    <w:lsdException w:name="Light List Accent 4" w:semiHidden="0" w:uiPriority="61" w:unhideWhenUsed="0"/>
-    <w:lsdException w:name="Light Grid Accent 4" w:semiHidden="0" w:uiPriority="62" w:unhideWhenUsed="0"/>
-    <w:lsdException w:name="Medium Shading 1 Accent 4" w:semiHidden="0" w:uiPriority="63" w:unhideWhenUsed="0"/>
-    <w:lsdException w:name="Medium Shading 2 Accent 4" w:semiHidden="0" w:uiPriority="64" w:unhideWhenUsed="0"/>
-    <w:lsdException w:name="Medium List 1 Accent 4" w:semiHidden="0" w:uiPriority="65" w:unhideWhenUsed="0"/>
-    <w:lsdException w:name="Medium List 2 Accent 4" w:semiHidden="0" w:uiPriority="66" w:unhideWhenUsed="0"/>
-    <w:lsdException w:name="Medium Grid 1 Accent 4" w:semiHidden="0" w:uiPriority="67" w:unhideWhenUsed="0"/>
-    <w:lsdException w:name="Medium Grid 2 Accent 4" w:semiHidden="0" w:uiPriority="68" w:unhideWhenUsed="0"/>
-    <w:lsdException w:name="Medium Grid 3 Accent 4" w:semiHidden="0" w:uiPriority="69" w:unhideWhenUsed="0"/>
-    <w:lsdException w:name="Dark List Accent 4" w:semiHidden="0" w:uiPriority="70" w:unhideWhenUsed="0"/>
-    <w:lsdException w:name="Colorful Shading Accent 4" w:semiHidden="0" w:uiPriority="71" w:unhideWhenUsed="0"/>
-    <w:lsdException w:name="Colorful List Accent 4" w:semiHidden="0" w:uiPriority="72" w:unhideWhenUsed="0"/>
-    <w:lsdException w:name="Colorful Grid Accent 4" w:semiHidden="0" w:uiPriority="73" w:unhideWhenUsed="0"/>
-    <w:lsdException w:name="Light Shading Accent 5" w:semiHidden="0" w:uiPriority="60" w:unhideWhenUsed="0"/>
-    <w:lsdException w:name="Light List Accent 5" w:semiHidden="0" w:uiPriority="61" w:unhideWhenUsed="0"/>
-    <w:lsdException w:name="Light Grid Accent 5" w:semiHidden="0" w:uiPriority="62" w:unhideWhenUsed="0"/>
-    <w:lsdException w:name="Medium Shading 1 Accent 5" w:semiHidden="0" w:uiPriority="63" w:unhideWhenUsed="0"/>
-    <w:lsdException w:name="Medium Shading 2 Accent 5" w:semiHidden="0" w:uiPriority="64" w:unhideWhenUsed="0"/>
-    <w:lsdException w:name="Medium List 1 Accent 5" w:semiHidden="0" w:uiPriority="65" w:unhideWhenUsed="0"/>
-    <w:lsdException w:name="Medium List 2 Accent 5" w:semiHidden="0" w:uiPriority="66" w:unhideWhenUsed="0"/>
-    <w:lsdException w:name="Medium Grid 1 Accent 5" w:semiHidden="0" w:uiPriority="67" w:unhideWhenUsed="0"/>
-    <w:lsdException w:name="Medium Grid 2 Accent 5" w:semiHidden="0" w:uiPriority="68" w:unhideWhenUsed="0"/>
-    <w:lsdException w:name="Medium Grid 3 Accent 5" w:semiHidden="0" w:uiPriority="69" w:unhideWhenUsed="0"/>
-    <w:lsdException w:name="Dark List Accent 5" w:semiHidden="0" w:uiPriority="70" w:unhideWhenUsed="0"/>
-    <w:lsdException w:name="Colorful Shading Accent 5" w:semiHidden="0" w:uiPriority="71" w:unhideWhenUsed="0"/>
-    <w:lsdException w:name="Colorful List Accent 5" w:semiHidden="0" w:uiPriority="72" w:unhideWhenUsed="0"/>
-    <w:lsdException w:name="Colorful Grid Accent 5" w:semiHidden="0" w:uiPriority="73" w:unhideWhenUsed="0"/>
-    <w:lsdException w:name="Light Shading Accent 6" w:semiHidden="0" w:uiPriority="60" w:unhideWhenUsed="0"/>
-    <w:lsdException w:name="Light List Accent 6" w:semiHidden="0" w:uiPriority="61" w:unhideWhenUsed="0"/>
-    <w:lsdException w:name="Light Grid Accent 6" w:semiHidden="0" w:uiPriority="62" w:unhideWhenUsed="0"/>
-    <w:lsdException w:name="Medium Shading 1 Accent 6" w:semiHidden="0" w:uiPriority="63" w:unhideWhenUsed="0"/>
-    <w:lsdException w:name="Medium Shading 2 Accent 6" w:semiHidden="0" w:uiPriority="64" w:unhideWhenUsed="0"/>
-    <w:lsdException w:name="Medium List 1 Accent 6" w:semiHidden="0" w:uiPriority="65" w:unhideWhenUsed="0"/>
-    <w:lsdException w:name="Medium List 2 Accent 6" w:semiHidden="0" w:uiPriority="66" w:unhideWhenUsed="0"/>
-    <w:lsdException w:name="Medium Grid 1 Accent 6" w:semiHidden="0" w:uiPriority="67" w:unhideWhenUsed="0"/>
-    <w:lsdException w:name="Medium Grid 2 Accent 6" w:semiHidden="0" w:uiPriority="68" w:unhideWhenUsed="0"/>
-    <w:lsdException w:name="Medium Grid 3 Accent 6" w:semiHidden="0" w:uiPriority="69" w:unhideWhenUsed="0"/>
-    <w:lsdException w:name="Dark List Accent 6" w:semiHidden="0" w:uiPriority="70" w:unhideWhenUsed="0"/>
-    <w:lsdException w:name="Colorful Shading Accent 6" w:semiHidden="0" w:uiPriority="71" w:unhideWhenUsed="0"/>
-    <w:lsdException w:name="Colorful List Accent 6" w:semiHidden="0" w:uiPriority="72" w:unhideWhenUsed="0"/>
-    <w:lsdException w:name="Colorful Grid Accent 6" w:semiHidden="0" w:uiPriority="73" w:unhideWhenUsed="0"/>
-    <w:lsdException w:name="Subtle Emphasis" w:semiHidden="0" w:uiPriority="19" w:unhideWhenUsed="0" w:qFormat="1"/>
-    <w:lsdException w:name="Intense Emphasis" w:semiHidden="0" w:uiPriority="21" w:unhideWhenUsed="0" w:qFormat="1"/>
-    <w:lsdException w:name="Subtle Reference" w:semiHidden="0" w:uiPriority="31" w:unhideWhenUsed="0" w:qFormat="1"/>
-    <w:lsdException w:name="Intense Reference" w:semiHidden="0" w:uiPriority="32" w:unhideWhenUsed="0" w:qFormat="1"/>
-    <w:lsdException w:name="Book Title" w:semiHidden="0" w:uiPriority="33" w:unhideWhenUsed="0" w:qFormat="1"/>
+    <w:lsdException w:name="List Paragraph" w:uiPriority="34" w:semiHidden="0" w:unhideWhenUsed="0" w:qFormat="1"/>
+    <w:lsdException w:name="Quote" w:uiPriority="29" w:semiHidden="0" w:unhideWhenUsed="0" w:qFormat="1"/>
+    <w:lsdException w:name="Intense Quote" w:uiPriority="30" w:semiHidden="0" w:unhideWhenUsed="0" w:qFormat="1"/>
+    <w:lsdException w:name="Medium List 2 Accent 1" w:uiPriority="66" w:semiHidden="0" w:unhideWhenUsed="0"/>
+    <w:lsdException w:name="Medium Grid 1 Accent 1" w:uiPriority="67" w:semiHidden="0" w:unhideWhenUsed="0"/>
+    <w:lsdException w:name="Medium Grid 2 Accent 1" w:uiPriority="68" w:semiHidden="0" w:unhideWhenUsed="0"/>
+    <w:lsdException w:name="Medium Grid 3 Accent 1" w:uiPriority="69" w:semiHidden="0" w:unhideWhenUsed="0"/>
+    <w:lsdException w:name="Dark List Accent 1" w:uiPriority="70" w:semiHidden="0" w:unhideWhenUsed="0"/>
+    <w:lsdException w:name="Colorful Shading Accent 1" w:uiPriority="71" w:semiHidden="0" w:unhideWhenUsed="0"/>
+    <w:lsdException w:name="Colorful List Accent 1" w:uiPriority="72" w:semiHidden="0" w:unhideWhenUsed="0"/>
+    <w:lsdException w:name="Colorful Grid Accent 1" w:uiPriority="73" w:semiHidden="0" w:unhideWhenUsed="0"/>
+    <w:lsdException w:name="Light Shading Accent 2" w:uiPriority="60" w:semiHidden="0" w:unhideWhenUsed="0"/>
+    <w:lsdException w:name="Light List Accent 2" w:uiPriority="61" w:semiHidden="0" w:unhideWhenUsed="0"/>
+    <w:lsdException w:name="Light Grid Accent 2" w:uiPriority="62" w:semiHidden="0" w:unhideWhenUsed="0"/>
+    <w:lsdException w:name="Medium Shading 1 Accent 2" w:uiPriority="63" w:semiHidden="0" w:unhideWhenUsed="0"/>
+    <w:lsdException w:name="Medium Shading 2 Accent 2" w:uiPriority="64" w:semiHidden="0" w:unhideWhenUsed="0"/>
+    <w:lsdException w:name="Medium List 1 Accent 2" w:uiPriority="65" w:semiHidden="0" w:unhideWhenUsed="0"/>
+    <w:lsdException w:name="Medium List 2 Accent 2" w:uiPriority="66" w:semiHidden="0" w:unhideWhenUsed="0"/>
+    <w:lsdException w:name="Medium Grid 1 Accent 2" w:uiPriority="67" w:semiHidden="0" w:unhideWhenUsed="0"/>
+    <w:lsdException w:name="Medium Grid 2 Accent 2" w:uiPriority="68" w:semiHidden="0" w:unhideWhenUsed="0"/>
+    <w:lsdException w:name="Medium Grid 3 Accent 2" w:uiPriority="69" w:semiHidden="0" w:unhideWhenUsed="0"/>
+    <w:lsdException w:name="Dark List Accent 2" w:uiPriority="70" w:semiHidden="0" w:unhideWhenUsed="0"/>
+    <w:lsdException w:name="Colorful Shading Accent 2" w:uiPriority="71" w:semiHidden="0" w:unhideWhenUsed="0"/>
+    <w:lsdException w:name="Colorful List Accent 2" w:uiPriority="72" w:semiHidden="0" w:unhideWhenUsed="0"/>
+    <w:lsdException w:name="Colorful Grid Accent 2" w:uiPriority="73" w:semiHidden="0" w:unhideWhenUsed="0"/>
+    <w:lsdException w:name="Light Shading Accent 3" w:uiPriority="60" w:semiHidden="0" w:unhideWhenUsed="0"/>
+    <w:lsdException w:name="Light List Accent 3" w:uiPriority="61" w:semiHidden="0" w:unhideWhenUsed="0"/>
+    <w:lsdException w:name="Light Grid Accent 3" w:uiPriority="62" w:semiHidden="0" w:unhideWhenUsed="0"/>
+    <w:lsdException w:name="Medium Shading 1 Accent 3" w:uiPriority="63" w:semiHidden="0" w:unhideWhenUsed="0"/>
+    <w:lsdException w:name="Medium Shading 2 Accent 3" w:uiPriority="64" w:semiHidden="0" w:unhideWhenUsed="0"/>
+    <w:lsdException w:name="Medium List 1 Accent 3" w:uiPriority="65" w:semiHidden="0" w:unhideWhenUsed="0"/>
+    <w:lsdException w:name="Medium List 2 Accent 3" w:uiPriority="66" w:semiHidden="0" w:unhideWhenUsed="0"/>
+    <w:lsdException w:name="Medium Grid 1 Accent 3" w:uiPriority="67" w:semiHidden="0" w:unhideWhenUsed="0"/>
+    <w:lsdException w:name="Medium Grid 2 Accent 3" w:uiPriority="68" w:semiHidden="0" w:unhideWhenUsed="0"/>
+    <w:lsdException w:name="Medium Grid 3 Accent 3" w:uiPriority="69" w:semiHidden="0" w:unhideWhenUsed="0"/>
+    <w:lsdException w:name="Dark List Accent 3" w:uiPriority="70" w:semiHidden="0" w:unhideWhenUsed="0"/>
+    <w:lsdException w:name="Colorful Shading Accent 3" w:uiPriority="71" w:semiHidden="0" w:unhideWhenUsed="0"/>
+    <w:lsdException w:name="Colorful List Accent 3" w:uiPriority="72" w:semiHidden="0" w:unhideWhenUsed="0"/>
+    <w:lsdException w:name="Colorful Grid Accent 3" w:uiPriority="73" w:semiHidden="0" w:unhideWhenUsed="0"/>
+    <w:lsdException w:name="Light Shading Accent 4" w:uiPriority="60" w:semiHidden="0" w:unhideWhenUsed="0"/>
+    <w:lsdException w:name="Light List Accent 4" w:uiPriority="61" w:semiHidden="0" w:unhideWhenUsed="0"/>
+    <w:lsdException w:name="Light Grid Accent 4" w:uiPriority="62" w:semiHidden="0" w:unhideWhenUsed="0"/>
+    <w:lsdException w:name="Medium Shading 1 Accent 4" w:uiPriority="63" w:semiHidden="0" w:unhideWhenUsed="0"/>
+    <w:lsdException w:name="Medium Shading 2 Accent 4" w:uiPriority="64" w:semiHidden="0" w:unhideWhenUsed="0"/>
+    <w:lsdException w:name="Medium List 1 Accent 4" w:uiPriority="65" w:semiHidden="0" w:unhideWhenUsed="0"/>
+    <w:lsdException w:name="Medium List 2 Accent 4" w:uiPriority="66" w:semiHidden="0" w:unhideWhenUsed="0"/>
+    <w:lsdException w:name="Medium Grid 1 Accent 4" w:uiPriority="67" w:semiHidden="0" w:unhideWhenUsed="0"/>
+    <w:lsdException w:name="Medium Grid 2 Accent 4" w:uiPriority="68" w:semiHidden="0" w:unhideWhenUsed="0"/>
+    <w:lsdException w:name="Medium Grid 3 Accent 4" w:uiPriority="69" w:semiHidden="0" w:unhideWhenUsed="0"/>
+    <w:lsdException w:name="Dark List Accent 4" w:uiPriority="70" w:semiHidden="0" w:unhideWhenUsed="0"/>
+    <w:lsdException w:name="Colorful Shading Accent 4" w:uiPriority="71" w:semiHidden="0" w:unhideWhenUsed="0"/>
+    <w:lsdException w:name="Colorful List Accent 4" w:uiPriority="72" w:semiHidden="0" w:unhideWhenUsed="0"/>
+    <w:lsdException w:name="Colorful Grid Accent 4" w:uiPriority="73" w:semiHidden="0" w:unhideWhenUsed="0"/>
+    <w:lsdException w:name="Light Shading Accent 5" w:uiPriority="60" w:semiHidden="0" w:unhideWhenUsed="0"/>
+    <w:lsdException w:name="Light List Accent 5" w:uiPriority="61" w:semiHidden="0" w:unhideWhenUsed="0"/>
+    <w:lsdException w:name="Light Grid Accent 5" w:uiPriority="62" w:semiHidden="0" w:unhideWhenUsed="0"/>
+    <w:lsdException w:name="Medium Shading 1 Accent 5" w:uiPriority="63" w:semiHidden="0" w:unhideWhenUsed="0"/>
+    <w:lsdException w:name="Medium Shading 2 Accent 5" w:uiPriority="64" w:semiHidden="0" w:unhideWhenUsed="0"/>
+    <w:lsdException w:name="Medium List 1 Accent 5" w:uiPriority="65" w:semiHidden="0" w:unhideWhenUsed="0"/>
+    <w:lsdException w:name="Medium List 2 Accent 5" w:uiPriority="66" w:semiHidden="0" w:unhideWhenUsed="0"/>
+    <w:lsdException w:name="Medium Grid 1 Accent 5" w:uiPriority="67" w:semiHidden="0" w:unhideWhenUsed="0"/>
+    <w:lsdException w:name="Medium Grid 2 Accent 5" w:uiPriority="68" w:semiHidden="0" w:unhideWhenUsed="0"/>
+    <w:lsdException w:name="Medium Grid 3 Accent 5" w:uiPriority="69" w:semiHidden="0" w:unhideWhenUsed="0"/>
+    <w:lsdException w:name="Dark List Accent 5" w:uiPriority="70" w:semiHidden="0" w:unhideWhenUsed="0"/>
+    <w:lsdException w:name="Colorful Shading Accent 5" w:uiPriority="71" w:semiHidden="0" w:unhideWhenUsed="0"/>
+    <w:lsdException w:name="Colorful List Accent 5" w:uiPriority="72" w:semiHidden="0" w:unhideWhenUsed="0"/>
+    <w:lsdException w:name="Colorful Grid Accent 5" w:uiPriority="73" w:semiHidden="0" w:unhideWhenUsed="0"/>
+    <w:lsdException w:name="Light Shading Accent 6" w:uiPriority="60" w:semiHidden="0" w:unhideWhenUsed="0"/>
+    <w:lsdException w:name="Light List Accent 6" w:uiPriority="61" w:semiHidden="0" w:unhideWhenUsed="0"/>
+    <w:lsdException w:name="Light Grid Accent 6" w:uiPriority="62" w:semiHidden="0" w:unhideWhenUsed="0"/>
+    <w:lsdException w:name="Medium Shading 1 Accent 6" w:uiPriority="63" w:semiHidden="0" w:unhideWhenUsed="0"/>
+    <w:lsdException w:name="Medium Shading 2 Accent 6" w:uiPriority="64" w:semiHidden="0" w:unhideWhenUsed="0"/>
+    <w:lsdException w:name="Medium List 1 Accent 6" w:uiPriority="65" w:semiHidden="0" w:unhideWhenUsed="0"/>
+    <w:lsdException w:name="Medium List 2 Accent 6" w:uiPriority="66" w:semiHidden="0" w:unhideWhenUsed="0"/>
+    <w:lsdException w:name="Medium Grid 1 Accent 6" w:uiPriority="67" w:semiHidden="0" w:unhideWhenUsed="0"/>
+    <w:lsdException w:name="Medium Grid 2 Accent 6" w:uiPriority="68" w:semiHidden="0" w:unhideWhenUsed="0"/>
+    <w:lsdException w:name="Medium Grid 3 Accent 6" w:uiPriority="69" w:semiHidden="0" w:unhideWhenUsed="0"/>
+    <w:lsdException w:name="Dark List Accent 6" w:uiPriority="70" w:semiHidden="0" w:unhideWhenUsed="0"/>
+    <w:lsdException w:name="Colorful Shading Accent 6" w:uiPriority="71" w:semiHidden="0" w:unhideWhenUsed="0"/>
+    <w:lsdException w:name="Colorful List Accent 6" w:uiPriority="72" w:semiHidden="0" w:unhideWhenUsed="0"/>
+    <w:lsdException w:name="Colorful Grid Accent 6" w:uiPriority="73" w:semiHidden="0" w:unhideWhenUsed="0"/>
+    <w:lsdException w:name="Subtle Emphasis" w:uiPriority="19" w:semiHidden="0" w:unhideWhenUsed="0" w:qFormat="1"/>
+    <w:lsdException w:name="Intense Emphasis" w:uiPriority="21" w:semiHidden="0" w:unhideWhenUsed="0" w:qFormat="1"/>
+    <w:lsdException w:name="Subtle Reference" w:uiPriority="31" w:semiHidden="0" w:unhideWhenUsed="0" w:qFormat="1"/>
+    <w:lsdException w:name="Intense Reference" w:uiPriority="32" w:semiHidden="0" w:unhideWhenUsed="0" w:qFormat="1"/>
+    <w:lsdException w:name="Book Title" w:uiPriority="33" w:semiHidden="0" w:unhideWhenUsed="0" w:qFormat="1"/>
     <w:lsdException w:name="Bibliography" w:uiPriority="37"/>
     <w:lsdException w:name="TOC Heading" w:uiPriority="39" w:qFormat="1"/>
   </w:latentStyles>
-  <w:style w:type="paragraph" w:default="1" w:styleId="Normal">
+  <w:style w:type="paragraph" w:styleId="Normal" w:default="1">
     <w:name w:val="Normal"/>
-    <w:rsid w:val="007D1BBB"/>
+    <w:qFormat/>
+    <w:rsid w:val="007d1bbb"/>
+    <w:pPr>
+      <w:widowControl/>
+      <w:pBdr/>
+      <w:bidi w:val="0"/>
+      <w:jc w:val="left"/>
+    </w:pPr>
     <w:rPr>
+      <w:rFonts w:ascii="Times New Roman" w:hAnsi="Times New Roman" w:eastAsia="Arial Unicode MS" w:cs="Times New Roman"/>
+      <w:color w:val="auto"/>
       <w:sz w:val="24"/>
       <w:szCs w:val="24"/>
-      <w:lang w:val="en-US" w:eastAsia="en-US"/>
+      <w:lang w:val="en-US" w:eastAsia="en-US" w:bidi="ar-SA"/>
     </w:rPr>
   </w:style>
-  <w:style w:type="character" w:default="1" w:styleId="Fontepargpadro">
+  <w:style w:type="character" w:styleId="DefaultParagraphFont" w:default="1">
     <w:name w:val="Default Paragraph Font"/>
     <w:uiPriority w:val="1"/>
+    <w:semiHidden/>
+    <w:unhideWhenUsed/>
+    <w:qFormat/>
+    <w:rPr/>
+  </w:style>
+  <w:style w:type="character" w:styleId="InternetLink">
+    <w:name w:val="Internet Link"/>
+    <w:rsid w:val="007d1bbb"/>
+    <w:rPr>
+      <w:u w:val="single"/>
+    </w:rPr>
+  </w:style>
+  <w:style w:type="character" w:styleId="Authorname" w:customStyle="1">
+    <w:name w:val="authorname"/>
+    <w:basedOn w:val="DefaultParagraphFont"/>
+    <w:qFormat/>
+    <w:rsid w:val="00ff6ebb"/>
+    <w:rPr/>
+  </w:style>
+  <w:style w:type="character" w:styleId="Usronly" w:customStyle="1">
+    <w:name w:val="u-sronly"/>
+    <w:basedOn w:val="DefaultParagraphFont"/>
+    <w:qFormat/>
+    <w:rsid w:val="00ff6ebb"/>
+    <w:rPr/>
+  </w:style>
+  <w:style w:type="character" w:styleId="Appleconvertedspace" w:customStyle="1">
+    <w:name w:val="apple-converted-space"/>
+    <w:basedOn w:val="DefaultParagraphFont"/>
+    <w:qFormat/>
+    <w:rsid w:val="00ff6ebb"/>
+    <w:rPr/>
+  </w:style>
+  <w:style w:type="character" w:styleId="Authorsinfo" w:customStyle="1">
+    <w:name w:val="authors-info"/>
+    <w:basedOn w:val="DefaultParagraphFont"/>
+    <w:qFormat/>
+    <w:rsid w:val="00643ffe"/>
+    <w:rPr/>
+  </w:style>
+  <w:style w:type="character" w:styleId="Ngscope" w:customStyle="1">
+    <w:name w:val="ng-scope"/>
+    <w:basedOn w:val="DefaultParagraphFont"/>
+    <w:qFormat/>
+    <w:rsid w:val="00643ffe"/>
+    <w:rPr/>
+  </w:style>
+  <w:style w:type="character" w:styleId="Ngbinding" w:customStyle="1">
+    <w:name w:val="ng-binding"/>
+    <w:basedOn w:val="DefaultParagraphFont"/>
+    <w:qFormat/>
+    <w:rsid w:val="00643ffe"/>
+    <w:rPr/>
+  </w:style>
+  <w:style w:type="paragraph" w:styleId="Heading">
+    <w:name w:val="Heading"/>
+    <w:basedOn w:val="Normal"/>
+    <w:next w:val="TextBody"/>
+    <w:qFormat/>
+    <w:pPr>
+      <w:keepNext/>
+      <w:spacing w:before="240" w:after="120"/>
+    </w:pPr>
+    <w:rPr>
+      <w:rFonts w:ascii="Liberation Sans" w:hAnsi="Liberation Sans" w:eastAsia="WenQuanYi Zen Hei Sharp" w:cs="Lohit Devanagari"/>
+      <w:sz w:val="28"/>
+      <w:szCs w:val="28"/>
+    </w:rPr>
+  </w:style>
+  <w:style w:type="paragraph" w:styleId="TextBody">
+    <w:name w:val="Text Body"/>
+    <w:basedOn w:val="Normal"/>
+    <w:pPr>
+      <w:spacing w:lineRule="auto" w:line="288" w:before="0" w:after="140"/>
+    </w:pPr>
+    <w:rPr/>
+  </w:style>
+  <w:style w:type="paragraph" w:styleId="List">
+    <w:name w:val="List"/>
+    <w:basedOn w:val="TextBody"/>
+    <w:pPr/>
+    <w:rPr>
+      <w:rFonts w:cs="Lohit Devanagari"/>
+    </w:rPr>
+  </w:style>
+  <w:style w:type="paragraph" w:styleId="Caption">
+    <w:name w:val="Caption"/>
+    <w:basedOn w:val="Normal"/>
+    <w:qFormat/>
+    <w:pPr>
+      <w:suppressLineNumbers/>
+      <w:spacing w:before="120" w:after="120"/>
+    </w:pPr>
+    <w:rPr>
+      <w:rFonts w:cs="Lohit Devanagari"/>
+      <w:i/>
+      <w:iCs/>
+      <w:sz w:val="24"/>
+      <w:szCs w:val="24"/>
+    </w:rPr>
+  </w:style>
+  <w:style w:type="paragraph" w:styleId="Index">
+    <w:name w:val="Index"/>
+    <w:basedOn w:val="Normal"/>
+    <w:qFormat/>
+    <w:pPr>
+      <w:suppressLineNumbers/>
+    </w:pPr>
+    <w:rPr>
+      <w:rFonts w:cs="Lohit Devanagari"/>
+    </w:rPr>
+  </w:style>
+  <w:style w:type="paragraph" w:styleId="Corpo" w:customStyle="1">
+    <w:name w:val="Corpo"/>
+    <w:qFormat/>
+    <w:rsid w:val="007d1bbb"/>
+    <w:pPr>
+      <w:widowControl/>
+      <w:bidi w:val="0"/>
+      <w:jc w:val="left"/>
+    </w:pPr>
+    <w:rPr>
+      <w:rFonts w:ascii="Helvetica" w:hAnsi="Helvetica" w:cs="Arial Unicode MS" w:eastAsia="Arial Unicode MS"/>
+      <w:color w:val="000000"/>
+      <w:sz w:val="22"/>
+      <w:szCs w:val="22"/>
+      <w:lang w:val="pt-BR" w:eastAsia="pt-BR" w:bidi="ar-SA"/>
+    </w:rPr>
+  </w:style>
+  <w:style w:type="paragraph" w:styleId="EstilodeTabela2" w:customStyle="1">
+    <w:name w:val="Estilo de Tabela 2"/>
+    <w:qFormat/>
+    <w:rsid w:val="007d1bbb"/>
+    <w:pPr>
+      <w:widowControl/>
+      <w:bidi w:val="0"/>
+      <w:jc w:val="left"/>
+    </w:pPr>
+    <w:rPr>
+      <w:rFonts w:ascii="Helvetica" w:hAnsi="Helvetica" w:cs="Arial Unicode MS" w:eastAsia="Arial Unicode MS"/>
+      <w:color w:val="000000"/>
+      <w:sz w:val="24"/>
+      <w:szCs w:val="20"/>
+      <w:lang w:val="pt-BR" w:eastAsia="pt-BR" w:bidi="ar-SA"/>
+    </w:rPr>
+  </w:style>
+  <w:style w:type="paragraph" w:styleId="Header">
+    <w:name w:val="Header"/>
+    <w:basedOn w:val="Normal"/>
+    <w:pPr/>
+    <w:rPr/>
+  </w:style>
+  <w:style w:type="paragraph" w:styleId="Footer">
+    <w:name w:val="Footer"/>
+    <w:basedOn w:val="Normal"/>
+    <w:pPr/>
+    <w:rPr/>
+  </w:style>
+  <w:style w:type="numbering" w:styleId="NoList" w:default="1">
+    <w:name w:val="No List"/>
+    <w:uiPriority w:val="99"/>
     <w:semiHidden/>
     <w:unhideWhenUsed/>
   </w:style>
@@ -1519,22 +1453,9 @@
       </w:tblCellMar>
     </w:tblPr>
   </w:style>
-  <w:style w:type="numbering" w:default="1" w:styleId="Semlista">
-    <w:name w:val="No List"/>
-    <w:uiPriority w:val="99"/>
-    <w:semiHidden/>
-    <w:unhideWhenUsed/>
-  </w:style>
-  <w:style w:type="character" w:styleId="Hyperlink">
-    <w:name w:val="Hyperlink"/>
-    <w:rsid w:val="007D1BBB"/>
-    <w:rPr>
-      <w:u w:val="single"/>
-    </w:rPr>
-  </w:style>
   <w:style w:type="table" w:customStyle="1" w:styleId="TableNormal">
     <w:name w:val="Table Normal"/>
-    <w:rsid w:val="007D1BBB"/>
+    <w:rsid w:val="007d1bbb"/>
     <w:tblPr>
       <w:tblInd w:w="0" w:type="dxa"/>
       <w:tblCellMar>
@@ -1544,54 +1465,6 @@
         <w:right w:w="0" w:type="dxa"/>
       </w:tblCellMar>
     </w:tblPr>
-  </w:style>
-  <w:style w:type="paragraph" w:customStyle="1" w:styleId="Corpo">
-    <w:name w:val="Corpo"/>
-    <w:rsid w:val="007D1BBB"/>
-    <w:rPr>
-      <w:rFonts w:ascii="Helvetica" w:hAnsi="Arial Unicode MS" w:cs="Arial Unicode MS"/>
-      <w:color w:val="000000"/>
-      <w:sz w:val="22"/>
-      <w:szCs w:val="22"/>
-    </w:rPr>
-  </w:style>
-  <w:style w:type="paragraph" w:customStyle="1" w:styleId="EstilodeTabela2">
-    <w:name w:val="Estilo de Tabela 2"/>
-    <w:rsid w:val="007D1BBB"/>
-    <w:rPr>
-      <w:rFonts w:ascii="Helvetica" w:hAnsi="Arial Unicode MS" w:cs="Arial Unicode MS"/>
-      <w:color w:val="000000"/>
-    </w:rPr>
-  </w:style>
-  <w:style w:type="character" w:customStyle="1" w:styleId="authorname">
-    <w:name w:val="authorname"/>
-    <w:basedOn w:val="Fontepargpadro"/>
-    <w:rsid w:val="00FF6EBB"/>
-  </w:style>
-  <w:style w:type="character" w:customStyle="1" w:styleId="u-sronly">
-    <w:name w:val="u-sronly"/>
-    <w:basedOn w:val="Fontepargpadro"/>
-    <w:rsid w:val="00FF6EBB"/>
-  </w:style>
-  <w:style w:type="character" w:customStyle="1" w:styleId="apple-converted-space">
-    <w:name w:val="apple-converted-space"/>
-    <w:basedOn w:val="Fontepargpadro"/>
-    <w:rsid w:val="00FF6EBB"/>
-  </w:style>
-  <w:style w:type="character" w:customStyle="1" w:styleId="authors-info">
-    <w:name w:val="authors-info"/>
-    <w:basedOn w:val="Fontepargpadro"/>
-    <w:rsid w:val="00643FFE"/>
-  </w:style>
-  <w:style w:type="character" w:customStyle="1" w:styleId="ng-scope">
-    <w:name w:val="ng-scope"/>
-    <w:basedOn w:val="Fontepargpadro"/>
-    <w:rsid w:val="00643FFE"/>
-  </w:style>
-  <w:style w:type="character" w:customStyle="1" w:styleId="ng-binding">
-    <w:name w:val="ng-binding"/>
-    <w:basedOn w:val="Fontepargpadro"/>
-    <w:rsid w:val="00643FFE"/>
   </w:style>
 </w:styles>
 </file>

</xml_diff>

<commit_message>
Ficha alsova2016 - 07/12/2017
</commit_message>
<xml_diff>
--- a/fichas resenha.docx
+++ b/fichas resenha.docx
@@ -7,7 +7,7 @@
         <w:tblStyle w:val="TableNormal"/>
         <w:tblW w:w="9557" w:type="dxa"/>
         <w:jc w:val="left"/>
-        <w:tblInd w:w="63" w:type="dxa"/>
+        <w:tblInd w:w="48" w:type="dxa"/>
         <w:tblBorders>
           <w:top w:val="single" w:sz="12" w:space="0" w:color="000001"/>
           <w:left w:val="single" w:sz="12" w:space="0" w:color="000001"/>
@@ -18,7 +18,7 @@
         </w:tblBorders>
         <w:tblCellMar>
           <w:top w:w="80" w:type="dxa"/>
-          <w:left w:w="50" w:type="dxa"/>
+          <w:left w:w="35" w:type="dxa"/>
           <w:bottom w:w="80" w:type="dxa"/>
           <w:right w:w="80" w:type="dxa"/>
         </w:tblCellMar>
@@ -26,9 +26,9 @@
       </w:tblPr>
       <w:tblGrid>
         <w:gridCol w:w="806"/>
-        <w:gridCol w:w="6958"/>
+        <w:gridCol w:w="6959"/>
         <w:gridCol w:w="1022"/>
-        <w:gridCol w:w="770"/>
+        <w:gridCol w:w="769"/>
       </w:tblGrid>
       <w:tr>
         <w:trPr>
@@ -47,7 +47,7 @@
             </w:tcBorders>
             <w:shd w:color="auto" w:fill="BFBFBF" w:val="clear"/>
             <w:tcMar>
-              <w:left w:w="50" w:type="dxa"/>
+              <w:left w:w="35" w:type="dxa"/>
             </w:tcMar>
           </w:tcPr>
           <w:p>
@@ -66,7 +66,7 @@
         </w:tc>
         <w:tc>
           <w:tcPr>
-            <w:tcW w:w="6958" w:type="dxa"/>
+            <w:tcW w:w="6959" w:type="dxa"/>
             <w:tcBorders>
               <w:top w:val="single" w:sz="12" w:space="0" w:color="000001"/>
               <w:left w:val="single" w:sz="12" w:space="0" w:color="000001"/>
@@ -77,7 +77,7 @@
             </w:tcBorders>
             <w:shd w:color="auto" w:fill="auto" w:val="clear"/>
             <w:tcMar>
-              <w:left w:w="50" w:type="dxa"/>
+              <w:left w:w="35" w:type="dxa"/>
             </w:tcMar>
           </w:tcPr>
           <w:p>
@@ -126,7 +126,7 @@
             </w:tcBorders>
             <w:shd w:color="auto" w:fill="BFBFBF" w:val="clear"/>
             <w:tcMar>
-              <w:left w:w="50" w:type="dxa"/>
+              <w:left w:w="35" w:type="dxa"/>
             </w:tcMar>
           </w:tcPr>
           <w:p>
@@ -145,7 +145,7 @@
         </w:tc>
         <w:tc>
           <w:tcPr>
-            <w:tcW w:w="770" w:type="dxa"/>
+            <w:tcW w:w="769" w:type="dxa"/>
             <w:tcBorders>
               <w:top w:val="single" w:sz="12" w:space="0" w:color="000001"/>
               <w:left w:val="single" w:sz="12" w:space="0" w:color="000001"/>
@@ -156,7 +156,7 @@
             </w:tcBorders>
             <w:shd w:color="auto" w:fill="auto" w:val="clear"/>
             <w:tcMar>
-              <w:left w:w="50" w:type="dxa"/>
+              <w:left w:w="35" w:type="dxa"/>
             </w:tcMar>
           </w:tcPr>
           <w:p>
@@ -188,7 +188,7 @@
             </w:tcBorders>
             <w:shd w:color="auto" w:fill="BFBFBF" w:val="clear"/>
             <w:tcMar>
-              <w:left w:w="50" w:type="dxa"/>
+              <w:left w:w="35" w:type="dxa"/>
             </w:tcMar>
           </w:tcPr>
           <w:p>
@@ -207,7 +207,7 @@
         </w:tc>
         <w:tc>
           <w:tcPr>
-            <w:tcW w:w="6958" w:type="dxa"/>
+            <w:tcW w:w="6959" w:type="dxa"/>
             <w:tcBorders>
               <w:top w:val="single" w:sz="12" w:space="0" w:color="000001"/>
               <w:left w:val="single" w:sz="12" w:space="0" w:color="000001"/>
@@ -218,7 +218,7 @@
             </w:tcBorders>
             <w:shd w:color="auto" w:fill="auto" w:val="clear"/>
             <w:tcMar>
-              <w:left w:w="50" w:type="dxa"/>
+              <w:left w:w="35" w:type="dxa"/>
             </w:tcMar>
           </w:tcPr>
           <w:p>
@@ -245,7 +245,7 @@
             </w:tcBorders>
             <w:shd w:color="auto" w:fill="BFBFBF" w:val="clear"/>
             <w:tcMar>
-              <w:left w:w="50" w:type="dxa"/>
+              <w:left w:w="35" w:type="dxa"/>
             </w:tcMar>
           </w:tcPr>
           <w:p>
@@ -264,7 +264,7 @@
         </w:tc>
         <w:tc>
           <w:tcPr>
-            <w:tcW w:w="770" w:type="dxa"/>
+            <w:tcW w:w="769" w:type="dxa"/>
             <w:tcBorders>
               <w:top w:val="single" w:sz="12" w:space="0" w:color="000001"/>
               <w:left w:val="single" w:sz="12" w:space="0" w:color="000001"/>
@@ -275,7 +275,7 @@
             </w:tcBorders>
             <w:shd w:color="auto" w:fill="auto" w:val="clear"/>
             <w:tcMar>
-              <w:left w:w="50" w:type="dxa"/>
+              <w:left w:w="35" w:type="dxa"/>
             </w:tcMar>
           </w:tcPr>
           <w:p>
@@ -307,7 +307,7 @@
             </w:tcBorders>
             <w:shd w:color="auto" w:fill="auto" w:val="clear"/>
             <w:tcMar>
-              <w:left w:w="50" w:type="dxa"/>
+              <w:left w:w="35" w:type="dxa"/>
             </w:tcMar>
           </w:tcPr>
           <w:p>
@@ -397,7 +397,7 @@
         <w:tblStyle w:val="TableNormal"/>
         <w:tblW w:w="9557" w:type="dxa"/>
         <w:jc w:val="left"/>
-        <w:tblInd w:w="63" w:type="dxa"/>
+        <w:tblInd w:w="48" w:type="dxa"/>
         <w:tblBorders>
           <w:top w:val="single" w:sz="12" w:space="0" w:color="000001"/>
           <w:left w:val="single" w:sz="12" w:space="0" w:color="000001"/>
@@ -408,7 +408,7 @@
         </w:tblBorders>
         <w:tblCellMar>
           <w:top w:w="80" w:type="dxa"/>
-          <w:left w:w="50" w:type="dxa"/>
+          <w:left w:w="35" w:type="dxa"/>
           <w:bottom w:w="80" w:type="dxa"/>
           <w:right w:w="80" w:type="dxa"/>
         </w:tblCellMar>
@@ -416,9 +416,9 @@
       </w:tblPr>
       <w:tblGrid>
         <w:gridCol w:w="806"/>
-        <w:gridCol w:w="6958"/>
+        <w:gridCol w:w="6959"/>
         <w:gridCol w:w="1022"/>
-        <w:gridCol w:w="770"/>
+        <w:gridCol w:w="769"/>
       </w:tblGrid>
       <w:tr>
         <w:trPr>
@@ -437,7 +437,7 @@
             </w:tcBorders>
             <w:shd w:color="auto" w:fill="BFBFBF" w:val="clear"/>
             <w:tcMar>
-              <w:left w:w="50" w:type="dxa"/>
+              <w:left w:w="35" w:type="dxa"/>
             </w:tcMar>
           </w:tcPr>
           <w:p>
@@ -456,7 +456,7 @@
         </w:tc>
         <w:tc>
           <w:tcPr>
-            <w:tcW w:w="6958" w:type="dxa"/>
+            <w:tcW w:w="6959" w:type="dxa"/>
             <w:tcBorders>
               <w:top w:val="single" w:sz="12" w:space="0" w:color="000001"/>
               <w:left w:val="single" w:sz="12" w:space="0" w:color="000001"/>
@@ -467,7 +467,7 @@
             </w:tcBorders>
             <w:shd w:color="auto" w:fill="auto" w:val="clear"/>
             <w:tcMar>
-              <w:left w:w="50" w:type="dxa"/>
+              <w:left w:w="35" w:type="dxa"/>
             </w:tcMar>
           </w:tcPr>
           <w:p>
@@ -508,7 +508,7 @@
             </w:tcBorders>
             <w:shd w:color="auto" w:fill="BFBFBF" w:val="clear"/>
             <w:tcMar>
-              <w:left w:w="50" w:type="dxa"/>
+              <w:left w:w="35" w:type="dxa"/>
             </w:tcMar>
           </w:tcPr>
           <w:p>
@@ -527,7 +527,7 @@
         </w:tc>
         <w:tc>
           <w:tcPr>
-            <w:tcW w:w="770" w:type="dxa"/>
+            <w:tcW w:w="769" w:type="dxa"/>
             <w:tcBorders>
               <w:top w:val="single" w:sz="12" w:space="0" w:color="000001"/>
               <w:left w:val="single" w:sz="12" w:space="0" w:color="000001"/>
@@ -538,7 +538,7 @@
             </w:tcBorders>
             <w:shd w:color="auto" w:fill="auto" w:val="clear"/>
             <w:tcMar>
-              <w:left w:w="50" w:type="dxa"/>
+              <w:left w:w="35" w:type="dxa"/>
             </w:tcMar>
           </w:tcPr>
           <w:p>
@@ -570,7 +570,7 @@
             </w:tcBorders>
             <w:shd w:color="auto" w:fill="BFBFBF" w:val="clear"/>
             <w:tcMar>
-              <w:left w:w="50" w:type="dxa"/>
+              <w:left w:w="35" w:type="dxa"/>
             </w:tcMar>
           </w:tcPr>
           <w:p>
@@ -589,7 +589,7 @@
         </w:tc>
         <w:tc>
           <w:tcPr>
-            <w:tcW w:w="6958" w:type="dxa"/>
+            <w:tcW w:w="6959" w:type="dxa"/>
             <w:tcBorders>
               <w:top w:val="single" w:sz="12" w:space="0" w:color="000001"/>
               <w:left w:val="single" w:sz="12" w:space="0" w:color="000001"/>
@@ -600,7 +600,7 @@
             </w:tcBorders>
             <w:shd w:color="auto" w:fill="auto" w:val="clear"/>
             <w:tcMar>
-              <w:left w:w="50" w:type="dxa"/>
+              <w:left w:w="35" w:type="dxa"/>
             </w:tcMar>
           </w:tcPr>
           <w:p>
@@ -627,7 +627,7 @@
             </w:tcBorders>
             <w:shd w:color="auto" w:fill="BFBFBF" w:val="clear"/>
             <w:tcMar>
-              <w:left w:w="50" w:type="dxa"/>
+              <w:left w:w="35" w:type="dxa"/>
             </w:tcMar>
           </w:tcPr>
           <w:p>
@@ -646,7 +646,7 @@
         </w:tc>
         <w:tc>
           <w:tcPr>
-            <w:tcW w:w="770" w:type="dxa"/>
+            <w:tcW w:w="769" w:type="dxa"/>
             <w:tcBorders>
               <w:top w:val="single" w:sz="12" w:space="0" w:color="000001"/>
               <w:left w:val="single" w:sz="12" w:space="0" w:color="000001"/>
@@ -657,7 +657,7 @@
             </w:tcBorders>
             <w:shd w:color="auto" w:fill="auto" w:val="clear"/>
             <w:tcMar>
-              <w:left w:w="50" w:type="dxa"/>
+              <w:left w:w="35" w:type="dxa"/>
             </w:tcMar>
           </w:tcPr>
           <w:p>
@@ -689,7 +689,7 @@
             </w:tcBorders>
             <w:shd w:color="auto" w:fill="auto" w:val="clear"/>
             <w:tcMar>
-              <w:left w:w="50" w:type="dxa"/>
+              <w:left w:w="35" w:type="dxa"/>
             </w:tcMar>
           </w:tcPr>
           <w:p>
@@ -721,13 +721,43 @@
               <w:rPr>
                 <w:lang w:val="en-US"/>
               </w:rPr>
-              <w:t xml:space="preserve">Estado da arte sendo o desenvolvimento de ferramentas para e-learning educativo, </w:t>
+              <w:t xml:space="preserve">Estado da arte sendo o desenvolvimento de ferramentas para e-learning educativo, seus requisitos para o método indutivo de ensino, deve suportar investigação analítica, permitindo </w:t>
             </w:r>
             <w:r>
               <w:rPr>
                 <w:lang w:val="en-US"/>
               </w:rPr>
-              <w:t>seus requisitos para o método indutivo de ensino, deve suportar investigação analítica, permitindo</w:t>
+              <w:t>estudantes organizar suas próprias investigações e exportar experimentos, guardar, analizar e processar os resultados.</w:t>
+            </w:r>
+          </w:p>
+          <w:p>
+            <w:pPr>
+              <w:pStyle w:val="EstilodeTabela2"/>
+              <w:rPr/>
+            </w:pPr>
+            <w:r>
+              <w:rPr>
+                <w:lang w:val="en-US"/>
+              </w:rPr>
+              <w:t>Descreve uma possível estrutura básica para o simulador e suas funções, também fornecendo exemplos de métodos de otimização e modelação de simulação.</w:t>
+            </w:r>
+          </w:p>
+          <w:p>
+            <w:pPr>
+              <w:pStyle w:val="EstilodeTabela2"/>
+              <w:rPr/>
+            </w:pPr>
+            <w:r>
+              <w:rPr>
+                <w:lang w:val="en-US"/>
+              </w:rPr>
+              <w:t xml:space="preserve">Informação </w:t>
+            </w:r>
+            <w:r>
+              <w:rPr>
+                <w:lang w:val="en-US"/>
+              </w:rPr>
+              <w:t>sobre o processo de resolução(objetivo do simulador), adaptável a diferente cenários de ensino, animação(design interativo)  e feedback e comunicação com usuários.</w:t>
             </w:r>
           </w:p>
         </w:tc>
@@ -756,7 +786,7 @@
         <w:tblStyle w:val="TableNormal"/>
         <w:tblW w:w="9557" w:type="dxa"/>
         <w:jc w:val="left"/>
-        <w:tblInd w:w="63" w:type="dxa"/>
+        <w:tblInd w:w="48" w:type="dxa"/>
         <w:tblBorders>
           <w:top w:val="single" w:sz="12" w:space="0" w:color="000001"/>
           <w:left w:val="single" w:sz="12" w:space="0" w:color="000001"/>
@@ -767,7 +797,7 @@
         </w:tblBorders>
         <w:tblCellMar>
           <w:top w:w="80" w:type="dxa"/>
-          <w:left w:w="50" w:type="dxa"/>
+          <w:left w:w="35" w:type="dxa"/>
           <w:bottom w:w="80" w:type="dxa"/>
           <w:right w:w="80" w:type="dxa"/>
         </w:tblCellMar>
@@ -775,9 +805,9 @@
       </w:tblPr>
       <w:tblGrid>
         <w:gridCol w:w="806"/>
-        <w:gridCol w:w="6958"/>
+        <w:gridCol w:w="6959"/>
         <w:gridCol w:w="1022"/>
-        <w:gridCol w:w="770"/>
+        <w:gridCol w:w="769"/>
       </w:tblGrid>
       <w:tr>
         <w:trPr>
@@ -796,7 +826,7 @@
             </w:tcBorders>
             <w:shd w:color="auto" w:fill="BFBFBF" w:val="clear"/>
             <w:tcMar>
-              <w:left w:w="50" w:type="dxa"/>
+              <w:left w:w="35" w:type="dxa"/>
             </w:tcMar>
           </w:tcPr>
           <w:p>
@@ -815,7 +845,7 @@
         </w:tc>
         <w:tc>
           <w:tcPr>
-            <w:tcW w:w="6958" w:type="dxa"/>
+            <w:tcW w:w="6959" w:type="dxa"/>
             <w:tcBorders>
               <w:top w:val="single" w:sz="12" w:space="0" w:color="000001"/>
               <w:left w:val="single" w:sz="12" w:space="0" w:color="000001"/>
@@ -826,7 +856,7 @@
             </w:tcBorders>
             <w:shd w:color="auto" w:fill="auto" w:val="clear"/>
             <w:tcMar>
-              <w:left w:w="50" w:type="dxa"/>
+              <w:left w:w="35" w:type="dxa"/>
             </w:tcMar>
           </w:tcPr>
           <w:p>
@@ -857,7 +887,7 @@
             </w:tcBorders>
             <w:shd w:color="auto" w:fill="BFBFBF" w:val="clear"/>
             <w:tcMar>
-              <w:left w:w="50" w:type="dxa"/>
+              <w:left w:w="35" w:type="dxa"/>
             </w:tcMar>
           </w:tcPr>
           <w:p>
@@ -876,7 +906,7 @@
         </w:tc>
         <w:tc>
           <w:tcPr>
-            <w:tcW w:w="770" w:type="dxa"/>
+            <w:tcW w:w="769" w:type="dxa"/>
             <w:tcBorders>
               <w:top w:val="single" w:sz="12" w:space="0" w:color="000001"/>
               <w:left w:val="single" w:sz="12" w:space="0" w:color="000001"/>
@@ -887,7 +917,7 @@
             </w:tcBorders>
             <w:shd w:color="auto" w:fill="auto" w:val="clear"/>
             <w:tcMar>
-              <w:left w:w="50" w:type="dxa"/>
+              <w:left w:w="35" w:type="dxa"/>
             </w:tcMar>
           </w:tcPr>
           <w:p>
@@ -919,7 +949,7 @@
             </w:tcBorders>
             <w:shd w:color="auto" w:fill="BFBFBF" w:val="clear"/>
             <w:tcMar>
-              <w:left w:w="50" w:type="dxa"/>
+              <w:left w:w="35" w:type="dxa"/>
             </w:tcMar>
           </w:tcPr>
           <w:p>
@@ -938,7 +968,7 @@
         </w:tc>
         <w:tc>
           <w:tcPr>
-            <w:tcW w:w="6958" w:type="dxa"/>
+            <w:tcW w:w="6959" w:type="dxa"/>
             <w:tcBorders>
               <w:top w:val="single" w:sz="12" w:space="0" w:color="000001"/>
               <w:left w:val="single" w:sz="12" w:space="0" w:color="000001"/>
@@ -949,7 +979,7 @@
             </w:tcBorders>
             <w:shd w:color="auto" w:fill="auto" w:val="clear"/>
             <w:tcMar>
-              <w:left w:w="50" w:type="dxa"/>
+              <w:left w:w="35" w:type="dxa"/>
             </w:tcMar>
           </w:tcPr>
           <w:p>
@@ -976,7 +1006,7 @@
             </w:tcBorders>
             <w:shd w:color="auto" w:fill="BFBFBF" w:val="clear"/>
             <w:tcMar>
-              <w:left w:w="50" w:type="dxa"/>
+              <w:left w:w="35" w:type="dxa"/>
             </w:tcMar>
           </w:tcPr>
           <w:p>
@@ -995,7 +1025,7 @@
         </w:tc>
         <w:tc>
           <w:tcPr>
-            <w:tcW w:w="770" w:type="dxa"/>
+            <w:tcW w:w="769" w:type="dxa"/>
             <w:tcBorders>
               <w:top w:val="single" w:sz="12" w:space="0" w:color="000001"/>
               <w:left w:val="single" w:sz="12" w:space="0" w:color="000001"/>
@@ -1006,7 +1036,7 @@
             </w:tcBorders>
             <w:shd w:color="auto" w:fill="auto" w:val="clear"/>
             <w:tcMar>
-              <w:left w:w="50" w:type="dxa"/>
+              <w:left w:w="35" w:type="dxa"/>
             </w:tcMar>
           </w:tcPr>
           <w:p>
@@ -1038,7 +1068,7 @@
             </w:tcBorders>
             <w:shd w:color="auto" w:fill="auto" w:val="clear"/>
             <w:tcMar>
-              <w:left w:w="50" w:type="dxa"/>
+              <w:left w:w="35" w:type="dxa"/>
             </w:tcMar>
           </w:tcPr>
           <w:p>

</xml_diff>

<commit_message>
Ficha parcial carneymorris2016 07/12/2017
</commit_message>
<xml_diff>
--- a/fichas resenha.docx
+++ b/fichas resenha.docx
@@ -7,7 +7,7 @@
         <w:tblStyle w:val="TableNormal"/>
         <w:tblW w:w="9557" w:type="dxa"/>
         <w:jc w:val="left"/>
-        <w:tblInd w:w="48" w:type="dxa"/>
+        <w:tblInd w:w="33" w:type="dxa"/>
         <w:tblBorders>
           <w:top w:val="single" w:sz="12" w:space="0" w:color="000001"/>
           <w:left w:val="single" w:sz="12" w:space="0" w:color="000001"/>
@@ -18,7 +18,7 @@
         </w:tblBorders>
         <w:tblCellMar>
           <w:top w:w="80" w:type="dxa"/>
-          <w:left w:w="35" w:type="dxa"/>
+          <w:left w:w="20" w:type="dxa"/>
           <w:bottom w:w="80" w:type="dxa"/>
           <w:right w:w="80" w:type="dxa"/>
         </w:tblCellMar>
@@ -26,9 +26,9 @@
       </w:tblPr>
       <w:tblGrid>
         <w:gridCol w:w="806"/>
-        <w:gridCol w:w="6959"/>
+        <w:gridCol w:w="6960"/>
         <w:gridCol w:w="1022"/>
-        <w:gridCol w:w="769"/>
+        <w:gridCol w:w="768"/>
       </w:tblGrid>
       <w:tr>
         <w:trPr>
@@ -47,7 +47,7 @@
             </w:tcBorders>
             <w:shd w:color="auto" w:fill="BFBFBF" w:val="clear"/>
             <w:tcMar>
-              <w:left w:w="35" w:type="dxa"/>
+              <w:left w:w="20" w:type="dxa"/>
             </w:tcMar>
           </w:tcPr>
           <w:p>
@@ -66,7 +66,7 @@
         </w:tc>
         <w:tc>
           <w:tcPr>
-            <w:tcW w:w="6959" w:type="dxa"/>
+            <w:tcW w:w="6960" w:type="dxa"/>
             <w:tcBorders>
               <w:top w:val="single" w:sz="12" w:space="0" w:color="000001"/>
               <w:left w:val="single" w:sz="12" w:space="0" w:color="000001"/>
@@ -77,7 +77,7 @@
             </w:tcBorders>
             <w:shd w:color="auto" w:fill="auto" w:val="clear"/>
             <w:tcMar>
-              <w:left w:w="35" w:type="dxa"/>
+              <w:left w:w="20" w:type="dxa"/>
             </w:tcMar>
           </w:tcPr>
           <w:p>
@@ -126,7 +126,7 @@
             </w:tcBorders>
             <w:shd w:color="auto" w:fill="BFBFBF" w:val="clear"/>
             <w:tcMar>
-              <w:left w:w="35" w:type="dxa"/>
+              <w:left w:w="20" w:type="dxa"/>
             </w:tcMar>
           </w:tcPr>
           <w:p>
@@ -145,7 +145,7 @@
         </w:tc>
         <w:tc>
           <w:tcPr>
-            <w:tcW w:w="769" w:type="dxa"/>
+            <w:tcW w:w="768" w:type="dxa"/>
             <w:tcBorders>
               <w:top w:val="single" w:sz="12" w:space="0" w:color="000001"/>
               <w:left w:val="single" w:sz="12" w:space="0" w:color="000001"/>
@@ -156,7 +156,7 @@
             </w:tcBorders>
             <w:shd w:color="auto" w:fill="auto" w:val="clear"/>
             <w:tcMar>
-              <w:left w:w="35" w:type="dxa"/>
+              <w:left w:w="20" w:type="dxa"/>
             </w:tcMar>
           </w:tcPr>
           <w:p>
@@ -188,7 +188,7 @@
             </w:tcBorders>
             <w:shd w:color="auto" w:fill="BFBFBF" w:val="clear"/>
             <w:tcMar>
-              <w:left w:w="35" w:type="dxa"/>
+              <w:left w:w="20" w:type="dxa"/>
             </w:tcMar>
           </w:tcPr>
           <w:p>
@@ -207,7 +207,7 @@
         </w:tc>
         <w:tc>
           <w:tcPr>
-            <w:tcW w:w="6959" w:type="dxa"/>
+            <w:tcW w:w="6960" w:type="dxa"/>
             <w:tcBorders>
               <w:top w:val="single" w:sz="12" w:space="0" w:color="000001"/>
               <w:left w:val="single" w:sz="12" w:space="0" w:color="000001"/>
@@ -218,7 +218,7 @@
             </w:tcBorders>
             <w:shd w:color="auto" w:fill="auto" w:val="clear"/>
             <w:tcMar>
-              <w:left w:w="35" w:type="dxa"/>
+              <w:left w:w="20" w:type="dxa"/>
             </w:tcMar>
           </w:tcPr>
           <w:p>
@@ -245,7 +245,7 @@
             </w:tcBorders>
             <w:shd w:color="auto" w:fill="BFBFBF" w:val="clear"/>
             <w:tcMar>
-              <w:left w:w="35" w:type="dxa"/>
+              <w:left w:w="20" w:type="dxa"/>
             </w:tcMar>
           </w:tcPr>
           <w:p>
@@ -264,7 +264,7 @@
         </w:tc>
         <w:tc>
           <w:tcPr>
-            <w:tcW w:w="769" w:type="dxa"/>
+            <w:tcW w:w="768" w:type="dxa"/>
             <w:tcBorders>
               <w:top w:val="single" w:sz="12" w:space="0" w:color="000001"/>
               <w:left w:val="single" w:sz="12" w:space="0" w:color="000001"/>
@@ -275,7 +275,7 @@
             </w:tcBorders>
             <w:shd w:color="auto" w:fill="auto" w:val="clear"/>
             <w:tcMar>
-              <w:left w:w="35" w:type="dxa"/>
+              <w:left w:w="20" w:type="dxa"/>
             </w:tcMar>
           </w:tcPr>
           <w:p>
@@ -307,7 +307,7 @@
             </w:tcBorders>
             <w:shd w:color="auto" w:fill="auto" w:val="clear"/>
             <w:tcMar>
-              <w:left w:w="35" w:type="dxa"/>
+              <w:left w:w="20" w:type="dxa"/>
             </w:tcMar>
           </w:tcPr>
           <w:p>
@@ -397,7 +397,7 @@
         <w:tblStyle w:val="TableNormal"/>
         <w:tblW w:w="9557" w:type="dxa"/>
         <w:jc w:val="left"/>
-        <w:tblInd w:w="48" w:type="dxa"/>
+        <w:tblInd w:w="33" w:type="dxa"/>
         <w:tblBorders>
           <w:top w:val="single" w:sz="12" w:space="0" w:color="000001"/>
           <w:left w:val="single" w:sz="12" w:space="0" w:color="000001"/>
@@ -408,7 +408,7 @@
         </w:tblBorders>
         <w:tblCellMar>
           <w:top w:w="80" w:type="dxa"/>
-          <w:left w:w="35" w:type="dxa"/>
+          <w:left w:w="20" w:type="dxa"/>
           <w:bottom w:w="80" w:type="dxa"/>
           <w:right w:w="80" w:type="dxa"/>
         </w:tblCellMar>
@@ -416,9 +416,9 @@
       </w:tblPr>
       <w:tblGrid>
         <w:gridCol w:w="806"/>
-        <w:gridCol w:w="6959"/>
+        <w:gridCol w:w="6960"/>
         <w:gridCol w:w="1022"/>
-        <w:gridCol w:w="769"/>
+        <w:gridCol w:w="768"/>
       </w:tblGrid>
       <w:tr>
         <w:trPr>
@@ -437,7 +437,7 @@
             </w:tcBorders>
             <w:shd w:color="auto" w:fill="BFBFBF" w:val="clear"/>
             <w:tcMar>
-              <w:left w:w="35" w:type="dxa"/>
+              <w:left w:w="20" w:type="dxa"/>
             </w:tcMar>
           </w:tcPr>
           <w:p>
@@ -456,7 +456,7 @@
         </w:tc>
         <w:tc>
           <w:tcPr>
-            <w:tcW w:w="6959" w:type="dxa"/>
+            <w:tcW w:w="6960" w:type="dxa"/>
             <w:tcBorders>
               <w:top w:val="single" w:sz="12" w:space="0" w:color="000001"/>
               <w:left w:val="single" w:sz="12" w:space="0" w:color="000001"/>
@@ -467,7 +467,7 @@
             </w:tcBorders>
             <w:shd w:color="auto" w:fill="auto" w:val="clear"/>
             <w:tcMar>
-              <w:left w:w="35" w:type="dxa"/>
+              <w:left w:w="20" w:type="dxa"/>
             </w:tcMar>
           </w:tcPr>
           <w:p>
@@ -508,7 +508,7 @@
             </w:tcBorders>
             <w:shd w:color="auto" w:fill="BFBFBF" w:val="clear"/>
             <w:tcMar>
-              <w:left w:w="35" w:type="dxa"/>
+              <w:left w:w="20" w:type="dxa"/>
             </w:tcMar>
           </w:tcPr>
           <w:p>
@@ -527,7 +527,7 @@
         </w:tc>
         <w:tc>
           <w:tcPr>
-            <w:tcW w:w="769" w:type="dxa"/>
+            <w:tcW w:w="768" w:type="dxa"/>
             <w:tcBorders>
               <w:top w:val="single" w:sz="12" w:space="0" w:color="000001"/>
               <w:left w:val="single" w:sz="12" w:space="0" w:color="000001"/>
@@ -538,7 +538,7 @@
             </w:tcBorders>
             <w:shd w:color="auto" w:fill="auto" w:val="clear"/>
             <w:tcMar>
-              <w:left w:w="35" w:type="dxa"/>
+              <w:left w:w="20" w:type="dxa"/>
             </w:tcMar>
           </w:tcPr>
           <w:p>
@@ -570,7 +570,7 @@
             </w:tcBorders>
             <w:shd w:color="auto" w:fill="BFBFBF" w:val="clear"/>
             <w:tcMar>
-              <w:left w:w="35" w:type="dxa"/>
+              <w:left w:w="20" w:type="dxa"/>
             </w:tcMar>
           </w:tcPr>
           <w:p>
@@ -589,7 +589,7 @@
         </w:tc>
         <w:tc>
           <w:tcPr>
-            <w:tcW w:w="6959" w:type="dxa"/>
+            <w:tcW w:w="6960" w:type="dxa"/>
             <w:tcBorders>
               <w:top w:val="single" w:sz="12" w:space="0" w:color="000001"/>
               <w:left w:val="single" w:sz="12" w:space="0" w:color="000001"/>
@@ -600,7 +600,7 @@
             </w:tcBorders>
             <w:shd w:color="auto" w:fill="auto" w:val="clear"/>
             <w:tcMar>
-              <w:left w:w="35" w:type="dxa"/>
+              <w:left w:w="20" w:type="dxa"/>
             </w:tcMar>
           </w:tcPr>
           <w:p>
@@ -627,7 +627,7 @@
             </w:tcBorders>
             <w:shd w:color="auto" w:fill="BFBFBF" w:val="clear"/>
             <w:tcMar>
-              <w:left w:w="35" w:type="dxa"/>
+              <w:left w:w="20" w:type="dxa"/>
             </w:tcMar>
           </w:tcPr>
           <w:p>
@@ -646,7 +646,7 @@
         </w:tc>
         <w:tc>
           <w:tcPr>
-            <w:tcW w:w="769" w:type="dxa"/>
+            <w:tcW w:w="768" w:type="dxa"/>
             <w:tcBorders>
               <w:top w:val="single" w:sz="12" w:space="0" w:color="000001"/>
               <w:left w:val="single" w:sz="12" w:space="0" w:color="000001"/>
@@ -657,7 +657,7 @@
             </w:tcBorders>
             <w:shd w:color="auto" w:fill="auto" w:val="clear"/>
             <w:tcMar>
-              <w:left w:w="35" w:type="dxa"/>
+              <w:left w:w="20" w:type="dxa"/>
             </w:tcMar>
           </w:tcPr>
           <w:p>
@@ -689,7 +689,7 @@
             </w:tcBorders>
             <w:shd w:color="auto" w:fill="auto" w:val="clear"/>
             <w:tcMar>
-              <w:left w:w="35" w:type="dxa"/>
+              <w:left w:w="20" w:type="dxa"/>
             </w:tcMar>
           </w:tcPr>
           <w:p>
@@ -721,13 +721,19 @@
               <w:rPr>
                 <w:lang w:val="en-US"/>
               </w:rPr>
-              <w:t xml:space="preserve">Estado da arte sendo o desenvolvimento de ferramentas para e-learning educativo, seus requisitos para o método indutivo de ensino, deve suportar investigação analítica, permitindo </w:t>
-            </w:r>
+              <w:t>Estado da arte sendo o desenvolvimento de ferramentas para e-learning educativo, seus requisitos para o método indutivo de ensino, deve suportar investigação analítica, permitindo estudantes organizar suas próprias investigações e exportar experimentos, guardar, analizar e processar os resultados.</w:t>
+            </w:r>
+          </w:p>
+          <w:p>
+            <w:pPr>
+              <w:pStyle w:val="EstilodeTabela2"/>
+              <w:rPr/>
+            </w:pPr>
             <w:r>
               <w:rPr>
                 <w:lang w:val="en-US"/>
               </w:rPr>
-              <w:t>estudantes organizar suas próprias investigações e exportar experimentos, guardar, analizar e processar os resultados.</w:t>
+              <w:t>Descreve uma possível estrutura básica para o simulador e suas funções, também fornecendo exemplos de métodos de otimização e modelação de simulação.</w:t>
             </w:r>
           </w:p>
           <w:p>
@@ -739,25 +745,7 @@
               <w:rPr>
                 <w:lang w:val="en-US"/>
               </w:rPr>
-              <w:t>Descreve uma possível estrutura básica para o simulador e suas funções, também fornecendo exemplos de métodos de otimização e modelação de simulação.</w:t>
-            </w:r>
-          </w:p>
-          <w:p>
-            <w:pPr>
-              <w:pStyle w:val="EstilodeTabela2"/>
-              <w:rPr/>
-            </w:pPr>
-            <w:r>
-              <w:rPr>
-                <w:lang w:val="en-US"/>
-              </w:rPr>
-              <w:t xml:space="preserve">Informação </w:t>
-            </w:r>
-            <w:r>
-              <w:rPr>
-                <w:lang w:val="en-US"/>
-              </w:rPr>
-              <w:t>sobre o processo de resolução(objetivo do simulador), adaptável a diferente cenários de ensino, animação(design interativo)  e feedback e comunicação com usuários.</w:t>
+              <w:t>Informação sobre o processo de resolução(objetivo do simulador), adaptável a diferente cenários de ensino, animação(design interativo)  e feedback e comunicação com usuários.</w:t>
             </w:r>
           </w:p>
         </w:tc>
@@ -786,7 +774,7 @@
         <w:tblStyle w:val="TableNormal"/>
         <w:tblW w:w="9557" w:type="dxa"/>
         <w:jc w:val="left"/>
-        <w:tblInd w:w="48" w:type="dxa"/>
+        <w:tblInd w:w="33" w:type="dxa"/>
         <w:tblBorders>
           <w:top w:val="single" w:sz="12" w:space="0" w:color="000001"/>
           <w:left w:val="single" w:sz="12" w:space="0" w:color="000001"/>
@@ -797,7 +785,7 @@
         </w:tblBorders>
         <w:tblCellMar>
           <w:top w:w="80" w:type="dxa"/>
-          <w:left w:w="35" w:type="dxa"/>
+          <w:left w:w="20" w:type="dxa"/>
           <w:bottom w:w="80" w:type="dxa"/>
           <w:right w:w="80" w:type="dxa"/>
         </w:tblCellMar>
@@ -805,9 +793,9 @@
       </w:tblPr>
       <w:tblGrid>
         <w:gridCol w:w="806"/>
-        <w:gridCol w:w="6959"/>
+        <w:gridCol w:w="6960"/>
         <w:gridCol w:w="1022"/>
-        <w:gridCol w:w="769"/>
+        <w:gridCol w:w="768"/>
       </w:tblGrid>
       <w:tr>
         <w:trPr>
@@ -826,7 +814,7 @@
             </w:tcBorders>
             <w:shd w:color="auto" w:fill="BFBFBF" w:val="clear"/>
             <w:tcMar>
-              <w:left w:w="35" w:type="dxa"/>
+              <w:left w:w="20" w:type="dxa"/>
             </w:tcMar>
           </w:tcPr>
           <w:p>
@@ -845,7 +833,7 @@
         </w:tc>
         <w:tc>
           <w:tcPr>
-            <w:tcW w:w="6959" w:type="dxa"/>
+            <w:tcW w:w="6960" w:type="dxa"/>
             <w:tcBorders>
               <w:top w:val="single" w:sz="12" w:space="0" w:color="000001"/>
               <w:left w:val="single" w:sz="12" w:space="0" w:color="000001"/>
@@ -856,7 +844,7 @@
             </w:tcBorders>
             <w:shd w:color="auto" w:fill="auto" w:val="clear"/>
             <w:tcMar>
-              <w:left w:w="35" w:type="dxa"/>
+              <w:left w:w="20" w:type="dxa"/>
             </w:tcMar>
           </w:tcPr>
           <w:p>
@@ -887,7 +875,7 @@
             </w:tcBorders>
             <w:shd w:color="auto" w:fill="BFBFBF" w:val="clear"/>
             <w:tcMar>
-              <w:left w:w="35" w:type="dxa"/>
+              <w:left w:w="20" w:type="dxa"/>
             </w:tcMar>
           </w:tcPr>
           <w:p>
@@ -906,7 +894,7 @@
         </w:tc>
         <w:tc>
           <w:tcPr>
-            <w:tcW w:w="769" w:type="dxa"/>
+            <w:tcW w:w="768" w:type="dxa"/>
             <w:tcBorders>
               <w:top w:val="single" w:sz="12" w:space="0" w:color="000001"/>
               <w:left w:val="single" w:sz="12" w:space="0" w:color="000001"/>
@@ -917,7 +905,7 @@
             </w:tcBorders>
             <w:shd w:color="auto" w:fill="auto" w:val="clear"/>
             <w:tcMar>
-              <w:left w:w="35" w:type="dxa"/>
+              <w:left w:w="20" w:type="dxa"/>
             </w:tcMar>
           </w:tcPr>
           <w:p>
@@ -949,7 +937,7 @@
             </w:tcBorders>
             <w:shd w:color="auto" w:fill="BFBFBF" w:val="clear"/>
             <w:tcMar>
-              <w:left w:w="35" w:type="dxa"/>
+              <w:left w:w="20" w:type="dxa"/>
             </w:tcMar>
           </w:tcPr>
           <w:p>
@@ -968,7 +956,7 @@
         </w:tc>
         <w:tc>
           <w:tcPr>
-            <w:tcW w:w="6959" w:type="dxa"/>
+            <w:tcW w:w="6960" w:type="dxa"/>
             <w:tcBorders>
               <w:top w:val="single" w:sz="12" w:space="0" w:color="000001"/>
               <w:left w:val="single" w:sz="12" w:space="0" w:color="000001"/>
@@ -979,7 +967,7 @@
             </w:tcBorders>
             <w:shd w:color="auto" w:fill="auto" w:val="clear"/>
             <w:tcMar>
-              <w:left w:w="35" w:type="dxa"/>
+              <w:left w:w="20" w:type="dxa"/>
             </w:tcMar>
           </w:tcPr>
           <w:p>
@@ -1006,7 +994,7 @@
             </w:tcBorders>
             <w:shd w:color="auto" w:fill="BFBFBF" w:val="clear"/>
             <w:tcMar>
-              <w:left w:w="35" w:type="dxa"/>
+              <w:left w:w="20" w:type="dxa"/>
             </w:tcMar>
           </w:tcPr>
           <w:p>
@@ -1025,7 +1013,7 @@
         </w:tc>
         <w:tc>
           <w:tcPr>
-            <w:tcW w:w="769" w:type="dxa"/>
+            <w:tcW w:w="768" w:type="dxa"/>
             <w:tcBorders>
               <w:top w:val="single" w:sz="12" w:space="0" w:color="000001"/>
               <w:left w:val="single" w:sz="12" w:space="0" w:color="000001"/>
@@ -1036,7 +1024,7 @@
             </w:tcBorders>
             <w:shd w:color="auto" w:fill="auto" w:val="clear"/>
             <w:tcMar>
-              <w:left w:w="35" w:type="dxa"/>
+              <w:left w:w="20" w:type="dxa"/>
             </w:tcMar>
           </w:tcPr>
           <w:p>
@@ -1068,7 +1056,7 @@
             </w:tcBorders>
             <w:shd w:color="auto" w:fill="auto" w:val="clear"/>
             <w:tcMar>
-              <w:left w:w="35" w:type="dxa"/>
+              <w:left w:w="20" w:type="dxa"/>
             </w:tcMar>
           </w:tcPr>
           <w:p>
@@ -1089,6 +1077,18 @@
                 <w:lang w:val="en-US"/>
               </w:rPr>
               <w:t>:</w:t>
+            </w:r>
+          </w:p>
+          <w:p>
+            <w:pPr>
+              <w:pStyle w:val="EstilodeTabela2"/>
+              <w:rPr/>
+            </w:pPr>
+            <w:r>
+              <w:rPr>
+                <w:lang w:val="en-US"/>
+              </w:rPr>
+              <w:t>Estudo do ambiente de estudo dentro das faculdades, estrutura e equipamentos disponivel para explorar possibilidades, a cultura e preferência de seus alunos e como pode impactar as alterações para que seja aplicado uma nova técnica de ensino (e-Learning).</w:t>
             </w:r>
           </w:p>
         </w:tc>

</xml_diff>

<commit_message>
adicionado campos restantes nas resenhas
</commit_message>
<xml_diff>
--- a/fichas resenha.docx
+++ b/fichas resenha.docx
@@ -6,7 +6,7 @@
       <w:tblPr>
         <w:tblW w:w="9557" w:type="dxa"/>
         <w:jc w:val="left"/>
-        <w:tblInd w:w="-116" w:type="dxa"/>
+        <w:tblInd w:w="-131" w:type="dxa"/>
         <w:tblBorders>
           <w:top w:val="single" w:sz="12" w:space="0" w:color="000001"/>
           <w:left w:val="single" w:sz="12" w:space="0" w:color="000001"/>
@@ -62,14 +62,7 @@
                 <w:b/>
                 <w:bCs/>
               </w:rPr>
-              <w:t xml:space="preserve">Y </w:t>
-            </w:r>
-            <w:r>
-              <w:rPr>
-                <w:b/>
-                <w:bCs/>
-              </w:rPr>
-              <w:t xml:space="preserve"> Autor:</w:t>
+              <w:t>Y  Autor:</w:t>
             </w:r>
           </w:p>
         </w:tc>
@@ -417,7 +410,7 @@
       <w:tblPr>
         <w:tblW w:w="9557" w:type="dxa"/>
         <w:jc w:val="left"/>
-        <w:tblInd w:w="-116" w:type="dxa"/>
+        <w:tblInd w:w="-131" w:type="dxa"/>
         <w:tblBorders>
           <w:top w:val="single" w:sz="12" w:space="0" w:color="000001"/>
           <w:left w:val="single" w:sz="12" w:space="0" w:color="000001"/>
@@ -812,7 +805,7 @@
       <w:tblPr>
         <w:tblW w:w="9557" w:type="dxa"/>
         <w:jc w:val="left"/>
-        <w:tblInd w:w="-116" w:type="dxa"/>
+        <w:tblInd w:w="-131" w:type="dxa"/>
         <w:tblBorders>
           <w:top w:val="single" w:sz="12" w:space="0" w:color="000001"/>
           <w:left w:val="single" w:sz="12" w:space="0" w:color="000001"/>
@@ -1171,7 +1164,7 @@
       <w:tblPr>
         <w:tblW w:w="9557" w:type="dxa"/>
         <w:jc w:val="left"/>
-        <w:tblInd w:w="-116" w:type="dxa"/>
+        <w:tblInd w:w="-131" w:type="dxa"/>
         <w:tblBorders>
           <w:top w:val="single" w:sz="12" w:space="0" w:color="000001"/>
           <w:left w:val="single" w:sz="12" w:space="0" w:color="000001"/>
@@ -1521,7 +1514,7 @@
       <w:tblPr>
         <w:tblW w:w="9557" w:type="dxa"/>
         <w:jc w:val="left"/>
-        <w:tblInd w:w="-116" w:type="dxa"/>
+        <w:tblInd w:w="-131" w:type="dxa"/>
         <w:tblBorders>
           <w:top w:val="single" w:sz="12" w:space="0" w:color="000001"/>
           <w:left w:val="single" w:sz="12" w:space="0" w:color="000001"/>
@@ -1891,7 +1884,7 @@
       <w:tblPr>
         <w:tblW w:w="9557" w:type="dxa"/>
         <w:jc w:val="left"/>
-        <w:tblInd w:w="-116" w:type="dxa"/>
+        <w:tblInd w:w="-131" w:type="dxa"/>
         <w:tblBorders>
           <w:top w:val="single" w:sz="12" w:space="0" w:color="000001"/>
           <w:left w:val="single" w:sz="12" w:space="0" w:color="000001"/>
@@ -2255,7 +2248,7 @@
       <w:tblPr>
         <w:tblW w:w="9557" w:type="dxa"/>
         <w:jc w:val="left"/>
-        <w:tblInd w:w="-116" w:type="dxa"/>
+        <w:tblInd w:w="-131" w:type="dxa"/>
         <w:tblBorders>
           <w:top w:val="single" w:sz="12" w:space="0" w:color="000001"/>
           <w:left w:val="single" w:sz="12" w:space="0" w:color="000001"/>
@@ -2616,7 +2609,7 @@
       <w:tblPr>
         <w:tblW w:w="9557" w:type="dxa"/>
         <w:jc w:val="left"/>
-        <w:tblInd w:w="-116" w:type="dxa"/>
+        <w:tblInd w:w="-131" w:type="dxa"/>
         <w:tblBorders>
           <w:top w:val="single" w:sz="12" w:space="0" w:color="000001"/>
           <w:left w:val="single" w:sz="12" w:space="0" w:color="000001"/>
@@ -2978,7 +2971,343 @@
       <w:tblPr>
         <w:tblW w:w="9557" w:type="dxa"/>
         <w:jc w:val="left"/>
-        <w:tblInd w:w="-116" w:type="dxa"/>
+        <w:tblInd w:w="-131" w:type="dxa"/>
+        <w:tblBorders>
+          <w:top w:val="single" w:sz="12" w:space="0" w:color="000001"/>
+          <w:left w:val="single" w:sz="12" w:space="0" w:color="000001"/>
+          <w:bottom w:val="single" w:sz="12" w:space="0" w:color="000001"/>
+          <w:right w:val="single" w:sz="12" w:space="0" w:color="000001"/>
+          <w:insideH w:val="single" w:sz="12" w:space="0" w:color="000001"/>
+          <w:insideV w:val="single" w:sz="12" w:space="0" w:color="000001"/>
+        </w:tblBorders>
+        <w:tblCellMar>
+          <w:top w:w="80" w:type="dxa"/>
+          <w:left w:w="-15" w:type="dxa"/>
+          <w:bottom w:w="80" w:type="dxa"/>
+          <w:right w:w="80" w:type="dxa"/>
+        </w:tblCellMar>
+      </w:tblPr>
+      <w:tblGrid>
+        <w:gridCol w:w="806"/>
+        <w:gridCol w:w="6960"/>
+        <w:gridCol w:w="1023"/>
+        <w:gridCol w:w="767"/>
+      </w:tblGrid>
+      <w:tr>
+        <w:trPr>
+          <w:trHeight w:val="279" w:hRule="atLeast"/>
+        </w:trPr>
+        <w:tc>
+          <w:tcPr>
+            <w:tcW w:w="806" w:type="dxa"/>
+            <w:tcBorders>
+              <w:top w:val="single" w:sz="12" w:space="0" w:color="000001"/>
+              <w:left w:val="single" w:sz="12" w:space="0" w:color="000001"/>
+              <w:bottom w:val="single" w:sz="12" w:space="0" w:color="000001"/>
+              <w:right w:val="single" w:sz="12" w:space="0" w:color="000001"/>
+              <w:insideH w:val="single" w:sz="12" w:space="0" w:color="000001"/>
+              <w:insideV w:val="single" w:sz="12" w:space="0" w:color="000001"/>
+            </w:tcBorders>
+            <w:shd w:fill="BFBFBF" w:val="clear"/>
+            <w:tcMar>
+              <w:left w:w="-15" w:type="dxa"/>
+            </w:tcMar>
+          </w:tcPr>
+          <w:p>
+            <w:pPr>
+              <w:pStyle w:val="EstilodeTabela2"/>
+              <w:rPr/>
+            </w:pPr>
+            <w:r>
+              <w:rPr>
+                <w:b/>
+                <w:bCs/>
+              </w:rPr>
+              <w:t>Autor:</w:t>
+            </w:r>
+          </w:p>
+        </w:tc>
+        <w:tc>
+          <w:tcPr>
+            <w:tcW w:w="6960" w:type="dxa"/>
+            <w:tcBorders>
+              <w:top w:val="single" w:sz="12" w:space="0" w:color="000001"/>
+              <w:left w:val="single" w:sz="12" w:space="0" w:color="000001"/>
+              <w:bottom w:val="single" w:sz="12" w:space="0" w:color="000001"/>
+              <w:right w:val="single" w:sz="12" w:space="0" w:color="000001"/>
+              <w:insideH w:val="single" w:sz="12" w:space="0" w:color="000001"/>
+              <w:insideV w:val="single" w:sz="12" w:space="0" w:color="000001"/>
+            </w:tcBorders>
+            <w:shd w:fill="FFFFFF" w:val="clear"/>
+            <w:tcMar>
+              <w:left w:w="-15" w:type="dxa"/>
+            </w:tcMar>
+          </w:tcPr>
+          <w:p>
+            <w:pPr>
+              <w:pStyle w:val="Normal"/>
+              <w:rPr>
+                <w:lang w:val="pt-BR"/>
+              </w:rPr>
+            </w:pPr>
+            <w:r>
+              <w:rPr>
+                <w:lang w:val="pt-BR"/>
+              </w:rPr>
+              <w:t>Janet Siegmund σ , André Brechmann θ , Sven Apel π , Christian Kästner ω , Jörg Liebig π , Thomas Leich δ , and Gunter Saake σ</w:t>
+            </w:r>
+          </w:p>
+        </w:tc>
+        <w:tc>
+          <w:tcPr>
+            <w:tcW w:w="1023" w:type="dxa"/>
+            <w:tcBorders>
+              <w:top w:val="single" w:sz="12" w:space="0" w:color="000001"/>
+              <w:left w:val="single" w:sz="12" w:space="0" w:color="000001"/>
+              <w:bottom w:val="single" w:sz="12" w:space="0" w:color="000001"/>
+              <w:right w:val="single" w:sz="12" w:space="0" w:color="000001"/>
+              <w:insideH w:val="single" w:sz="12" w:space="0" w:color="000001"/>
+              <w:insideV w:val="single" w:sz="12" w:space="0" w:color="000001"/>
+            </w:tcBorders>
+            <w:shd w:fill="BFBFBF" w:val="clear"/>
+            <w:tcMar>
+              <w:left w:w="-15" w:type="dxa"/>
+            </w:tcMar>
+          </w:tcPr>
+          <w:p>
+            <w:pPr>
+              <w:pStyle w:val="EstilodeTabela2"/>
+              <w:rPr/>
+            </w:pPr>
+            <w:r>
+              <w:rPr>
+                <w:b/>
+                <w:bCs/>
+              </w:rPr>
+              <w:t>Ano:</w:t>
+            </w:r>
+          </w:p>
+        </w:tc>
+        <w:tc>
+          <w:tcPr>
+            <w:tcW w:w="767" w:type="dxa"/>
+            <w:tcBorders>
+              <w:top w:val="single" w:sz="12" w:space="0" w:color="000001"/>
+              <w:left w:val="single" w:sz="12" w:space="0" w:color="000001"/>
+              <w:bottom w:val="single" w:sz="12" w:space="0" w:color="000001"/>
+              <w:right w:val="single" w:sz="12" w:space="0" w:color="000001"/>
+              <w:insideH w:val="single" w:sz="12" w:space="0" w:color="000001"/>
+              <w:insideV w:val="single" w:sz="12" w:space="0" w:color="000001"/>
+            </w:tcBorders>
+            <w:shd w:fill="FFFFFF" w:val="clear"/>
+            <w:tcMar>
+              <w:left w:w="-15" w:type="dxa"/>
+            </w:tcMar>
+          </w:tcPr>
+          <w:p>
+            <w:pPr>
+              <w:pStyle w:val="Normal"/>
+              <w:rPr/>
+            </w:pPr>
+            <w:r>
+              <w:rPr/>
+              <w:t>2012</w:t>
+            </w:r>
+          </w:p>
+        </w:tc>
+      </w:tr>
+      <w:tr>
+        <w:trPr>
+          <w:trHeight w:val="279" w:hRule="atLeast"/>
+        </w:trPr>
+        <w:tc>
+          <w:tcPr>
+            <w:tcW w:w="806" w:type="dxa"/>
+            <w:tcBorders>
+              <w:top w:val="single" w:sz="12" w:space="0" w:color="000001"/>
+              <w:left w:val="single" w:sz="12" w:space="0" w:color="000001"/>
+              <w:bottom w:val="single" w:sz="12" w:space="0" w:color="000001"/>
+              <w:right w:val="single" w:sz="12" w:space="0" w:color="000001"/>
+              <w:insideH w:val="single" w:sz="12" w:space="0" w:color="000001"/>
+              <w:insideV w:val="single" w:sz="12" w:space="0" w:color="000001"/>
+            </w:tcBorders>
+            <w:shd w:fill="BFBFBF" w:val="clear"/>
+            <w:tcMar>
+              <w:left w:w="-15" w:type="dxa"/>
+            </w:tcMar>
+          </w:tcPr>
+          <w:p>
+            <w:pPr>
+              <w:pStyle w:val="EstilodeTabela2"/>
+              <w:rPr/>
+            </w:pPr>
+            <w:r>
+              <w:rPr>
+                <w:b/>
+                <w:bCs/>
+              </w:rPr>
+              <w:t>Título:</w:t>
+            </w:r>
+          </w:p>
+        </w:tc>
+        <w:tc>
+          <w:tcPr>
+            <w:tcW w:w="6960" w:type="dxa"/>
+            <w:tcBorders>
+              <w:top w:val="single" w:sz="12" w:space="0" w:color="000001"/>
+              <w:left w:val="single" w:sz="12" w:space="0" w:color="000001"/>
+              <w:bottom w:val="single" w:sz="12" w:space="0" w:color="000001"/>
+              <w:right w:val="single" w:sz="12" w:space="0" w:color="000001"/>
+              <w:insideH w:val="single" w:sz="12" w:space="0" w:color="000001"/>
+              <w:insideV w:val="single" w:sz="12" w:space="0" w:color="000001"/>
+            </w:tcBorders>
+            <w:shd w:fill="FFFFFF" w:val="clear"/>
+            <w:tcMar>
+              <w:left w:w="-15" w:type="dxa"/>
+            </w:tcMar>
+          </w:tcPr>
+          <w:p>
+            <w:pPr>
+              <w:pStyle w:val="Normal"/>
+              <w:rPr/>
+            </w:pPr>
+            <w:r>
+              <w:rPr/>
+              <w:t>Toward Measuring Program Comprehension with</w:t>
+            </w:r>
+          </w:p>
+          <w:p>
+            <w:pPr>
+              <w:pStyle w:val="Normal"/>
+              <w:rPr/>
+            </w:pPr>
+            <w:r>
+              <w:rPr/>
+              <w:t>Functional Magnetic Resonance Imaging</w:t>
+            </w:r>
+          </w:p>
+        </w:tc>
+        <w:tc>
+          <w:tcPr>
+            <w:tcW w:w="1023" w:type="dxa"/>
+            <w:tcBorders>
+              <w:top w:val="single" w:sz="12" w:space="0" w:color="000001"/>
+              <w:left w:val="single" w:sz="12" w:space="0" w:color="000001"/>
+              <w:bottom w:val="single" w:sz="12" w:space="0" w:color="000001"/>
+              <w:right w:val="single" w:sz="12" w:space="0" w:color="000001"/>
+              <w:insideH w:val="single" w:sz="12" w:space="0" w:color="000001"/>
+              <w:insideV w:val="single" w:sz="12" w:space="0" w:color="000001"/>
+            </w:tcBorders>
+            <w:shd w:fill="BFBFBF" w:val="clear"/>
+            <w:tcMar>
+              <w:left w:w="-15" w:type="dxa"/>
+            </w:tcMar>
+          </w:tcPr>
+          <w:p>
+            <w:pPr>
+              <w:pStyle w:val="EstilodeTabela2"/>
+              <w:rPr/>
+            </w:pPr>
+            <w:r>
+              <w:rPr>
+                <w:b/>
+                <w:bCs/>
+              </w:rPr>
+              <w:t>Qualis:</w:t>
+            </w:r>
+          </w:p>
+        </w:tc>
+        <w:tc>
+          <w:tcPr>
+            <w:tcW w:w="767" w:type="dxa"/>
+            <w:tcBorders>
+              <w:top w:val="single" w:sz="12" w:space="0" w:color="000001"/>
+              <w:left w:val="single" w:sz="12" w:space="0" w:color="000001"/>
+              <w:bottom w:val="single" w:sz="12" w:space="0" w:color="000001"/>
+              <w:right w:val="single" w:sz="12" w:space="0" w:color="000001"/>
+              <w:insideH w:val="single" w:sz="12" w:space="0" w:color="000001"/>
+              <w:insideV w:val="single" w:sz="12" w:space="0" w:color="000001"/>
+            </w:tcBorders>
+            <w:shd w:fill="FFFFFF" w:val="clear"/>
+            <w:tcMar>
+              <w:left w:w="-15" w:type="dxa"/>
+            </w:tcMar>
+          </w:tcPr>
+          <w:p>
+            <w:pPr>
+              <w:pStyle w:val="Normal"/>
+              <w:rPr/>
+            </w:pPr>
+            <w:r>
+              <w:rPr/>
+            </w:r>
+          </w:p>
+        </w:tc>
+      </w:tr>
+      <w:tr>
+        <w:trPr>
+          <w:trHeight w:val="3291" w:hRule="atLeast"/>
+        </w:trPr>
+        <w:tc>
+          <w:tcPr>
+            <w:tcW w:w="9556" w:type="dxa"/>
+            <w:gridSpan w:val="4"/>
+            <w:tcBorders>
+              <w:top w:val="single" w:sz="12" w:space="0" w:color="000001"/>
+              <w:left w:val="single" w:sz="12" w:space="0" w:color="000001"/>
+              <w:bottom w:val="single" w:sz="12" w:space="0" w:color="000001"/>
+              <w:right w:val="single" w:sz="12" w:space="0" w:color="000001"/>
+              <w:insideH w:val="single" w:sz="12" w:space="0" w:color="000001"/>
+              <w:insideV w:val="single" w:sz="12" w:space="0" w:color="000001"/>
+            </w:tcBorders>
+            <w:shd w:fill="FFFFFF" w:val="clear"/>
+            <w:tcMar>
+              <w:left w:w="-15" w:type="dxa"/>
+            </w:tcMar>
+          </w:tcPr>
+          <w:p>
+            <w:pPr>
+              <w:pStyle w:val="EstilodeTabela2"/>
+              <w:rPr/>
+            </w:pPr>
+            <w:r>
+              <w:rPr>
+                <w:b/>
+                <w:bCs/>
+                <w:lang w:val="en-US"/>
+              </w:rPr>
+              <w:t>Resenha</w:t>
+            </w:r>
+            <w:r>
+              <w:rPr>
+                <w:lang w:val="en-US"/>
+              </w:rPr>
+              <w:t xml:space="preserve">: Basicamente um pre-work do siegmund2014, </w:t>
+            </w:r>
+            <w:r>
+              <w:rPr>
+                <w:lang w:val="en-US"/>
+              </w:rPr>
+              <w:t xml:space="preserve">mudança apenas nos métodos e estratégias usadas, experimentos e estudos piloto, sabendo que no artigo de siegmund2014 eles ja tinham conhecimento do que é tratado neste artigo. </w:t>
+            </w:r>
+          </w:p>
+        </w:tc>
+      </w:tr>
+    </w:tbl>
+    <w:p>
+      <w:pPr>
+        <w:pStyle w:val="Normal"/>
+        <w:rPr/>
+      </w:pPr>
+      <w:r>
+        <w:rPr/>
+      </w:r>
+    </w:p>
+    <w:tbl>
+      <w:tblPr>
+        <w:tblW w:w="9557" w:type="dxa"/>
+        <w:jc w:val="left"/>
+        <w:tblInd w:w="-131" w:type="dxa"/>
         <w:tblBorders>
           <w:top w:val="single" w:sz="12" w:space="0" w:color="000001"/>
           <w:left w:val="single" w:sz="12" w:space="0" w:color="000001"/>
@@ -3059,9 +3388,16 @@
             </w:pPr>
             <w:r>
               <w:rPr>
+                <w:rFonts w:ascii="arial" w:hAnsi="arial"/>
                 <w:lang w:val="pt-BR"/>
               </w:rPr>
-              <w:t>Janet Siegmund σ , André Brechmann θ , Sven Apel π , Christian Kästner ω , Jörg Liebig π , Thomas Leich δ , and Gunter Saake σ</w:t>
+              <w:t>Ritzhaupt, A. D.</w:t>
+            </w:r>
+            <w:r>
+              <w:rPr>
+                <w:lang w:val="pt-BR"/>
+              </w:rPr>
+              <w:t xml:space="preserve"> </w:t>
             </w:r>
           </w:p>
         </w:tc>
@@ -3118,7 +3454,7 @@
             </w:pPr>
             <w:r>
               <w:rPr/>
-              <w:t>2012</w:t>
+              <w:t>2010</w:t>
             </w:r>
           </w:p>
         </w:tc>
@@ -3146,7 +3482,11 @@
           <w:p>
             <w:pPr>
               <w:pStyle w:val="EstilodeTabela2"/>
-              <w:rPr/>
+              <w:rPr>
+                <w:b/>
+                <w:b/>
+                <w:bCs/>
+              </w:rPr>
             </w:pPr>
             <w:r>
               <w:rPr>
@@ -3179,18 +3519,14 @@
               <w:rPr/>
             </w:pPr>
             <w:r>
-              <w:rPr/>
-              <w:t>Toward Measuring Program Comprehension with</w:t>
-            </w:r>
-          </w:p>
-          <w:p>
-            <w:pPr>
-              <w:pStyle w:val="Normal"/>
-              <w:rPr/>
-            </w:pPr>
-            <w:r>
-              <w:rPr/>
-              <w:t>Functional Magnetic Resonance Imaging</w:t>
+              <w:rPr>
+                <w:rFonts w:ascii="arial" w:hAnsi="arial"/>
+              </w:rPr>
+              <w:t>Learning object systems and strategy: a description and discussion</w:t>
+            </w:r>
+            <w:r>
+              <w:rPr/>
+              <w:t xml:space="preserve"> </w:t>
             </w:r>
           </w:p>
         </w:tc>
@@ -3289,13 +3625,7 @@
               <w:rPr>
                 <w:lang w:val="en-US"/>
               </w:rPr>
-              <w:t xml:space="preserve">: </w:t>
-            </w:r>
-            <w:r>
-              <w:rPr>
-                <w:lang w:val="en-US"/>
-              </w:rPr>
-              <w:t>Basicamente um pre-work do siegmund2014.</w:t>
+              <w:t>:</w:t>
             </w:r>
           </w:p>
         </w:tc>
@@ -3314,7 +3644,1022 @@
       <w:tblPr>
         <w:tblW w:w="9557" w:type="dxa"/>
         <w:jc w:val="left"/>
-        <w:tblInd w:w="-116" w:type="dxa"/>
+        <w:tblInd w:w="-131" w:type="dxa"/>
+        <w:tblBorders>
+          <w:top w:val="single" w:sz="12" w:space="0" w:color="000001"/>
+          <w:left w:val="single" w:sz="12" w:space="0" w:color="000001"/>
+          <w:bottom w:val="single" w:sz="12" w:space="0" w:color="000001"/>
+          <w:right w:val="single" w:sz="12" w:space="0" w:color="000001"/>
+          <w:insideH w:val="single" w:sz="12" w:space="0" w:color="000001"/>
+          <w:insideV w:val="single" w:sz="12" w:space="0" w:color="000001"/>
+        </w:tblBorders>
+        <w:tblCellMar>
+          <w:top w:w="80" w:type="dxa"/>
+          <w:left w:w="-15" w:type="dxa"/>
+          <w:bottom w:w="80" w:type="dxa"/>
+          <w:right w:w="80" w:type="dxa"/>
+        </w:tblCellMar>
+      </w:tblPr>
+      <w:tblGrid>
+        <w:gridCol w:w="806"/>
+        <w:gridCol w:w="6960"/>
+        <w:gridCol w:w="1023"/>
+        <w:gridCol w:w="768"/>
+      </w:tblGrid>
+      <w:tr>
+        <w:trPr>
+          <w:trHeight w:val="279" w:hRule="atLeast"/>
+        </w:trPr>
+        <w:tc>
+          <w:tcPr>
+            <w:tcW w:w="806" w:type="dxa"/>
+            <w:tcBorders>
+              <w:top w:val="single" w:sz="12" w:space="0" w:color="000001"/>
+              <w:left w:val="single" w:sz="12" w:space="0" w:color="000001"/>
+              <w:bottom w:val="single" w:sz="12" w:space="0" w:color="000001"/>
+              <w:right w:val="single" w:sz="12" w:space="0" w:color="000001"/>
+              <w:insideH w:val="single" w:sz="12" w:space="0" w:color="000001"/>
+              <w:insideV w:val="single" w:sz="12" w:space="0" w:color="000001"/>
+            </w:tcBorders>
+            <w:shd w:fill="BFBFBF" w:val="clear"/>
+            <w:tcMar>
+              <w:left w:w="-15" w:type="dxa"/>
+            </w:tcMar>
+          </w:tcPr>
+          <w:p>
+            <w:pPr>
+              <w:pStyle w:val="EstilodeTabela2"/>
+              <w:rPr/>
+            </w:pPr>
+            <w:r>
+              <w:rPr>
+                <w:b/>
+                <w:bCs/>
+              </w:rPr>
+              <w:t>Autor:</w:t>
+            </w:r>
+          </w:p>
+        </w:tc>
+        <w:tc>
+          <w:tcPr>
+            <w:tcW w:w="6960" w:type="dxa"/>
+            <w:tcBorders>
+              <w:top w:val="single" w:sz="12" w:space="0" w:color="000001"/>
+              <w:left w:val="single" w:sz="12" w:space="0" w:color="000001"/>
+              <w:bottom w:val="single" w:sz="12" w:space="0" w:color="000001"/>
+              <w:right w:val="single" w:sz="12" w:space="0" w:color="000001"/>
+              <w:insideH w:val="single" w:sz="12" w:space="0" w:color="000001"/>
+              <w:insideV w:val="single" w:sz="12" w:space="0" w:color="000001"/>
+            </w:tcBorders>
+            <w:shd w:fill="FFFFFF" w:val="clear"/>
+            <w:tcMar>
+              <w:left w:w="-15" w:type="dxa"/>
+            </w:tcMar>
+          </w:tcPr>
+          <w:p>
+            <w:pPr>
+              <w:pStyle w:val="Normal"/>
+              <w:rPr>
+                <w:lang w:val="pt-BR"/>
+              </w:rPr>
+            </w:pPr>
+            <w:r>
+              <w:rPr>
+                <w:rFonts w:ascii="arial" w:hAnsi="arial"/>
+                <w:lang w:val="pt-BR"/>
+              </w:rPr>
+              <w:t>Fleissner, S. &amp; Baniassad, E.</w:t>
+            </w:r>
+            <w:r>
+              <w:rPr>
+                <w:lang w:val="pt-BR"/>
+              </w:rPr>
+              <w:t xml:space="preserve"> </w:t>
+            </w:r>
+          </w:p>
+        </w:tc>
+        <w:tc>
+          <w:tcPr>
+            <w:tcW w:w="1023" w:type="dxa"/>
+            <w:tcBorders>
+              <w:top w:val="single" w:sz="12" w:space="0" w:color="000001"/>
+              <w:left w:val="single" w:sz="12" w:space="0" w:color="000001"/>
+              <w:bottom w:val="single" w:sz="12" w:space="0" w:color="000001"/>
+              <w:right w:val="single" w:sz="12" w:space="0" w:color="000001"/>
+              <w:insideH w:val="single" w:sz="12" w:space="0" w:color="000001"/>
+              <w:insideV w:val="single" w:sz="12" w:space="0" w:color="000001"/>
+            </w:tcBorders>
+            <w:shd w:fill="BFBFBF" w:val="clear"/>
+            <w:tcMar>
+              <w:left w:w="-15" w:type="dxa"/>
+            </w:tcMar>
+          </w:tcPr>
+          <w:p>
+            <w:pPr>
+              <w:pStyle w:val="EstilodeTabela2"/>
+              <w:rPr/>
+            </w:pPr>
+            <w:r>
+              <w:rPr>
+                <w:b/>
+                <w:bCs/>
+              </w:rPr>
+              <w:t>Ano:</w:t>
+            </w:r>
+          </w:p>
+        </w:tc>
+        <w:tc>
+          <w:tcPr>
+            <w:tcW w:w="768" w:type="dxa"/>
+            <w:tcBorders>
+              <w:top w:val="single" w:sz="12" w:space="0" w:color="000001"/>
+              <w:left w:val="single" w:sz="12" w:space="0" w:color="000001"/>
+              <w:bottom w:val="single" w:sz="12" w:space="0" w:color="000001"/>
+              <w:right w:val="single" w:sz="12" w:space="0" w:color="000001"/>
+              <w:insideH w:val="single" w:sz="12" w:space="0" w:color="000001"/>
+              <w:insideV w:val="single" w:sz="12" w:space="0" w:color="000001"/>
+            </w:tcBorders>
+            <w:shd w:fill="FFFFFF" w:val="clear"/>
+            <w:tcMar>
+              <w:left w:w="-15" w:type="dxa"/>
+            </w:tcMar>
+          </w:tcPr>
+          <w:p>
+            <w:pPr>
+              <w:pStyle w:val="Normal"/>
+              <w:rPr/>
+            </w:pPr>
+            <w:r>
+              <w:rPr/>
+              <w:t>200</w:t>
+            </w:r>
+            <w:r>
+              <w:rPr/>
+              <w:t>9</w:t>
+            </w:r>
+          </w:p>
+        </w:tc>
+      </w:tr>
+      <w:tr>
+        <w:trPr>
+          <w:trHeight w:val="279" w:hRule="atLeast"/>
+        </w:trPr>
+        <w:tc>
+          <w:tcPr>
+            <w:tcW w:w="806" w:type="dxa"/>
+            <w:tcBorders>
+              <w:top w:val="single" w:sz="12" w:space="0" w:color="000001"/>
+              <w:left w:val="single" w:sz="12" w:space="0" w:color="000001"/>
+              <w:bottom w:val="single" w:sz="12" w:space="0" w:color="000001"/>
+              <w:right w:val="single" w:sz="12" w:space="0" w:color="000001"/>
+              <w:insideH w:val="single" w:sz="12" w:space="0" w:color="000001"/>
+              <w:insideV w:val="single" w:sz="12" w:space="0" w:color="000001"/>
+            </w:tcBorders>
+            <w:shd w:fill="BFBFBF" w:val="clear"/>
+            <w:tcMar>
+              <w:left w:w="-15" w:type="dxa"/>
+            </w:tcMar>
+          </w:tcPr>
+          <w:p>
+            <w:pPr>
+              <w:pStyle w:val="EstilodeTabela2"/>
+              <w:rPr>
+                <w:b/>
+                <w:b/>
+                <w:bCs/>
+              </w:rPr>
+            </w:pPr>
+            <w:r>
+              <w:rPr>
+                <w:b/>
+                <w:bCs/>
+              </w:rPr>
+              <w:t>Título:</w:t>
+            </w:r>
+          </w:p>
+        </w:tc>
+        <w:tc>
+          <w:tcPr>
+            <w:tcW w:w="6960" w:type="dxa"/>
+            <w:tcBorders>
+              <w:top w:val="single" w:sz="12" w:space="0" w:color="000001"/>
+              <w:left w:val="single" w:sz="12" w:space="0" w:color="000001"/>
+              <w:bottom w:val="single" w:sz="12" w:space="0" w:color="000001"/>
+              <w:right w:val="single" w:sz="12" w:space="0" w:color="000001"/>
+              <w:insideH w:val="single" w:sz="12" w:space="0" w:color="000001"/>
+              <w:insideV w:val="single" w:sz="12" w:space="0" w:color="000001"/>
+            </w:tcBorders>
+            <w:shd w:fill="FFFFFF" w:val="clear"/>
+            <w:tcMar>
+              <w:left w:w="-15" w:type="dxa"/>
+            </w:tcMar>
+          </w:tcPr>
+          <w:p>
+            <w:pPr>
+              <w:pStyle w:val="Normal"/>
+              <w:rPr/>
+            </w:pPr>
+            <w:r>
+              <w:rPr>
+                <w:rFonts w:ascii="arial" w:hAnsi="arial"/>
+              </w:rPr>
+              <w:t>Harmony-oriented Programming and Software Evolution</w:t>
+            </w:r>
+            <w:r>
+              <w:rPr/>
+              <w:t xml:space="preserve"> </w:t>
+            </w:r>
+          </w:p>
+        </w:tc>
+        <w:tc>
+          <w:tcPr>
+            <w:tcW w:w="1023" w:type="dxa"/>
+            <w:tcBorders>
+              <w:top w:val="single" w:sz="12" w:space="0" w:color="000001"/>
+              <w:left w:val="single" w:sz="12" w:space="0" w:color="000001"/>
+              <w:bottom w:val="single" w:sz="12" w:space="0" w:color="000001"/>
+              <w:right w:val="single" w:sz="12" w:space="0" w:color="000001"/>
+              <w:insideH w:val="single" w:sz="12" w:space="0" w:color="000001"/>
+              <w:insideV w:val="single" w:sz="12" w:space="0" w:color="000001"/>
+            </w:tcBorders>
+            <w:shd w:fill="BFBFBF" w:val="clear"/>
+            <w:tcMar>
+              <w:left w:w="-15" w:type="dxa"/>
+            </w:tcMar>
+          </w:tcPr>
+          <w:p>
+            <w:pPr>
+              <w:pStyle w:val="EstilodeTabela2"/>
+              <w:rPr/>
+            </w:pPr>
+            <w:r>
+              <w:rPr>
+                <w:b/>
+                <w:bCs/>
+              </w:rPr>
+              <w:t>Qualis:</w:t>
+            </w:r>
+          </w:p>
+        </w:tc>
+        <w:tc>
+          <w:tcPr>
+            <w:tcW w:w="768" w:type="dxa"/>
+            <w:tcBorders>
+              <w:top w:val="single" w:sz="12" w:space="0" w:color="000001"/>
+              <w:left w:val="single" w:sz="12" w:space="0" w:color="000001"/>
+              <w:bottom w:val="single" w:sz="12" w:space="0" w:color="000001"/>
+              <w:right w:val="single" w:sz="12" w:space="0" w:color="000001"/>
+              <w:insideH w:val="single" w:sz="12" w:space="0" w:color="000001"/>
+              <w:insideV w:val="single" w:sz="12" w:space="0" w:color="000001"/>
+            </w:tcBorders>
+            <w:shd w:fill="FFFFFF" w:val="clear"/>
+            <w:tcMar>
+              <w:left w:w="-15" w:type="dxa"/>
+            </w:tcMar>
+          </w:tcPr>
+          <w:p>
+            <w:pPr>
+              <w:pStyle w:val="Normal"/>
+              <w:rPr/>
+            </w:pPr>
+            <w:r>
+              <w:rPr/>
+            </w:r>
+          </w:p>
+        </w:tc>
+      </w:tr>
+      <w:tr>
+        <w:trPr>
+          <w:trHeight w:val="3291" w:hRule="atLeast"/>
+        </w:trPr>
+        <w:tc>
+          <w:tcPr>
+            <w:tcW w:w="9557" w:type="dxa"/>
+            <w:gridSpan w:val="4"/>
+            <w:tcBorders>
+              <w:top w:val="single" w:sz="12" w:space="0" w:color="000001"/>
+              <w:left w:val="single" w:sz="12" w:space="0" w:color="000001"/>
+              <w:bottom w:val="single" w:sz="12" w:space="0" w:color="000001"/>
+              <w:right w:val="single" w:sz="12" w:space="0" w:color="000001"/>
+              <w:insideH w:val="single" w:sz="12" w:space="0" w:color="000001"/>
+              <w:insideV w:val="single" w:sz="12" w:space="0" w:color="000001"/>
+            </w:tcBorders>
+            <w:shd w:fill="FFFFFF" w:val="clear"/>
+            <w:tcMar>
+              <w:left w:w="-15" w:type="dxa"/>
+            </w:tcMar>
+          </w:tcPr>
+          <w:p>
+            <w:pPr>
+              <w:pStyle w:val="EstilodeTabela2"/>
+              <w:rPr/>
+            </w:pPr>
+            <w:r>
+              <w:rPr>
+                <w:b/>
+                <w:bCs/>
+                <w:lang w:val="en-US"/>
+              </w:rPr>
+              <w:t>Resenha</w:t>
+            </w:r>
+            <w:r>
+              <w:rPr>
+                <w:lang w:val="en-US"/>
+              </w:rPr>
+              <w:t>:</w:t>
+            </w:r>
+          </w:p>
+        </w:tc>
+      </w:tr>
+    </w:tbl>
+    <w:p>
+      <w:pPr>
+        <w:pStyle w:val="Normal"/>
+        <w:rPr/>
+      </w:pPr>
+      <w:r>
+        <w:rPr/>
+      </w:r>
+    </w:p>
+    <w:tbl>
+      <w:tblPr>
+        <w:tblW w:w="9557" w:type="dxa"/>
+        <w:jc w:val="left"/>
+        <w:tblInd w:w="-131" w:type="dxa"/>
+        <w:tblBorders>
+          <w:top w:val="single" w:sz="12" w:space="0" w:color="000001"/>
+          <w:left w:val="single" w:sz="12" w:space="0" w:color="000001"/>
+          <w:bottom w:val="single" w:sz="12" w:space="0" w:color="000001"/>
+          <w:right w:val="single" w:sz="12" w:space="0" w:color="000001"/>
+          <w:insideH w:val="single" w:sz="12" w:space="0" w:color="000001"/>
+          <w:insideV w:val="single" w:sz="12" w:space="0" w:color="000001"/>
+        </w:tblBorders>
+        <w:tblCellMar>
+          <w:top w:w="80" w:type="dxa"/>
+          <w:left w:w="-15" w:type="dxa"/>
+          <w:bottom w:w="80" w:type="dxa"/>
+          <w:right w:w="80" w:type="dxa"/>
+        </w:tblCellMar>
+      </w:tblPr>
+      <w:tblGrid>
+        <w:gridCol w:w="806"/>
+        <w:gridCol w:w="6960"/>
+        <w:gridCol w:w="1023"/>
+        <w:gridCol w:w="768"/>
+      </w:tblGrid>
+      <w:tr>
+        <w:trPr>
+          <w:trHeight w:val="279" w:hRule="atLeast"/>
+        </w:trPr>
+        <w:tc>
+          <w:tcPr>
+            <w:tcW w:w="806" w:type="dxa"/>
+            <w:tcBorders>
+              <w:top w:val="single" w:sz="12" w:space="0" w:color="000001"/>
+              <w:left w:val="single" w:sz="12" w:space="0" w:color="000001"/>
+              <w:bottom w:val="single" w:sz="12" w:space="0" w:color="000001"/>
+              <w:right w:val="single" w:sz="12" w:space="0" w:color="000001"/>
+              <w:insideH w:val="single" w:sz="12" w:space="0" w:color="000001"/>
+              <w:insideV w:val="single" w:sz="12" w:space="0" w:color="000001"/>
+            </w:tcBorders>
+            <w:shd w:fill="BFBFBF" w:val="clear"/>
+            <w:tcMar>
+              <w:left w:w="-15" w:type="dxa"/>
+            </w:tcMar>
+          </w:tcPr>
+          <w:p>
+            <w:pPr>
+              <w:pStyle w:val="EstilodeTabela2"/>
+              <w:rPr/>
+            </w:pPr>
+            <w:r>
+              <w:rPr>
+                <w:b/>
+                <w:bCs/>
+              </w:rPr>
+              <w:t>Autor:</w:t>
+            </w:r>
+          </w:p>
+        </w:tc>
+        <w:tc>
+          <w:tcPr>
+            <w:tcW w:w="6960" w:type="dxa"/>
+            <w:tcBorders>
+              <w:top w:val="single" w:sz="12" w:space="0" w:color="000001"/>
+              <w:left w:val="single" w:sz="12" w:space="0" w:color="000001"/>
+              <w:bottom w:val="single" w:sz="12" w:space="0" w:color="000001"/>
+              <w:right w:val="single" w:sz="12" w:space="0" w:color="000001"/>
+              <w:insideH w:val="single" w:sz="12" w:space="0" w:color="000001"/>
+              <w:insideV w:val="single" w:sz="12" w:space="0" w:color="000001"/>
+            </w:tcBorders>
+            <w:shd w:fill="FFFFFF" w:val="clear"/>
+            <w:tcMar>
+              <w:left w:w="-15" w:type="dxa"/>
+            </w:tcMar>
+          </w:tcPr>
+          <w:p>
+            <w:pPr>
+              <w:pStyle w:val="Normal"/>
+              <w:rPr>
+                <w:lang w:val="pt-BR"/>
+              </w:rPr>
+            </w:pPr>
+            <w:r>
+              <w:rPr>
+                <w:rFonts w:ascii="arial" w:hAnsi="arial"/>
+                <w:lang w:val="pt-BR"/>
+              </w:rPr>
+              <w:t>Yahya, Y. &amp; Yusoff, M.</w:t>
+            </w:r>
+            <w:r>
+              <w:rPr>
+                <w:lang w:val="pt-BR"/>
+              </w:rPr>
+              <w:t xml:space="preserve"> </w:t>
+            </w:r>
+          </w:p>
+        </w:tc>
+        <w:tc>
+          <w:tcPr>
+            <w:tcW w:w="1023" w:type="dxa"/>
+            <w:tcBorders>
+              <w:top w:val="single" w:sz="12" w:space="0" w:color="000001"/>
+              <w:left w:val="single" w:sz="12" w:space="0" w:color="000001"/>
+              <w:bottom w:val="single" w:sz="12" w:space="0" w:color="000001"/>
+              <w:right w:val="single" w:sz="12" w:space="0" w:color="000001"/>
+              <w:insideH w:val="single" w:sz="12" w:space="0" w:color="000001"/>
+              <w:insideV w:val="single" w:sz="12" w:space="0" w:color="000001"/>
+            </w:tcBorders>
+            <w:shd w:fill="BFBFBF" w:val="clear"/>
+            <w:tcMar>
+              <w:left w:w="-15" w:type="dxa"/>
+            </w:tcMar>
+          </w:tcPr>
+          <w:p>
+            <w:pPr>
+              <w:pStyle w:val="EstilodeTabela2"/>
+              <w:rPr/>
+            </w:pPr>
+            <w:r>
+              <w:rPr>
+                <w:b/>
+                <w:bCs/>
+              </w:rPr>
+              <w:t>Ano:</w:t>
+            </w:r>
+          </w:p>
+        </w:tc>
+        <w:tc>
+          <w:tcPr>
+            <w:tcW w:w="768" w:type="dxa"/>
+            <w:tcBorders>
+              <w:top w:val="single" w:sz="12" w:space="0" w:color="000001"/>
+              <w:left w:val="single" w:sz="12" w:space="0" w:color="000001"/>
+              <w:bottom w:val="single" w:sz="12" w:space="0" w:color="000001"/>
+              <w:right w:val="single" w:sz="12" w:space="0" w:color="000001"/>
+              <w:insideH w:val="single" w:sz="12" w:space="0" w:color="000001"/>
+              <w:insideV w:val="single" w:sz="12" w:space="0" w:color="000001"/>
+            </w:tcBorders>
+            <w:shd w:fill="FFFFFF" w:val="clear"/>
+            <w:tcMar>
+              <w:left w:w="-15" w:type="dxa"/>
+            </w:tcMar>
+          </w:tcPr>
+          <w:p>
+            <w:pPr>
+              <w:pStyle w:val="Normal"/>
+              <w:rPr/>
+            </w:pPr>
+            <w:r>
+              <w:rPr/>
+              <w:t>200</w:t>
+            </w:r>
+            <w:r>
+              <w:rPr/>
+              <w:t>8</w:t>
+            </w:r>
+          </w:p>
+        </w:tc>
+      </w:tr>
+      <w:tr>
+        <w:trPr>
+          <w:trHeight w:val="279" w:hRule="atLeast"/>
+        </w:trPr>
+        <w:tc>
+          <w:tcPr>
+            <w:tcW w:w="806" w:type="dxa"/>
+            <w:tcBorders>
+              <w:top w:val="single" w:sz="12" w:space="0" w:color="000001"/>
+              <w:left w:val="single" w:sz="12" w:space="0" w:color="000001"/>
+              <w:bottom w:val="single" w:sz="12" w:space="0" w:color="000001"/>
+              <w:right w:val="single" w:sz="12" w:space="0" w:color="000001"/>
+              <w:insideH w:val="single" w:sz="12" w:space="0" w:color="000001"/>
+              <w:insideV w:val="single" w:sz="12" w:space="0" w:color="000001"/>
+            </w:tcBorders>
+            <w:shd w:fill="BFBFBF" w:val="clear"/>
+            <w:tcMar>
+              <w:left w:w="-15" w:type="dxa"/>
+            </w:tcMar>
+          </w:tcPr>
+          <w:p>
+            <w:pPr>
+              <w:pStyle w:val="EstilodeTabela2"/>
+              <w:rPr/>
+            </w:pPr>
+            <w:r>
+              <w:rPr>
+                <w:b/>
+                <w:bCs/>
+              </w:rPr>
+              <w:t>Título:</w:t>
+            </w:r>
+          </w:p>
+        </w:tc>
+        <w:tc>
+          <w:tcPr>
+            <w:tcW w:w="6960" w:type="dxa"/>
+            <w:tcBorders>
+              <w:top w:val="single" w:sz="12" w:space="0" w:color="000001"/>
+              <w:left w:val="single" w:sz="12" w:space="0" w:color="000001"/>
+              <w:bottom w:val="single" w:sz="12" w:space="0" w:color="000001"/>
+              <w:right w:val="single" w:sz="12" w:space="0" w:color="000001"/>
+              <w:insideH w:val="single" w:sz="12" w:space="0" w:color="000001"/>
+              <w:insideV w:val="single" w:sz="12" w:space="0" w:color="000001"/>
+            </w:tcBorders>
+            <w:shd w:fill="FFFFFF" w:val="clear"/>
+            <w:tcMar>
+              <w:left w:w="-15" w:type="dxa"/>
+            </w:tcMar>
+          </w:tcPr>
+          <w:p>
+            <w:pPr>
+              <w:pStyle w:val="Normal"/>
+              <w:rPr/>
+            </w:pPr>
+            <w:r>
+              <w:rPr>
+                <w:rFonts w:ascii="arial" w:hAnsi="arial"/>
+              </w:rPr>
+              <w:t>Towards a comprehensive learning object metadata: incorporation of context to stipulate meaningful learning and enhance learning object reusability</w:t>
+            </w:r>
+            <w:r>
+              <w:rPr/>
+              <w:t xml:space="preserve"> </w:t>
+            </w:r>
+          </w:p>
+        </w:tc>
+        <w:tc>
+          <w:tcPr>
+            <w:tcW w:w="1023" w:type="dxa"/>
+            <w:tcBorders>
+              <w:top w:val="single" w:sz="12" w:space="0" w:color="000001"/>
+              <w:left w:val="single" w:sz="12" w:space="0" w:color="000001"/>
+              <w:bottom w:val="single" w:sz="12" w:space="0" w:color="000001"/>
+              <w:right w:val="single" w:sz="12" w:space="0" w:color="000001"/>
+              <w:insideH w:val="single" w:sz="12" w:space="0" w:color="000001"/>
+              <w:insideV w:val="single" w:sz="12" w:space="0" w:color="000001"/>
+            </w:tcBorders>
+            <w:shd w:fill="BFBFBF" w:val="clear"/>
+            <w:tcMar>
+              <w:left w:w="-15" w:type="dxa"/>
+            </w:tcMar>
+          </w:tcPr>
+          <w:p>
+            <w:pPr>
+              <w:pStyle w:val="EstilodeTabela2"/>
+              <w:rPr/>
+            </w:pPr>
+            <w:r>
+              <w:rPr>
+                <w:b/>
+                <w:bCs/>
+              </w:rPr>
+              <w:t>Qualis:</w:t>
+            </w:r>
+          </w:p>
+        </w:tc>
+        <w:tc>
+          <w:tcPr>
+            <w:tcW w:w="768" w:type="dxa"/>
+            <w:tcBorders>
+              <w:top w:val="single" w:sz="12" w:space="0" w:color="000001"/>
+              <w:left w:val="single" w:sz="12" w:space="0" w:color="000001"/>
+              <w:bottom w:val="single" w:sz="12" w:space="0" w:color="000001"/>
+              <w:right w:val="single" w:sz="12" w:space="0" w:color="000001"/>
+              <w:insideH w:val="single" w:sz="12" w:space="0" w:color="000001"/>
+              <w:insideV w:val="single" w:sz="12" w:space="0" w:color="000001"/>
+            </w:tcBorders>
+            <w:shd w:fill="FFFFFF" w:val="clear"/>
+            <w:tcMar>
+              <w:left w:w="-15" w:type="dxa"/>
+            </w:tcMar>
+          </w:tcPr>
+          <w:p>
+            <w:pPr>
+              <w:pStyle w:val="Normal"/>
+              <w:rPr/>
+            </w:pPr>
+            <w:r>
+              <w:rPr/>
+            </w:r>
+          </w:p>
+        </w:tc>
+      </w:tr>
+      <w:tr>
+        <w:trPr>
+          <w:trHeight w:val="3291" w:hRule="atLeast"/>
+        </w:trPr>
+        <w:tc>
+          <w:tcPr>
+            <w:tcW w:w="9557" w:type="dxa"/>
+            <w:gridSpan w:val="4"/>
+            <w:tcBorders>
+              <w:top w:val="single" w:sz="12" w:space="0" w:color="000001"/>
+              <w:left w:val="single" w:sz="12" w:space="0" w:color="000001"/>
+              <w:bottom w:val="single" w:sz="12" w:space="0" w:color="000001"/>
+              <w:right w:val="single" w:sz="12" w:space="0" w:color="000001"/>
+              <w:insideH w:val="single" w:sz="12" w:space="0" w:color="000001"/>
+              <w:insideV w:val="single" w:sz="12" w:space="0" w:color="000001"/>
+            </w:tcBorders>
+            <w:shd w:fill="FFFFFF" w:val="clear"/>
+            <w:tcMar>
+              <w:left w:w="-15" w:type="dxa"/>
+            </w:tcMar>
+          </w:tcPr>
+          <w:p>
+            <w:pPr>
+              <w:pStyle w:val="EstilodeTabela2"/>
+              <w:rPr/>
+            </w:pPr>
+            <w:r>
+              <w:rPr>
+                <w:b/>
+                <w:bCs/>
+                <w:lang w:val="en-US"/>
+              </w:rPr>
+              <w:t>Resenha</w:t>
+            </w:r>
+            <w:r>
+              <w:rPr>
+                <w:lang w:val="en-US"/>
+              </w:rPr>
+              <w:t>:</w:t>
+            </w:r>
+          </w:p>
+        </w:tc>
+      </w:tr>
+    </w:tbl>
+    <w:p>
+      <w:pPr>
+        <w:pStyle w:val="Normal"/>
+        <w:rPr/>
+      </w:pPr>
+      <w:r>
+        <w:rPr/>
+      </w:r>
+    </w:p>
+    <w:tbl>
+      <w:tblPr>
+        <w:tblW w:w="9557" w:type="dxa"/>
+        <w:jc w:val="left"/>
+        <w:tblInd w:w="-131" w:type="dxa"/>
+        <w:tblBorders>
+          <w:top w:val="single" w:sz="12" w:space="0" w:color="000001"/>
+          <w:left w:val="single" w:sz="12" w:space="0" w:color="000001"/>
+          <w:bottom w:val="single" w:sz="12" w:space="0" w:color="000001"/>
+          <w:right w:val="single" w:sz="12" w:space="0" w:color="000001"/>
+          <w:insideH w:val="single" w:sz="12" w:space="0" w:color="000001"/>
+          <w:insideV w:val="single" w:sz="12" w:space="0" w:color="000001"/>
+        </w:tblBorders>
+        <w:tblCellMar>
+          <w:top w:w="80" w:type="dxa"/>
+          <w:left w:w="-15" w:type="dxa"/>
+          <w:bottom w:w="80" w:type="dxa"/>
+          <w:right w:w="80" w:type="dxa"/>
+        </w:tblCellMar>
+      </w:tblPr>
+      <w:tblGrid>
+        <w:gridCol w:w="806"/>
+        <w:gridCol w:w="6960"/>
+        <w:gridCol w:w="1023"/>
+        <w:gridCol w:w="768"/>
+      </w:tblGrid>
+      <w:tr>
+        <w:trPr>
+          <w:trHeight w:val="279" w:hRule="atLeast"/>
+        </w:trPr>
+        <w:tc>
+          <w:tcPr>
+            <w:tcW w:w="806" w:type="dxa"/>
+            <w:tcBorders>
+              <w:top w:val="single" w:sz="12" w:space="0" w:color="000001"/>
+              <w:left w:val="single" w:sz="12" w:space="0" w:color="000001"/>
+              <w:bottom w:val="single" w:sz="12" w:space="0" w:color="000001"/>
+              <w:right w:val="single" w:sz="12" w:space="0" w:color="000001"/>
+              <w:insideH w:val="single" w:sz="12" w:space="0" w:color="000001"/>
+              <w:insideV w:val="single" w:sz="12" w:space="0" w:color="000001"/>
+            </w:tcBorders>
+            <w:shd w:fill="BFBFBF" w:val="clear"/>
+            <w:tcMar>
+              <w:left w:w="-15" w:type="dxa"/>
+            </w:tcMar>
+          </w:tcPr>
+          <w:p>
+            <w:pPr>
+              <w:pStyle w:val="EstilodeTabela2"/>
+              <w:rPr/>
+            </w:pPr>
+            <w:r>
+              <w:rPr>
+                <w:b/>
+                <w:bCs/>
+              </w:rPr>
+              <w:t>Autor:</w:t>
+            </w:r>
+          </w:p>
+        </w:tc>
+        <w:tc>
+          <w:tcPr>
+            <w:tcW w:w="6960" w:type="dxa"/>
+            <w:tcBorders>
+              <w:top w:val="single" w:sz="12" w:space="0" w:color="000001"/>
+              <w:left w:val="single" w:sz="12" w:space="0" w:color="000001"/>
+              <w:bottom w:val="single" w:sz="12" w:space="0" w:color="000001"/>
+              <w:right w:val="single" w:sz="12" w:space="0" w:color="000001"/>
+              <w:insideH w:val="single" w:sz="12" w:space="0" w:color="000001"/>
+              <w:insideV w:val="single" w:sz="12" w:space="0" w:color="000001"/>
+            </w:tcBorders>
+            <w:shd w:fill="FFFFFF" w:val="clear"/>
+            <w:tcMar>
+              <w:left w:w="-15" w:type="dxa"/>
+            </w:tcMar>
+          </w:tcPr>
+          <w:p>
+            <w:pPr>
+              <w:pStyle w:val="Normal"/>
+              <w:rPr>
+                <w:lang w:val="pt-BR"/>
+              </w:rPr>
+            </w:pPr>
+            <w:r>
+              <w:rPr>
+                <w:rFonts w:ascii="arial" w:hAnsi="arial"/>
+                <w:lang w:val="pt-BR"/>
+              </w:rPr>
+              <w:t>Cohen, E. B. &amp; Nycz, M.</w:t>
+            </w:r>
+            <w:r>
+              <w:rPr>
+                <w:lang w:val="pt-BR"/>
+              </w:rPr>
+              <w:t xml:space="preserve"> </w:t>
+            </w:r>
+          </w:p>
+        </w:tc>
+        <w:tc>
+          <w:tcPr>
+            <w:tcW w:w="1023" w:type="dxa"/>
+            <w:tcBorders>
+              <w:top w:val="single" w:sz="12" w:space="0" w:color="000001"/>
+              <w:left w:val="single" w:sz="12" w:space="0" w:color="000001"/>
+              <w:bottom w:val="single" w:sz="12" w:space="0" w:color="000001"/>
+              <w:right w:val="single" w:sz="12" w:space="0" w:color="000001"/>
+              <w:insideH w:val="single" w:sz="12" w:space="0" w:color="000001"/>
+              <w:insideV w:val="single" w:sz="12" w:space="0" w:color="000001"/>
+            </w:tcBorders>
+            <w:shd w:fill="BFBFBF" w:val="clear"/>
+            <w:tcMar>
+              <w:left w:w="-15" w:type="dxa"/>
+            </w:tcMar>
+          </w:tcPr>
+          <w:p>
+            <w:pPr>
+              <w:pStyle w:val="EstilodeTabela2"/>
+              <w:rPr/>
+            </w:pPr>
+            <w:r>
+              <w:rPr>
+                <w:b/>
+                <w:bCs/>
+              </w:rPr>
+              <w:t>Ano:</w:t>
+            </w:r>
+          </w:p>
+        </w:tc>
+        <w:tc>
+          <w:tcPr>
+            <w:tcW w:w="768" w:type="dxa"/>
+            <w:tcBorders>
+              <w:top w:val="single" w:sz="12" w:space="0" w:color="000001"/>
+              <w:left w:val="single" w:sz="12" w:space="0" w:color="000001"/>
+              <w:bottom w:val="single" w:sz="12" w:space="0" w:color="000001"/>
+              <w:right w:val="single" w:sz="12" w:space="0" w:color="000001"/>
+              <w:insideH w:val="single" w:sz="12" w:space="0" w:color="000001"/>
+              <w:insideV w:val="single" w:sz="12" w:space="0" w:color="000001"/>
+            </w:tcBorders>
+            <w:shd w:fill="FFFFFF" w:val="clear"/>
+            <w:tcMar>
+              <w:left w:w="-15" w:type="dxa"/>
+            </w:tcMar>
+          </w:tcPr>
+          <w:p>
+            <w:pPr>
+              <w:pStyle w:val="Normal"/>
+              <w:rPr/>
+            </w:pPr>
+            <w:r>
+              <w:rPr/>
+              <w:t>200</w:t>
+            </w:r>
+            <w:r>
+              <w:rPr/>
+              <w:t>6</w:t>
+            </w:r>
+          </w:p>
+        </w:tc>
+      </w:tr>
+      <w:tr>
+        <w:trPr>
+          <w:trHeight w:val="279" w:hRule="atLeast"/>
+        </w:trPr>
+        <w:tc>
+          <w:tcPr>
+            <w:tcW w:w="806" w:type="dxa"/>
+            <w:tcBorders>
+              <w:top w:val="single" w:sz="12" w:space="0" w:color="000001"/>
+              <w:left w:val="single" w:sz="12" w:space="0" w:color="000001"/>
+              <w:bottom w:val="single" w:sz="12" w:space="0" w:color="000001"/>
+              <w:right w:val="single" w:sz="12" w:space="0" w:color="000001"/>
+              <w:insideH w:val="single" w:sz="12" w:space="0" w:color="000001"/>
+              <w:insideV w:val="single" w:sz="12" w:space="0" w:color="000001"/>
+            </w:tcBorders>
+            <w:shd w:fill="BFBFBF" w:val="clear"/>
+            <w:tcMar>
+              <w:left w:w="-15" w:type="dxa"/>
+            </w:tcMar>
+          </w:tcPr>
+          <w:p>
+            <w:pPr>
+              <w:pStyle w:val="EstilodeTabela2"/>
+              <w:rPr/>
+            </w:pPr>
+            <w:r>
+              <w:rPr>
+                <w:b/>
+                <w:bCs/>
+              </w:rPr>
+              <w:t>Título:</w:t>
+            </w:r>
+          </w:p>
+        </w:tc>
+        <w:tc>
+          <w:tcPr>
+            <w:tcW w:w="6960" w:type="dxa"/>
+            <w:tcBorders>
+              <w:top w:val="single" w:sz="12" w:space="0" w:color="000001"/>
+              <w:left w:val="single" w:sz="12" w:space="0" w:color="000001"/>
+              <w:bottom w:val="single" w:sz="12" w:space="0" w:color="000001"/>
+              <w:right w:val="single" w:sz="12" w:space="0" w:color="000001"/>
+              <w:insideH w:val="single" w:sz="12" w:space="0" w:color="000001"/>
+              <w:insideV w:val="single" w:sz="12" w:space="0" w:color="000001"/>
+            </w:tcBorders>
+            <w:shd w:fill="FFFFFF" w:val="clear"/>
+            <w:tcMar>
+              <w:left w:w="-15" w:type="dxa"/>
+            </w:tcMar>
+          </w:tcPr>
+          <w:p>
+            <w:pPr>
+              <w:pStyle w:val="Normal"/>
+              <w:rPr/>
+            </w:pPr>
+            <w:r>
+              <w:rPr>
+                <w:rFonts w:ascii="arial" w:hAnsi="arial"/>
+              </w:rPr>
+              <w:t>Learning objects and e-learning: an informing science perspective</w:t>
+            </w:r>
+            <w:r>
+              <w:rPr/>
+              <w:t xml:space="preserve">  </w:t>
+            </w:r>
+          </w:p>
+        </w:tc>
+        <w:tc>
+          <w:tcPr>
+            <w:tcW w:w="1023" w:type="dxa"/>
+            <w:tcBorders>
+              <w:top w:val="single" w:sz="12" w:space="0" w:color="000001"/>
+              <w:left w:val="single" w:sz="12" w:space="0" w:color="000001"/>
+              <w:bottom w:val="single" w:sz="12" w:space="0" w:color="000001"/>
+              <w:right w:val="single" w:sz="12" w:space="0" w:color="000001"/>
+              <w:insideH w:val="single" w:sz="12" w:space="0" w:color="000001"/>
+              <w:insideV w:val="single" w:sz="12" w:space="0" w:color="000001"/>
+            </w:tcBorders>
+            <w:shd w:fill="BFBFBF" w:val="clear"/>
+            <w:tcMar>
+              <w:left w:w="-15" w:type="dxa"/>
+            </w:tcMar>
+          </w:tcPr>
+          <w:p>
+            <w:pPr>
+              <w:pStyle w:val="EstilodeTabela2"/>
+              <w:rPr/>
+            </w:pPr>
+            <w:r>
+              <w:rPr>
+                <w:b/>
+                <w:bCs/>
+              </w:rPr>
+              <w:t>Qualis:</w:t>
+            </w:r>
+          </w:p>
+        </w:tc>
+        <w:tc>
+          <w:tcPr>
+            <w:tcW w:w="768" w:type="dxa"/>
+            <w:tcBorders>
+              <w:top w:val="single" w:sz="12" w:space="0" w:color="000001"/>
+              <w:left w:val="single" w:sz="12" w:space="0" w:color="000001"/>
+              <w:bottom w:val="single" w:sz="12" w:space="0" w:color="000001"/>
+              <w:right w:val="single" w:sz="12" w:space="0" w:color="000001"/>
+              <w:insideH w:val="single" w:sz="12" w:space="0" w:color="000001"/>
+              <w:insideV w:val="single" w:sz="12" w:space="0" w:color="000001"/>
+            </w:tcBorders>
+            <w:shd w:fill="FFFFFF" w:val="clear"/>
+            <w:tcMar>
+              <w:left w:w="-15" w:type="dxa"/>
+            </w:tcMar>
+          </w:tcPr>
+          <w:p>
+            <w:pPr>
+              <w:pStyle w:val="Normal"/>
+              <w:rPr/>
+            </w:pPr>
+            <w:r>
+              <w:rPr/>
+            </w:r>
+          </w:p>
+        </w:tc>
+      </w:tr>
+      <w:tr>
+        <w:trPr>
+          <w:trHeight w:val="3291" w:hRule="atLeast"/>
+        </w:trPr>
+        <w:tc>
+          <w:tcPr>
+            <w:tcW w:w="9557" w:type="dxa"/>
+            <w:gridSpan w:val="4"/>
+            <w:tcBorders>
+              <w:top w:val="single" w:sz="12" w:space="0" w:color="000001"/>
+              <w:left w:val="single" w:sz="12" w:space="0" w:color="000001"/>
+              <w:bottom w:val="single" w:sz="12" w:space="0" w:color="000001"/>
+              <w:right w:val="single" w:sz="12" w:space="0" w:color="000001"/>
+              <w:insideH w:val="single" w:sz="12" w:space="0" w:color="000001"/>
+              <w:insideV w:val="single" w:sz="12" w:space="0" w:color="000001"/>
+            </w:tcBorders>
+            <w:shd w:fill="FFFFFF" w:val="clear"/>
+            <w:tcMar>
+              <w:left w:w="-15" w:type="dxa"/>
+            </w:tcMar>
+          </w:tcPr>
+          <w:p>
+            <w:pPr>
+              <w:pStyle w:val="EstilodeTabela2"/>
+              <w:rPr/>
+            </w:pPr>
+            <w:r>
+              <w:rPr>
+                <w:b/>
+                <w:bCs/>
+                <w:lang w:val="en-US"/>
+              </w:rPr>
+              <w:t>Resenha</w:t>
+            </w:r>
+            <w:r>
+              <w:rPr>
+                <w:lang w:val="en-US"/>
+              </w:rPr>
+              <w:t>:</w:t>
+            </w:r>
+          </w:p>
+        </w:tc>
+      </w:tr>
+    </w:tbl>
+    <w:p>
+      <w:pPr>
+        <w:pStyle w:val="Normal"/>
+        <w:rPr/>
+      </w:pPr>
+      <w:r>
+        <w:rPr/>
+      </w:r>
+    </w:p>
+    <w:tbl>
+      <w:tblPr>
+        <w:tblW w:w="9557" w:type="dxa"/>
+        <w:jc w:val="left"/>
+        <w:tblInd w:w="-131" w:type="dxa"/>
         <w:tblBorders>
           <w:top w:val="single" w:sz="12" w:space="0" w:color="000001"/>
           <w:left w:val="single" w:sz="12" w:space="0" w:color="000001"/>
@@ -3622,19 +4967,7 @@
               <w:rPr>
                 <w:lang w:val="en-US"/>
               </w:rPr>
-              <w:t xml:space="preserve">: </w:t>
-            </w:r>
-            <w:r>
-              <w:rPr>
-                <w:lang w:val="en-US"/>
-              </w:rPr>
-              <w:t xml:space="preserve">Narrativa dos passos seguidos durante a construção e aplicação de um LO dentro de um curso, O artigo apresenta as diversas alternativas de decisões que poderiam ser aplicadas e </w:t>
-            </w:r>
-            <w:r>
-              <w:rPr>
-                <w:lang w:val="en-US"/>
-              </w:rPr>
-              <w:t>o que teve de ser levado em consideração: perspectiva dos alunos, mudanças em seu aprendizado, aceitação e concordância do LO e feedback, dentre outros. Também é discutido a forma dos Objetos de Aprendizado, cursos inteiros feitos em LO ou integraação em cursos ja existentes.</w:t>
+              <w:t>: Narrativa dos passos seguidos durante a construção e aplicação de um LO dentro de um curso, O artigo apresenta as diversas alternativas de decisões que poderiam ser aplicadas e o que teve de ser levado em consideração: perspectiva dos alunos, mudanças em seu aprendizado, aceitação e concordância do LO e feedback, dentre outros. Também é discutido a forma dos Objetos de Aprendizado, cursos inteiros feitos em LO ou integraação em cursos ja existentes.</w:t>
             </w:r>
           </w:p>
         </w:tc>
@@ -3653,7 +4986,7 @@
       <w:tblPr>
         <w:tblW w:w="9557" w:type="dxa"/>
         <w:jc w:val="left"/>
-        <w:tblInd w:w="-116" w:type="dxa"/>
+        <w:tblInd w:w="-131" w:type="dxa"/>
         <w:tblBorders>
           <w:top w:val="single" w:sz="12" w:space="0" w:color="000001"/>
           <w:left w:val="single" w:sz="12" w:space="0" w:color="000001"/>
@@ -3734,8 +5067,16 @@
             </w:pPr>
             <w:r>
               <w:rPr>
+                <w:rFonts w:ascii="arial" w:hAnsi="arial"/>
                 <w:lang w:val="pt-BR"/>
               </w:rPr>
+              <w:t>Nash, S. S.</w:t>
+            </w:r>
+            <w:r>
+              <w:rPr>
+                <w:lang w:val="pt-BR"/>
+              </w:rPr>
+              <w:t xml:space="preserve"> </w:t>
             </w:r>
           </w:p>
         </w:tc>
@@ -3853,8 +5194,2012 @@
               <w:rPr/>
             </w:pPr>
             <w:r>
-              <w:rPr/>
-              <w:t>A Learning Object Sucess story</w:t>
+              <w:rPr>
+                <w:rFonts w:ascii="arial" w:hAnsi="arial"/>
+              </w:rPr>
+              <w:t>Learning objects, learning object repositories, and learning theory: preliminary best practices for online courses</w:t>
+            </w:r>
+            <w:r>
+              <w:rPr/>
+              <w:t xml:space="preserve"> </w:t>
+            </w:r>
+          </w:p>
+        </w:tc>
+        <w:tc>
+          <w:tcPr>
+            <w:tcW w:w="1023" w:type="dxa"/>
+            <w:tcBorders>
+              <w:top w:val="single" w:sz="12" w:space="0" w:color="000001"/>
+              <w:left w:val="single" w:sz="12" w:space="0" w:color="000001"/>
+              <w:bottom w:val="single" w:sz="12" w:space="0" w:color="000001"/>
+              <w:right w:val="single" w:sz="12" w:space="0" w:color="000001"/>
+              <w:insideH w:val="single" w:sz="12" w:space="0" w:color="000001"/>
+              <w:insideV w:val="single" w:sz="12" w:space="0" w:color="000001"/>
+            </w:tcBorders>
+            <w:shd w:fill="BFBFBF" w:val="clear"/>
+            <w:tcMar>
+              <w:left w:w="-15" w:type="dxa"/>
+            </w:tcMar>
+          </w:tcPr>
+          <w:p>
+            <w:pPr>
+              <w:pStyle w:val="EstilodeTabela2"/>
+              <w:rPr/>
+            </w:pPr>
+            <w:r>
+              <w:rPr>
+                <w:b/>
+                <w:bCs/>
+              </w:rPr>
+              <w:t>Qualis:</w:t>
+            </w:r>
+          </w:p>
+        </w:tc>
+        <w:tc>
+          <w:tcPr>
+            <w:tcW w:w="767" w:type="dxa"/>
+            <w:tcBorders>
+              <w:top w:val="single" w:sz="12" w:space="0" w:color="000001"/>
+              <w:left w:val="single" w:sz="12" w:space="0" w:color="000001"/>
+              <w:bottom w:val="single" w:sz="12" w:space="0" w:color="000001"/>
+              <w:right w:val="single" w:sz="12" w:space="0" w:color="000001"/>
+              <w:insideH w:val="single" w:sz="12" w:space="0" w:color="000001"/>
+              <w:insideV w:val="single" w:sz="12" w:space="0" w:color="000001"/>
+            </w:tcBorders>
+            <w:shd w:fill="FFFFFF" w:val="clear"/>
+            <w:tcMar>
+              <w:left w:w="-15" w:type="dxa"/>
+            </w:tcMar>
+          </w:tcPr>
+          <w:p>
+            <w:pPr>
+              <w:pStyle w:val="Normal"/>
+              <w:rPr/>
+            </w:pPr>
+            <w:r>
+              <w:rPr/>
+            </w:r>
+          </w:p>
+        </w:tc>
+      </w:tr>
+      <w:tr>
+        <w:trPr>
+          <w:trHeight w:val="3291" w:hRule="atLeast"/>
+        </w:trPr>
+        <w:tc>
+          <w:tcPr>
+            <w:tcW w:w="9556" w:type="dxa"/>
+            <w:gridSpan w:val="4"/>
+            <w:tcBorders>
+              <w:top w:val="single" w:sz="12" w:space="0" w:color="000001"/>
+              <w:left w:val="single" w:sz="12" w:space="0" w:color="000001"/>
+              <w:bottom w:val="single" w:sz="12" w:space="0" w:color="000001"/>
+              <w:right w:val="single" w:sz="12" w:space="0" w:color="000001"/>
+              <w:insideH w:val="single" w:sz="12" w:space="0" w:color="000001"/>
+              <w:insideV w:val="single" w:sz="12" w:space="0" w:color="000001"/>
+            </w:tcBorders>
+            <w:shd w:fill="FFFFFF" w:val="clear"/>
+            <w:tcMar>
+              <w:left w:w="-15" w:type="dxa"/>
+            </w:tcMar>
+          </w:tcPr>
+          <w:p>
+            <w:pPr>
+              <w:pStyle w:val="EstilodeTabela2"/>
+              <w:rPr/>
+            </w:pPr>
+            <w:r>
+              <w:rPr>
+                <w:b/>
+                <w:bCs/>
+                <w:lang w:val="en-US"/>
+              </w:rPr>
+              <w:t>Resenha</w:t>
+            </w:r>
+            <w:r>
+              <w:rPr>
+                <w:lang w:val="en-US"/>
+              </w:rPr>
+              <w:t>:</w:t>
+            </w:r>
+          </w:p>
+        </w:tc>
+      </w:tr>
+    </w:tbl>
+    <w:p>
+      <w:pPr>
+        <w:pStyle w:val="Normal"/>
+        <w:rPr/>
+      </w:pPr>
+      <w:r>
+        <w:rPr/>
+      </w:r>
+    </w:p>
+    <w:tbl>
+      <w:tblPr>
+        <w:tblW w:w="9557" w:type="dxa"/>
+        <w:jc w:val="left"/>
+        <w:tblInd w:w="-131" w:type="dxa"/>
+        <w:tblBorders>
+          <w:top w:val="single" w:sz="12" w:space="0" w:color="000001"/>
+          <w:left w:val="single" w:sz="12" w:space="0" w:color="000001"/>
+          <w:bottom w:val="single" w:sz="12" w:space="0" w:color="000001"/>
+          <w:right w:val="single" w:sz="12" w:space="0" w:color="000001"/>
+          <w:insideH w:val="single" w:sz="12" w:space="0" w:color="000001"/>
+          <w:insideV w:val="single" w:sz="12" w:space="0" w:color="000001"/>
+        </w:tblBorders>
+        <w:tblCellMar>
+          <w:top w:w="80" w:type="dxa"/>
+          <w:left w:w="-15" w:type="dxa"/>
+          <w:bottom w:w="80" w:type="dxa"/>
+          <w:right w:w="80" w:type="dxa"/>
+        </w:tblCellMar>
+      </w:tblPr>
+      <w:tblGrid>
+        <w:gridCol w:w="806"/>
+        <w:gridCol w:w="6960"/>
+        <w:gridCol w:w="1023"/>
+        <w:gridCol w:w="767"/>
+      </w:tblGrid>
+      <w:tr>
+        <w:trPr>
+          <w:trHeight w:val="279" w:hRule="atLeast"/>
+        </w:trPr>
+        <w:tc>
+          <w:tcPr>
+            <w:tcW w:w="806" w:type="dxa"/>
+            <w:tcBorders>
+              <w:top w:val="single" w:sz="12" w:space="0" w:color="000001"/>
+              <w:left w:val="single" w:sz="12" w:space="0" w:color="000001"/>
+              <w:bottom w:val="single" w:sz="12" w:space="0" w:color="000001"/>
+              <w:right w:val="single" w:sz="12" w:space="0" w:color="000001"/>
+              <w:insideH w:val="single" w:sz="12" w:space="0" w:color="000001"/>
+              <w:insideV w:val="single" w:sz="12" w:space="0" w:color="000001"/>
+            </w:tcBorders>
+            <w:shd w:fill="BFBFBF" w:val="clear"/>
+            <w:tcMar>
+              <w:left w:w="-15" w:type="dxa"/>
+            </w:tcMar>
+          </w:tcPr>
+          <w:p>
+            <w:pPr>
+              <w:pStyle w:val="EstilodeTabela2"/>
+              <w:rPr/>
+            </w:pPr>
+            <w:r>
+              <w:rPr>
+                <w:b/>
+                <w:bCs/>
+              </w:rPr>
+              <w:t>Autor:</w:t>
+            </w:r>
+          </w:p>
+        </w:tc>
+        <w:tc>
+          <w:tcPr>
+            <w:tcW w:w="6960" w:type="dxa"/>
+            <w:tcBorders>
+              <w:top w:val="single" w:sz="12" w:space="0" w:color="000001"/>
+              <w:left w:val="single" w:sz="12" w:space="0" w:color="000001"/>
+              <w:bottom w:val="single" w:sz="12" w:space="0" w:color="000001"/>
+              <w:right w:val="single" w:sz="12" w:space="0" w:color="000001"/>
+              <w:insideH w:val="single" w:sz="12" w:space="0" w:color="000001"/>
+              <w:insideV w:val="single" w:sz="12" w:space="0" w:color="000001"/>
+            </w:tcBorders>
+            <w:shd w:fill="FFFFFF" w:val="clear"/>
+            <w:tcMar>
+              <w:left w:w="-15" w:type="dxa"/>
+            </w:tcMar>
+          </w:tcPr>
+          <w:p>
+            <w:pPr>
+              <w:pStyle w:val="Normal"/>
+              <w:rPr>
+                <w:lang w:val="pt-BR"/>
+              </w:rPr>
+            </w:pPr>
+            <w:r>
+              <w:rPr>
+                <w:rFonts w:ascii="arial" w:hAnsi="arial"/>
+                <w:lang w:val="pt-BR"/>
+              </w:rPr>
+              <w:t>Vinha, A.</w:t>
+            </w:r>
+            <w:r>
+              <w:rPr>
+                <w:lang w:val="pt-BR"/>
+              </w:rPr>
+              <w:t xml:space="preserve"> </w:t>
+            </w:r>
+          </w:p>
+        </w:tc>
+        <w:tc>
+          <w:tcPr>
+            <w:tcW w:w="1023" w:type="dxa"/>
+            <w:tcBorders>
+              <w:top w:val="single" w:sz="12" w:space="0" w:color="000001"/>
+              <w:left w:val="single" w:sz="12" w:space="0" w:color="000001"/>
+              <w:bottom w:val="single" w:sz="12" w:space="0" w:color="000001"/>
+              <w:right w:val="single" w:sz="12" w:space="0" w:color="000001"/>
+              <w:insideH w:val="single" w:sz="12" w:space="0" w:color="000001"/>
+              <w:insideV w:val="single" w:sz="12" w:space="0" w:color="000001"/>
+            </w:tcBorders>
+            <w:shd w:fill="BFBFBF" w:val="clear"/>
+            <w:tcMar>
+              <w:left w:w="-15" w:type="dxa"/>
+            </w:tcMar>
+          </w:tcPr>
+          <w:p>
+            <w:pPr>
+              <w:pStyle w:val="EstilodeTabela2"/>
+              <w:rPr/>
+            </w:pPr>
+            <w:r>
+              <w:rPr>
+                <w:b/>
+                <w:bCs/>
+              </w:rPr>
+              <w:t>Ano:</w:t>
+            </w:r>
+          </w:p>
+        </w:tc>
+        <w:tc>
+          <w:tcPr>
+            <w:tcW w:w="767" w:type="dxa"/>
+            <w:tcBorders>
+              <w:top w:val="single" w:sz="12" w:space="0" w:color="000001"/>
+              <w:left w:val="single" w:sz="12" w:space="0" w:color="000001"/>
+              <w:bottom w:val="single" w:sz="12" w:space="0" w:color="000001"/>
+              <w:right w:val="single" w:sz="12" w:space="0" w:color="000001"/>
+              <w:insideH w:val="single" w:sz="12" w:space="0" w:color="000001"/>
+              <w:insideV w:val="single" w:sz="12" w:space="0" w:color="000001"/>
+            </w:tcBorders>
+            <w:shd w:fill="FFFFFF" w:val="clear"/>
+            <w:tcMar>
+              <w:left w:w="-15" w:type="dxa"/>
+            </w:tcMar>
+          </w:tcPr>
+          <w:p>
+            <w:pPr>
+              <w:pStyle w:val="Normal"/>
+              <w:rPr/>
+            </w:pPr>
+            <w:r>
+              <w:rPr/>
+              <w:t>2005</w:t>
+            </w:r>
+          </w:p>
+        </w:tc>
+      </w:tr>
+      <w:tr>
+        <w:trPr>
+          <w:trHeight w:val="279" w:hRule="atLeast"/>
+        </w:trPr>
+        <w:tc>
+          <w:tcPr>
+            <w:tcW w:w="806" w:type="dxa"/>
+            <w:tcBorders>
+              <w:top w:val="single" w:sz="12" w:space="0" w:color="000001"/>
+              <w:left w:val="single" w:sz="12" w:space="0" w:color="000001"/>
+              <w:bottom w:val="single" w:sz="12" w:space="0" w:color="000001"/>
+              <w:right w:val="single" w:sz="12" w:space="0" w:color="000001"/>
+              <w:insideH w:val="single" w:sz="12" w:space="0" w:color="000001"/>
+              <w:insideV w:val="single" w:sz="12" w:space="0" w:color="000001"/>
+            </w:tcBorders>
+            <w:shd w:fill="BFBFBF" w:val="clear"/>
+            <w:tcMar>
+              <w:left w:w="-15" w:type="dxa"/>
+            </w:tcMar>
+          </w:tcPr>
+          <w:p>
+            <w:pPr>
+              <w:pStyle w:val="EstilodeTabela2"/>
+              <w:rPr/>
+            </w:pPr>
+            <w:r>
+              <w:rPr>
+                <w:b/>
+                <w:bCs/>
+              </w:rPr>
+              <w:t>Título:</w:t>
+            </w:r>
+          </w:p>
+        </w:tc>
+        <w:tc>
+          <w:tcPr>
+            <w:tcW w:w="6960" w:type="dxa"/>
+            <w:tcBorders>
+              <w:top w:val="single" w:sz="12" w:space="0" w:color="000001"/>
+              <w:left w:val="single" w:sz="12" w:space="0" w:color="000001"/>
+              <w:bottom w:val="single" w:sz="12" w:space="0" w:color="000001"/>
+              <w:right w:val="single" w:sz="12" w:space="0" w:color="000001"/>
+              <w:insideH w:val="single" w:sz="12" w:space="0" w:color="000001"/>
+              <w:insideV w:val="single" w:sz="12" w:space="0" w:color="000001"/>
+            </w:tcBorders>
+            <w:shd w:fill="FFFFFF" w:val="clear"/>
+            <w:tcMar>
+              <w:left w:w="-15" w:type="dxa"/>
+            </w:tcMar>
+          </w:tcPr>
+          <w:p>
+            <w:pPr>
+              <w:pStyle w:val="Normal"/>
+              <w:rPr/>
+            </w:pPr>
+            <w:r>
+              <w:rPr>
+                <w:rFonts w:ascii="arial" w:hAnsi="arial"/>
+              </w:rPr>
+              <w:t>Reusable Learning Objects: Theory to Practice</w:t>
+            </w:r>
+            <w:r>
+              <w:rPr/>
+              <w:t xml:space="preserve"> </w:t>
+            </w:r>
+          </w:p>
+        </w:tc>
+        <w:tc>
+          <w:tcPr>
+            <w:tcW w:w="1023" w:type="dxa"/>
+            <w:tcBorders>
+              <w:top w:val="single" w:sz="12" w:space="0" w:color="000001"/>
+              <w:left w:val="single" w:sz="12" w:space="0" w:color="000001"/>
+              <w:bottom w:val="single" w:sz="12" w:space="0" w:color="000001"/>
+              <w:right w:val="single" w:sz="12" w:space="0" w:color="000001"/>
+              <w:insideH w:val="single" w:sz="12" w:space="0" w:color="000001"/>
+              <w:insideV w:val="single" w:sz="12" w:space="0" w:color="000001"/>
+            </w:tcBorders>
+            <w:shd w:fill="BFBFBF" w:val="clear"/>
+            <w:tcMar>
+              <w:left w:w="-15" w:type="dxa"/>
+            </w:tcMar>
+          </w:tcPr>
+          <w:p>
+            <w:pPr>
+              <w:pStyle w:val="EstilodeTabela2"/>
+              <w:rPr/>
+            </w:pPr>
+            <w:r>
+              <w:rPr>
+                <w:b/>
+                <w:bCs/>
+              </w:rPr>
+              <w:t>Qualis:</w:t>
+            </w:r>
+          </w:p>
+        </w:tc>
+        <w:tc>
+          <w:tcPr>
+            <w:tcW w:w="767" w:type="dxa"/>
+            <w:tcBorders>
+              <w:top w:val="single" w:sz="12" w:space="0" w:color="000001"/>
+              <w:left w:val="single" w:sz="12" w:space="0" w:color="000001"/>
+              <w:bottom w:val="single" w:sz="12" w:space="0" w:color="000001"/>
+              <w:right w:val="single" w:sz="12" w:space="0" w:color="000001"/>
+              <w:insideH w:val="single" w:sz="12" w:space="0" w:color="000001"/>
+              <w:insideV w:val="single" w:sz="12" w:space="0" w:color="000001"/>
+            </w:tcBorders>
+            <w:shd w:fill="FFFFFF" w:val="clear"/>
+            <w:tcMar>
+              <w:left w:w="-15" w:type="dxa"/>
+            </w:tcMar>
+          </w:tcPr>
+          <w:p>
+            <w:pPr>
+              <w:pStyle w:val="Normal"/>
+              <w:rPr/>
+            </w:pPr>
+            <w:r>
+              <w:rPr/>
+            </w:r>
+          </w:p>
+        </w:tc>
+      </w:tr>
+      <w:tr>
+        <w:trPr>
+          <w:trHeight w:val="3291" w:hRule="atLeast"/>
+        </w:trPr>
+        <w:tc>
+          <w:tcPr>
+            <w:tcW w:w="9556" w:type="dxa"/>
+            <w:gridSpan w:val="4"/>
+            <w:tcBorders>
+              <w:top w:val="single" w:sz="12" w:space="0" w:color="000001"/>
+              <w:left w:val="single" w:sz="12" w:space="0" w:color="000001"/>
+              <w:bottom w:val="single" w:sz="12" w:space="0" w:color="000001"/>
+              <w:right w:val="single" w:sz="12" w:space="0" w:color="000001"/>
+              <w:insideH w:val="single" w:sz="12" w:space="0" w:color="000001"/>
+              <w:insideV w:val="single" w:sz="12" w:space="0" w:color="000001"/>
+            </w:tcBorders>
+            <w:shd w:fill="FFFFFF" w:val="clear"/>
+            <w:tcMar>
+              <w:left w:w="-15" w:type="dxa"/>
+            </w:tcMar>
+          </w:tcPr>
+          <w:p>
+            <w:pPr>
+              <w:pStyle w:val="EstilodeTabela2"/>
+              <w:rPr/>
+            </w:pPr>
+            <w:r>
+              <w:rPr>
+                <w:b/>
+                <w:bCs/>
+                <w:lang w:val="en-US"/>
+              </w:rPr>
+              <w:t>Resenha</w:t>
+            </w:r>
+            <w:r>
+              <w:rPr>
+                <w:lang w:val="en-US"/>
+              </w:rPr>
+              <w:t>:</w:t>
+            </w:r>
+          </w:p>
+        </w:tc>
+      </w:tr>
+    </w:tbl>
+    <w:p>
+      <w:pPr>
+        <w:pStyle w:val="Normal"/>
+        <w:rPr/>
+      </w:pPr>
+      <w:r>
+        <w:rPr/>
+      </w:r>
+    </w:p>
+    <w:tbl>
+      <w:tblPr>
+        <w:tblW w:w="9557" w:type="dxa"/>
+        <w:jc w:val="left"/>
+        <w:tblInd w:w="-131" w:type="dxa"/>
+        <w:tblBorders>
+          <w:top w:val="single" w:sz="12" w:space="0" w:color="000001"/>
+          <w:left w:val="single" w:sz="12" w:space="0" w:color="000001"/>
+          <w:bottom w:val="single" w:sz="12" w:space="0" w:color="000001"/>
+          <w:right w:val="single" w:sz="12" w:space="0" w:color="000001"/>
+          <w:insideH w:val="single" w:sz="12" w:space="0" w:color="000001"/>
+          <w:insideV w:val="single" w:sz="12" w:space="0" w:color="000001"/>
+        </w:tblBorders>
+        <w:tblCellMar>
+          <w:top w:w="80" w:type="dxa"/>
+          <w:left w:w="-15" w:type="dxa"/>
+          <w:bottom w:w="80" w:type="dxa"/>
+          <w:right w:w="80" w:type="dxa"/>
+        </w:tblCellMar>
+      </w:tblPr>
+      <w:tblGrid>
+        <w:gridCol w:w="806"/>
+        <w:gridCol w:w="6960"/>
+        <w:gridCol w:w="1023"/>
+        <w:gridCol w:w="767"/>
+      </w:tblGrid>
+      <w:tr>
+        <w:trPr>
+          <w:trHeight w:val="279" w:hRule="atLeast"/>
+        </w:trPr>
+        <w:tc>
+          <w:tcPr>
+            <w:tcW w:w="806" w:type="dxa"/>
+            <w:tcBorders>
+              <w:top w:val="single" w:sz="12" w:space="0" w:color="000001"/>
+              <w:left w:val="single" w:sz="12" w:space="0" w:color="000001"/>
+              <w:bottom w:val="single" w:sz="12" w:space="0" w:color="000001"/>
+              <w:right w:val="single" w:sz="12" w:space="0" w:color="000001"/>
+              <w:insideH w:val="single" w:sz="12" w:space="0" w:color="000001"/>
+              <w:insideV w:val="single" w:sz="12" w:space="0" w:color="000001"/>
+            </w:tcBorders>
+            <w:shd w:fill="BFBFBF" w:val="clear"/>
+            <w:tcMar>
+              <w:left w:w="-15" w:type="dxa"/>
+            </w:tcMar>
+          </w:tcPr>
+          <w:p>
+            <w:pPr>
+              <w:pStyle w:val="EstilodeTabela2"/>
+              <w:rPr/>
+            </w:pPr>
+            <w:r>
+              <w:rPr>
+                <w:b/>
+                <w:bCs/>
+              </w:rPr>
+              <w:t>Autor:</w:t>
+            </w:r>
+          </w:p>
+        </w:tc>
+        <w:tc>
+          <w:tcPr>
+            <w:tcW w:w="6960" w:type="dxa"/>
+            <w:tcBorders>
+              <w:top w:val="single" w:sz="12" w:space="0" w:color="000001"/>
+              <w:left w:val="single" w:sz="12" w:space="0" w:color="000001"/>
+              <w:bottom w:val="single" w:sz="12" w:space="0" w:color="000001"/>
+              <w:right w:val="single" w:sz="12" w:space="0" w:color="000001"/>
+              <w:insideH w:val="single" w:sz="12" w:space="0" w:color="000001"/>
+              <w:insideV w:val="single" w:sz="12" w:space="0" w:color="000001"/>
+            </w:tcBorders>
+            <w:shd w:fill="FFFFFF" w:val="clear"/>
+            <w:tcMar>
+              <w:left w:w="-15" w:type="dxa"/>
+            </w:tcMar>
+          </w:tcPr>
+          <w:p>
+            <w:pPr>
+              <w:pStyle w:val="Normal"/>
+              <w:rPr>
+                <w:lang w:val="pt-BR"/>
+              </w:rPr>
+            </w:pPr>
+            <w:r>
+              <w:rPr>
+                <w:rFonts w:ascii="arial" w:hAnsi="arial"/>
+                <w:lang w:val="pt-BR"/>
+              </w:rPr>
+              <w:t>Petrova, V. &amp; Todorova, M</w:t>
+            </w:r>
+            <w:r>
+              <w:rPr>
+                <w:lang w:val="pt-BR"/>
+              </w:rPr>
+              <w:t xml:space="preserve"> </w:t>
+            </w:r>
+          </w:p>
+        </w:tc>
+        <w:tc>
+          <w:tcPr>
+            <w:tcW w:w="1023" w:type="dxa"/>
+            <w:tcBorders>
+              <w:top w:val="single" w:sz="12" w:space="0" w:color="000001"/>
+              <w:left w:val="single" w:sz="12" w:space="0" w:color="000001"/>
+              <w:bottom w:val="single" w:sz="12" w:space="0" w:color="000001"/>
+              <w:right w:val="single" w:sz="12" w:space="0" w:color="000001"/>
+              <w:insideH w:val="single" w:sz="12" w:space="0" w:color="000001"/>
+              <w:insideV w:val="single" w:sz="12" w:space="0" w:color="000001"/>
+            </w:tcBorders>
+            <w:shd w:fill="BFBFBF" w:val="clear"/>
+            <w:tcMar>
+              <w:left w:w="-15" w:type="dxa"/>
+            </w:tcMar>
+          </w:tcPr>
+          <w:p>
+            <w:pPr>
+              <w:pStyle w:val="EstilodeTabela2"/>
+              <w:rPr/>
+            </w:pPr>
+            <w:r>
+              <w:rPr>
+                <w:b/>
+                <w:bCs/>
+              </w:rPr>
+              <w:t>Ano:</w:t>
+            </w:r>
+          </w:p>
+        </w:tc>
+        <w:tc>
+          <w:tcPr>
+            <w:tcW w:w="767" w:type="dxa"/>
+            <w:tcBorders>
+              <w:top w:val="single" w:sz="12" w:space="0" w:color="000001"/>
+              <w:left w:val="single" w:sz="12" w:space="0" w:color="000001"/>
+              <w:bottom w:val="single" w:sz="12" w:space="0" w:color="000001"/>
+              <w:right w:val="single" w:sz="12" w:space="0" w:color="000001"/>
+              <w:insideH w:val="single" w:sz="12" w:space="0" w:color="000001"/>
+              <w:insideV w:val="single" w:sz="12" w:space="0" w:color="000001"/>
+            </w:tcBorders>
+            <w:shd w:fill="FFFFFF" w:val="clear"/>
+            <w:tcMar>
+              <w:left w:w="-15" w:type="dxa"/>
+            </w:tcMar>
+          </w:tcPr>
+          <w:p>
+            <w:pPr>
+              <w:pStyle w:val="Normal"/>
+              <w:rPr/>
+            </w:pPr>
+            <w:r>
+              <w:rPr/>
+              <w:t>2004</w:t>
+            </w:r>
+          </w:p>
+        </w:tc>
+      </w:tr>
+      <w:tr>
+        <w:trPr>
+          <w:trHeight w:val="279" w:hRule="atLeast"/>
+        </w:trPr>
+        <w:tc>
+          <w:tcPr>
+            <w:tcW w:w="806" w:type="dxa"/>
+            <w:tcBorders>
+              <w:top w:val="single" w:sz="12" w:space="0" w:color="000001"/>
+              <w:left w:val="single" w:sz="12" w:space="0" w:color="000001"/>
+              <w:bottom w:val="single" w:sz="12" w:space="0" w:color="000001"/>
+              <w:right w:val="single" w:sz="12" w:space="0" w:color="000001"/>
+              <w:insideH w:val="single" w:sz="12" w:space="0" w:color="000001"/>
+              <w:insideV w:val="single" w:sz="12" w:space="0" w:color="000001"/>
+            </w:tcBorders>
+            <w:shd w:fill="BFBFBF" w:val="clear"/>
+            <w:tcMar>
+              <w:left w:w="-15" w:type="dxa"/>
+            </w:tcMar>
+          </w:tcPr>
+          <w:p>
+            <w:pPr>
+              <w:pStyle w:val="EstilodeTabela2"/>
+              <w:rPr/>
+            </w:pPr>
+            <w:r>
+              <w:rPr>
+                <w:b/>
+                <w:bCs/>
+              </w:rPr>
+              <w:t>Título:</w:t>
+            </w:r>
+          </w:p>
+        </w:tc>
+        <w:tc>
+          <w:tcPr>
+            <w:tcW w:w="6960" w:type="dxa"/>
+            <w:tcBorders>
+              <w:top w:val="single" w:sz="12" w:space="0" w:color="000001"/>
+              <w:left w:val="single" w:sz="12" w:space="0" w:color="000001"/>
+              <w:bottom w:val="single" w:sz="12" w:space="0" w:color="000001"/>
+              <w:right w:val="single" w:sz="12" w:space="0" w:color="000001"/>
+              <w:insideH w:val="single" w:sz="12" w:space="0" w:color="000001"/>
+              <w:insideV w:val="single" w:sz="12" w:space="0" w:color="000001"/>
+            </w:tcBorders>
+            <w:shd w:fill="FFFFFF" w:val="clear"/>
+            <w:tcMar>
+              <w:left w:w="-15" w:type="dxa"/>
+            </w:tcMar>
+          </w:tcPr>
+          <w:p>
+            <w:pPr>
+              <w:pStyle w:val="Normal"/>
+              <w:rPr/>
+            </w:pPr>
+            <w:r>
+              <w:rPr>
+                <w:rFonts w:ascii="arial" w:hAnsi="arial"/>
+              </w:rPr>
+              <w:t>A Model for Describing and Structuring Learning Objects</w:t>
+            </w:r>
+            <w:r>
+              <w:rPr/>
+              <w:t xml:space="preserve"> </w:t>
+            </w:r>
+          </w:p>
+        </w:tc>
+        <w:tc>
+          <w:tcPr>
+            <w:tcW w:w="1023" w:type="dxa"/>
+            <w:tcBorders>
+              <w:top w:val="single" w:sz="12" w:space="0" w:color="000001"/>
+              <w:left w:val="single" w:sz="12" w:space="0" w:color="000001"/>
+              <w:bottom w:val="single" w:sz="12" w:space="0" w:color="000001"/>
+              <w:right w:val="single" w:sz="12" w:space="0" w:color="000001"/>
+              <w:insideH w:val="single" w:sz="12" w:space="0" w:color="000001"/>
+              <w:insideV w:val="single" w:sz="12" w:space="0" w:color="000001"/>
+            </w:tcBorders>
+            <w:shd w:fill="BFBFBF" w:val="clear"/>
+            <w:tcMar>
+              <w:left w:w="-15" w:type="dxa"/>
+            </w:tcMar>
+          </w:tcPr>
+          <w:p>
+            <w:pPr>
+              <w:pStyle w:val="EstilodeTabela2"/>
+              <w:rPr/>
+            </w:pPr>
+            <w:r>
+              <w:rPr>
+                <w:b/>
+                <w:bCs/>
+              </w:rPr>
+              <w:t>Qualis:</w:t>
+            </w:r>
+          </w:p>
+        </w:tc>
+        <w:tc>
+          <w:tcPr>
+            <w:tcW w:w="767" w:type="dxa"/>
+            <w:tcBorders>
+              <w:top w:val="single" w:sz="12" w:space="0" w:color="000001"/>
+              <w:left w:val="single" w:sz="12" w:space="0" w:color="000001"/>
+              <w:bottom w:val="single" w:sz="12" w:space="0" w:color="000001"/>
+              <w:right w:val="single" w:sz="12" w:space="0" w:color="000001"/>
+              <w:insideH w:val="single" w:sz="12" w:space="0" w:color="000001"/>
+              <w:insideV w:val="single" w:sz="12" w:space="0" w:color="000001"/>
+            </w:tcBorders>
+            <w:shd w:fill="FFFFFF" w:val="clear"/>
+            <w:tcMar>
+              <w:left w:w="-15" w:type="dxa"/>
+            </w:tcMar>
+          </w:tcPr>
+          <w:p>
+            <w:pPr>
+              <w:pStyle w:val="Normal"/>
+              <w:rPr/>
+            </w:pPr>
+            <w:r>
+              <w:rPr/>
+            </w:r>
+          </w:p>
+        </w:tc>
+      </w:tr>
+      <w:tr>
+        <w:trPr>
+          <w:trHeight w:val="3291" w:hRule="atLeast"/>
+        </w:trPr>
+        <w:tc>
+          <w:tcPr>
+            <w:tcW w:w="9556" w:type="dxa"/>
+            <w:gridSpan w:val="4"/>
+            <w:tcBorders>
+              <w:top w:val="single" w:sz="12" w:space="0" w:color="000001"/>
+              <w:left w:val="single" w:sz="12" w:space="0" w:color="000001"/>
+              <w:bottom w:val="single" w:sz="12" w:space="0" w:color="000001"/>
+              <w:right w:val="single" w:sz="12" w:space="0" w:color="000001"/>
+              <w:insideH w:val="single" w:sz="12" w:space="0" w:color="000001"/>
+              <w:insideV w:val="single" w:sz="12" w:space="0" w:color="000001"/>
+            </w:tcBorders>
+            <w:shd w:fill="FFFFFF" w:val="clear"/>
+            <w:tcMar>
+              <w:left w:w="-15" w:type="dxa"/>
+            </w:tcMar>
+          </w:tcPr>
+          <w:p>
+            <w:pPr>
+              <w:pStyle w:val="EstilodeTabela2"/>
+              <w:rPr/>
+            </w:pPr>
+            <w:r>
+              <w:rPr>
+                <w:b/>
+                <w:bCs/>
+                <w:lang w:val="en-US"/>
+              </w:rPr>
+              <w:t>Resenha</w:t>
+            </w:r>
+            <w:r>
+              <w:rPr>
+                <w:lang w:val="en-US"/>
+              </w:rPr>
+              <w:t>:</w:t>
+            </w:r>
+          </w:p>
+        </w:tc>
+      </w:tr>
+    </w:tbl>
+    <w:p>
+      <w:pPr>
+        <w:pStyle w:val="Normal"/>
+        <w:rPr/>
+      </w:pPr>
+      <w:r>
+        <w:rPr/>
+      </w:r>
+    </w:p>
+    <w:tbl>
+      <w:tblPr>
+        <w:tblW w:w="9557" w:type="dxa"/>
+        <w:jc w:val="left"/>
+        <w:tblInd w:w="-131" w:type="dxa"/>
+        <w:tblBorders>
+          <w:top w:val="single" w:sz="12" w:space="0" w:color="000001"/>
+          <w:left w:val="single" w:sz="12" w:space="0" w:color="000001"/>
+          <w:bottom w:val="single" w:sz="12" w:space="0" w:color="000001"/>
+          <w:right w:val="single" w:sz="12" w:space="0" w:color="000001"/>
+          <w:insideH w:val="single" w:sz="12" w:space="0" w:color="000001"/>
+          <w:insideV w:val="single" w:sz="12" w:space="0" w:color="000001"/>
+        </w:tblBorders>
+        <w:tblCellMar>
+          <w:top w:w="80" w:type="dxa"/>
+          <w:left w:w="-15" w:type="dxa"/>
+          <w:bottom w:w="80" w:type="dxa"/>
+          <w:right w:w="80" w:type="dxa"/>
+        </w:tblCellMar>
+      </w:tblPr>
+      <w:tblGrid>
+        <w:gridCol w:w="806"/>
+        <w:gridCol w:w="6960"/>
+        <w:gridCol w:w="1023"/>
+        <w:gridCol w:w="767"/>
+      </w:tblGrid>
+      <w:tr>
+        <w:trPr>
+          <w:trHeight w:val="279" w:hRule="atLeast"/>
+        </w:trPr>
+        <w:tc>
+          <w:tcPr>
+            <w:tcW w:w="806" w:type="dxa"/>
+            <w:tcBorders>
+              <w:top w:val="single" w:sz="12" w:space="0" w:color="000001"/>
+              <w:left w:val="single" w:sz="12" w:space="0" w:color="000001"/>
+              <w:bottom w:val="single" w:sz="12" w:space="0" w:color="000001"/>
+              <w:right w:val="single" w:sz="12" w:space="0" w:color="000001"/>
+              <w:insideH w:val="single" w:sz="12" w:space="0" w:color="000001"/>
+              <w:insideV w:val="single" w:sz="12" w:space="0" w:color="000001"/>
+            </w:tcBorders>
+            <w:shd w:fill="BFBFBF" w:val="clear"/>
+            <w:tcMar>
+              <w:left w:w="-15" w:type="dxa"/>
+            </w:tcMar>
+          </w:tcPr>
+          <w:p>
+            <w:pPr>
+              <w:pStyle w:val="EstilodeTabela2"/>
+              <w:rPr/>
+            </w:pPr>
+            <w:r>
+              <w:rPr>
+                <w:b/>
+                <w:bCs/>
+              </w:rPr>
+              <w:t>Autor:</w:t>
+            </w:r>
+          </w:p>
+        </w:tc>
+        <w:tc>
+          <w:tcPr>
+            <w:tcW w:w="6960" w:type="dxa"/>
+            <w:tcBorders>
+              <w:top w:val="single" w:sz="12" w:space="0" w:color="000001"/>
+              <w:left w:val="single" w:sz="12" w:space="0" w:color="000001"/>
+              <w:bottom w:val="single" w:sz="12" w:space="0" w:color="000001"/>
+              <w:right w:val="single" w:sz="12" w:space="0" w:color="000001"/>
+              <w:insideH w:val="single" w:sz="12" w:space="0" w:color="000001"/>
+              <w:insideV w:val="single" w:sz="12" w:space="0" w:color="000001"/>
+            </w:tcBorders>
+            <w:shd w:fill="FFFFFF" w:val="clear"/>
+            <w:tcMar>
+              <w:left w:w="-15" w:type="dxa"/>
+            </w:tcMar>
+          </w:tcPr>
+          <w:p>
+            <w:pPr>
+              <w:pStyle w:val="Normal"/>
+              <w:rPr>
+                <w:lang w:val="pt-BR"/>
+              </w:rPr>
+            </w:pPr>
+            <w:r>
+              <w:rPr>
+                <w:rFonts w:ascii="arial" w:hAnsi="arial"/>
+                <w:lang w:val="pt-BR"/>
+              </w:rPr>
+              <w:t>Baker, J.; Botts, N. &amp; Owen, K.</w:t>
+            </w:r>
+            <w:r>
+              <w:rPr>
+                <w:lang w:val="pt-BR"/>
+              </w:rPr>
+              <w:t xml:space="preserve"> </w:t>
+            </w:r>
+          </w:p>
+        </w:tc>
+        <w:tc>
+          <w:tcPr>
+            <w:tcW w:w="1023" w:type="dxa"/>
+            <w:tcBorders>
+              <w:top w:val="single" w:sz="12" w:space="0" w:color="000001"/>
+              <w:left w:val="single" w:sz="12" w:space="0" w:color="000001"/>
+              <w:bottom w:val="single" w:sz="12" w:space="0" w:color="000001"/>
+              <w:right w:val="single" w:sz="12" w:space="0" w:color="000001"/>
+              <w:insideH w:val="single" w:sz="12" w:space="0" w:color="000001"/>
+              <w:insideV w:val="single" w:sz="12" w:space="0" w:color="000001"/>
+            </w:tcBorders>
+            <w:shd w:fill="BFBFBF" w:val="clear"/>
+            <w:tcMar>
+              <w:left w:w="-15" w:type="dxa"/>
+            </w:tcMar>
+          </w:tcPr>
+          <w:p>
+            <w:pPr>
+              <w:pStyle w:val="EstilodeTabela2"/>
+              <w:rPr/>
+            </w:pPr>
+            <w:r>
+              <w:rPr>
+                <w:b/>
+                <w:bCs/>
+              </w:rPr>
+              <w:t>Ano:</w:t>
+            </w:r>
+          </w:p>
+        </w:tc>
+        <w:tc>
+          <w:tcPr>
+            <w:tcW w:w="767" w:type="dxa"/>
+            <w:tcBorders>
+              <w:top w:val="single" w:sz="12" w:space="0" w:color="000001"/>
+              <w:left w:val="single" w:sz="12" w:space="0" w:color="000001"/>
+              <w:bottom w:val="single" w:sz="12" w:space="0" w:color="000001"/>
+              <w:right w:val="single" w:sz="12" w:space="0" w:color="000001"/>
+              <w:insideH w:val="single" w:sz="12" w:space="0" w:color="000001"/>
+              <w:insideV w:val="single" w:sz="12" w:space="0" w:color="000001"/>
+            </w:tcBorders>
+            <w:shd w:fill="FFFFFF" w:val="clear"/>
+            <w:tcMar>
+              <w:left w:w="-15" w:type="dxa"/>
+            </w:tcMar>
+          </w:tcPr>
+          <w:p>
+            <w:pPr>
+              <w:pStyle w:val="Normal"/>
+              <w:rPr/>
+            </w:pPr>
+            <w:r>
+              <w:rPr/>
+              <w:t>2004</w:t>
+            </w:r>
+          </w:p>
+        </w:tc>
+      </w:tr>
+      <w:tr>
+        <w:trPr>
+          <w:trHeight w:val="279" w:hRule="atLeast"/>
+        </w:trPr>
+        <w:tc>
+          <w:tcPr>
+            <w:tcW w:w="806" w:type="dxa"/>
+            <w:tcBorders>
+              <w:top w:val="single" w:sz="12" w:space="0" w:color="000001"/>
+              <w:left w:val="single" w:sz="12" w:space="0" w:color="000001"/>
+              <w:bottom w:val="single" w:sz="12" w:space="0" w:color="000001"/>
+              <w:right w:val="single" w:sz="12" w:space="0" w:color="000001"/>
+              <w:insideH w:val="single" w:sz="12" w:space="0" w:color="000001"/>
+              <w:insideV w:val="single" w:sz="12" w:space="0" w:color="000001"/>
+            </w:tcBorders>
+            <w:shd w:fill="BFBFBF" w:val="clear"/>
+            <w:tcMar>
+              <w:left w:w="-15" w:type="dxa"/>
+            </w:tcMar>
+          </w:tcPr>
+          <w:p>
+            <w:pPr>
+              <w:pStyle w:val="EstilodeTabela2"/>
+              <w:rPr/>
+            </w:pPr>
+            <w:r>
+              <w:rPr>
+                <w:b/>
+                <w:bCs/>
+              </w:rPr>
+              <w:t>Título:</w:t>
+            </w:r>
+          </w:p>
+        </w:tc>
+        <w:tc>
+          <w:tcPr>
+            <w:tcW w:w="6960" w:type="dxa"/>
+            <w:tcBorders>
+              <w:top w:val="single" w:sz="12" w:space="0" w:color="000001"/>
+              <w:left w:val="single" w:sz="12" w:space="0" w:color="000001"/>
+              <w:bottom w:val="single" w:sz="12" w:space="0" w:color="000001"/>
+              <w:right w:val="single" w:sz="12" w:space="0" w:color="000001"/>
+              <w:insideH w:val="single" w:sz="12" w:space="0" w:color="000001"/>
+              <w:insideV w:val="single" w:sz="12" w:space="0" w:color="000001"/>
+            </w:tcBorders>
+            <w:shd w:fill="FFFFFF" w:val="clear"/>
+            <w:tcMar>
+              <w:left w:w="-15" w:type="dxa"/>
+            </w:tcMar>
+          </w:tcPr>
+          <w:p>
+            <w:pPr>
+              <w:pStyle w:val="Normal"/>
+              <w:rPr/>
+            </w:pPr>
+            <w:r>
+              <w:rPr>
+                <w:rFonts w:ascii="arial" w:hAnsi="arial"/>
+              </w:rPr>
+              <w:t>Faculty technology training: learning objects</w:t>
+            </w:r>
+            <w:r>
+              <w:rPr/>
+              <w:t xml:space="preserve"> </w:t>
+            </w:r>
+          </w:p>
+        </w:tc>
+        <w:tc>
+          <w:tcPr>
+            <w:tcW w:w="1023" w:type="dxa"/>
+            <w:tcBorders>
+              <w:top w:val="single" w:sz="12" w:space="0" w:color="000001"/>
+              <w:left w:val="single" w:sz="12" w:space="0" w:color="000001"/>
+              <w:bottom w:val="single" w:sz="12" w:space="0" w:color="000001"/>
+              <w:right w:val="single" w:sz="12" w:space="0" w:color="000001"/>
+              <w:insideH w:val="single" w:sz="12" w:space="0" w:color="000001"/>
+              <w:insideV w:val="single" w:sz="12" w:space="0" w:color="000001"/>
+            </w:tcBorders>
+            <w:shd w:fill="BFBFBF" w:val="clear"/>
+            <w:tcMar>
+              <w:left w:w="-15" w:type="dxa"/>
+            </w:tcMar>
+          </w:tcPr>
+          <w:p>
+            <w:pPr>
+              <w:pStyle w:val="EstilodeTabela2"/>
+              <w:rPr/>
+            </w:pPr>
+            <w:r>
+              <w:rPr>
+                <w:b/>
+                <w:bCs/>
+              </w:rPr>
+              <w:t>Qualis:</w:t>
+            </w:r>
+          </w:p>
+        </w:tc>
+        <w:tc>
+          <w:tcPr>
+            <w:tcW w:w="767" w:type="dxa"/>
+            <w:tcBorders>
+              <w:top w:val="single" w:sz="12" w:space="0" w:color="000001"/>
+              <w:left w:val="single" w:sz="12" w:space="0" w:color="000001"/>
+              <w:bottom w:val="single" w:sz="12" w:space="0" w:color="000001"/>
+              <w:right w:val="single" w:sz="12" w:space="0" w:color="000001"/>
+              <w:insideH w:val="single" w:sz="12" w:space="0" w:color="000001"/>
+              <w:insideV w:val="single" w:sz="12" w:space="0" w:color="000001"/>
+            </w:tcBorders>
+            <w:shd w:fill="FFFFFF" w:val="clear"/>
+            <w:tcMar>
+              <w:left w:w="-15" w:type="dxa"/>
+            </w:tcMar>
+          </w:tcPr>
+          <w:p>
+            <w:pPr>
+              <w:pStyle w:val="Normal"/>
+              <w:rPr/>
+            </w:pPr>
+            <w:r>
+              <w:rPr/>
+            </w:r>
+          </w:p>
+        </w:tc>
+      </w:tr>
+      <w:tr>
+        <w:trPr>
+          <w:trHeight w:val="3291" w:hRule="atLeast"/>
+        </w:trPr>
+        <w:tc>
+          <w:tcPr>
+            <w:tcW w:w="9556" w:type="dxa"/>
+            <w:gridSpan w:val="4"/>
+            <w:tcBorders>
+              <w:top w:val="single" w:sz="12" w:space="0" w:color="000001"/>
+              <w:left w:val="single" w:sz="12" w:space="0" w:color="000001"/>
+              <w:bottom w:val="single" w:sz="12" w:space="0" w:color="000001"/>
+              <w:right w:val="single" w:sz="12" w:space="0" w:color="000001"/>
+              <w:insideH w:val="single" w:sz="12" w:space="0" w:color="000001"/>
+              <w:insideV w:val="single" w:sz="12" w:space="0" w:color="000001"/>
+            </w:tcBorders>
+            <w:shd w:fill="FFFFFF" w:val="clear"/>
+            <w:tcMar>
+              <w:left w:w="-15" w:type="dxa"/>
+            </w:tcMar>
+          </w:tcPr>
+          <w:p>
+            <w:pPr>
+              <w:pStyle w:val="EstilodeTabela2"/>
+              <w:rPr/>
+            </w:pPr>
+            <w:r>
+              <w:rPr>
+                <w:b/>
+                <w:bCs/>
+                <w:lang w:val="en-US"/>
+              </w:rPr>
+              <w:t>Resenha</w:t>
+            </w:r>
+            <w:r>
+              <w:rPr>
+                <w:lang w:val="en-US"/>
+              </w:rPr>
+              <w:t>:</w:t>
+            </w:r>
+          </w:p>
+        </w:tc>
+      </w:tr>
+    </w:tbl>
+    <w:p>
+      <w:pPr>
+        <w:pStyle w:val="Normal"/>
+        <w:rPr/>
+      </w:pPr>
+      <w:r>
+        <w:rPr/>
+      </w:r>
+    </w:p>
+    <w:tbl>
+      <w:tblPr>
+        <w:tblW w:w="9557" w:type="dxa"/>
+        <w:jc w:val="left"/>
+        <w:tblInd w:w="-131" w:type="dxa"/>
+        <w:tblBorders>
+          <w:top w:val="single" w:sz="12" w:space="0" w:color="000001"/>
+          <w:left w:val="single" w:sz="12" w:space="0" w:color="000001"/>
+          <w:bottom w:val="single" w:sz="12" w:space="0" w:color="000001"/>
+          <w:right w:val="single" w:sz="12" w:space="0" w:color="000001"/>
+          <w:insideH w:val="single" w:sz="12" w:space="0" w:color="000001"/>
+          <w:insideV w:val="single" w:sz="12" w:space="0" w:color="000001"/>
+        </w:tblBorders>
+        <w:tblCellMar>
+          <w:top w:w="80" w:type="dxa"/>
+          <w:left w:w="-15" w:type="dxa"/>
+          <w:bottom w:w="80" w:type="dxa"/>
+          <w:right w:w="80" w:type="dxa"/>
+        </w:tblCellMar>
+      </w:tblPr>
+      <w:tblGrid>
+        <w:gridCol w:w="806"/>
+        <w:gridCol w:w="6960"/>
+        <w:gridCol w:w="1023"/>
+        <w:gridCol w:w="767"/>
+      </w:tblGrid>
+      <w:tr>
+        <w:trPr>
+          <w:trHeight w:val="279" w:hRule="atLeast"/>
+        </w:trPr>
+        <w:tc>
+          <w:tcPr>
+            <w:tcW w:w="806" w:type="dxa"/>
+            <w:tcBorders>
+              <w:top w:val="single" w:sz="12" w:space="0" w:color="000001"/>
+              <w:left w:val="single" w:sz="12" w:space="0" w:color="000001"/>
+              <w:bottom w:val="single" w:sz="12" w:space="0" w:color="000001"/>
+              <w:right w:val="single" w:sz="12" w:space="0" w:color="000001"/>
+              <w:insideH w:val="single" w:sz="12" w:space="0" w:color="000001"/>
+              <w:insideV w:val="single" w:sz="12" w:space="0" w:color="000001"/>
+            </w:tcBorders>
+            <w:shd w:fill="BFBFBF" w:val="clear"/>
+            <w:tcMar>
+              <w:left w:w="-15" w:type="dxa"/>
+            </w:tcMar>
+          </w:tcPr>
+          <w:p>
+            <w:pPr>
+              <w:pStyle w:val="EstilodeTabela2"/>
+              <w:rPr/>
+            </w:pPr>
+            <w:r>
+              <w:rPr>
+                <w:b/>
+                <w:bCs/>
+              </w:rPr>
+              <w:t>Autor:</w:t>
+            </w:r>
+          </w:p>
+        </w:tc>
+        <w:tc>
+          <w:tcPr>
+            <w:tcW w:w="6960" w:type="dxa"/>
+            <w:tcBorders>
+              <w:top w:val="single" w:sz="12" w:space="0" w:color="000001"/>
+              <w:left w:val="single" w:sz="12" w:space="0" w:color="000001"/>
+              <w:bottom w:val="single" w:sz="12" w:space="0" w:color="000001"/>
+              <w:right w:val="single" w:sz="12" w:space="0" w:color="000001"/>
+              <w:insideH w:val="single" w:sz="12" w:space="0" w:color="000001"/>
+              <w:insideV w:val="single" w:sz="12" w:space="0" w:color="000001"/>
+            </w:tcBorders>
+            <w:shd w:fill="FFFFFF" w:val="clear"/>
+            <w:tcMar>
+              <w:left w:w="-15" w:type="dxa"/>
+            </w:tcMar>
+          </w:tcPr>
+          <w:p>
+            <w:pPr>
+              <w:pStyle w:val="Normal"/>
+              <w:rPr>
+                <w:lang w:val="pt-BR"/>
+              </w:rPr>
+            </w:pPr>
+            <w:r>
+              <w:rPr>
+                <w:rFonts w:ascii="arial" w:hAnsi="arial"/>
+                <w:lang w:val="pt-BR"/>
+              </w:rPr>
+              <w:t>Baruque, L. B. &amp; Melo, R. N.</w:t>
+            </w:r>
+            <w:r>
+              <w:rPr>
+                <w:lang w:val="pt-BR"/>
+              </w:rPr>
+              <w:t xml:space="preserve"> </w:t>
+            </w:r>
+          </w:p>
+        </w:tc>
+        <w:tc>
+          <w:tcPr>
+            <w:tcW w:w="1023" w:type="dxa"/>
+            <w:tcBorders>
+              <w:top w:val="single" w:sz="12" w:space="0" w:color="000001"/>
+              <w:left w:val="single" w:sz="12" w:space="0" w:color="000001"/>
+              <w:bottom w:val="single" w:sz="12" w:space="0" w:color="000001"/>
+              <w:right w:val="single" w:sz="12" w:space="0" w:color="000001"/>
+              <w:insideH w:val="single" w:sz="12" w:space="0" w:color="000001"/>
+              <w:insideV w:val="single" w:sz="12" w:space="0" w:color="000001"/>
+            </w:tcBorders>
+            <w:shd w:fill="BFBFBF" w:val="clear"/>
+            <w:tcMar>
+              <w:left w:w="-15" w:type="dxa"/>
+            </w:tcMar>
+          </w:tcPr>
+          <w:p>
+            <w:pPr>
+              <w:pStyle w:val="EstilodeTabela2"/>
+              <w:rPr/>
+            </w:pPr>
+            <w:r>
+              <w:rPr>
+                <w:b/>
+                <w:bCs/>
+              </w:rPr>
+              <w:t>Ano:</w:t>
+            </w:r>
+          </w:p>
+        </w:tc>
+        <w:tc>
+          <w:tcPr>
+            <w:tcW w:w="767" w:type="dxa"/>
+            <w:tcBorders>
+              <w:top w:val="single" w:sz="12" w:space="0" w:color="000001"/>
+              <w:left w:val="single" w:sz="12" w:space="0" w:color="000001"/>
+              <w:bottom w:val="single" w:sz="12" w:space="0" w:color="000001"/>
+              <w:right w:val="single" w:sz="12" w:space="0" w:color="000001"/>
+              <w:insideH w:val="single" w:sz="12" w:space="0" w:color="000001"/>
+              <w:insideV w:val="single" w:sz="12" w:space="0" w:color="000001"/>
+            </w:tcBorders>
+            <w:shd w:fill="FFFFFF" w:val="clear"/>
+            <w:tcMar>
+              <w:left w:w="-15" w:type="dxa"/>
+            </w:tcMar>
+          </w:tcPr>
+          <w:p>
+            <w:pPr>
+              <w:pStyle w:val="Normal"/>
+              <w:rPr/>
+            </w:pPr>
+            <w:r>
+              <w:rPr/>
+              <w:t>2004</w:t>
+            </w:r>
+          </w:p>
+        </w:tc>
+      </w:tr>
+      <w:tr>
+        <w:trPr>
+          <w:trHeight w:val="279" w:hRule="atLeast"/>
+        </w:trPr>
+        <w:tc>
+          <w:tcPr>
+            <w:tcW w:w="806" w:type="dxa"/>
+            <w:tcBorders>
+              <w:top w:val="single" w:sz="12" w:space="0" w:color="000001"/>
+              <w:left w:val="single" w:sz="12" w:space="0" w:color="000001"/>
+              <w:bottom w:val="single" w:sz="12" w:space="0" w:color="000001"/>
+              <w:right w:val="single" w:sz="12" w:space="0" w:color="000001"/>
+              <w:insideH w:val="single" w:sz="12" w:space="0" w:color="000001"/>
+              <w:insideV w:val="single" w:sz="12" w:space="0" w:color="000001"/>
+            </w:tcBorders>
+            <w:shd w:fill="BFBFBF" w:val="clear"/>
+            <w:tcMar>
+              <w:left w:w="-15" w:type="dxa"/>
+            </w:tcMar>
+          </w:tcPr>
+          <w:p>
+            <w:pPr>
+              <w:pStyle w:val="EstilodeTabela2"/>
+              <w:rPr/>
+            </w:pPr>
+            <w:r>
+              <w:rPr>
+                <w:b/>
+                <w:bCs/>
+              </w:rPr>
+              <w:t>Título:</w:t>
+            </w:r>
+          </w:p>
+        </w:tc>
+        <w:tc>
+          <w:tcPr>
+            <w:tcW w:w="6960" w:type="dxa"/>
+            <w:tcBorders>
+              <w:top w:val="single" w:sz="12" w:space="0" w:color="000001"/>
+              <w:left w:val="single" w:sz="12" w:space="0" w:color="000001"/>
+              <w:bottom w:val="single" w:sz="12" w:space="0" w:color="000001"/>
+              <w:right w:val="single" w:sz="12" w:space="0" w:color="000001"/>
+              <w:insideH w:val="single" w:sz="12" w:space="0" w:color="000001"/>
+              <w:insideV w:val="single" w:sz="12" w:space="0" w:color="000001"/>
+            </w:tcBorders>
+            <w:shd w:fill="FFFFFF" w:val="clear"/>
+            <w:tcMar>
+              <w:left w:w="-15" w:type="dxa"/>
+            </w:tcMar>
+          </w:tcPr>
+          <w:p>
+            <w:pPr>
+              <w:pStyle w:val="Normal"/>
+              <w:rPr/>
+            </w:pPr>
+            <w:r>
+              <w:rPr>
+                <w:rFonts w:ascii="arial" w:hAnsi="arial"/>
+              </w:rPr>
+              <w:t>Learning theory and instructional design using learning objects</w:t>
+            </w:r>
+            <w:r>
+              <w:rPr/>
+              <w:t xml:space="preserve"> </w:t>
+            </w:r>
+          </w:p>
+        </w:tc>
+        <w:tc>
+          <w:tcPr>
+            <w:tcW w:w="1023" w:type="dxa"/>
+            <w:tcBorders>
+              <w:top w:val="single" w:sz="12" w:space="0" w:color="000001"/>
+              <w:left w:val="single" w:sz="12" w:space="0" w:color="000001"/>
+              <w:bottom w:val="single" w:sz="12" w:space="0" w:color="000001"/>
+              <w:right w:val="single" w:sz="12" w:space="0" w:color="000001"/>
+              <w:insideH w:val="single" w:sz="12" w:space="0" w:color="000001"/>
+              <w:insideV w:val="single" w:sz="12" w:space="0" w:color="000001"/>
+            </w:tcBorders>
+            <w:shd w:fill="BFBFBF" w:val="clear"/>
+            <w:tcMar>
+              <w:left w:w="-15" w:type="dxa"/>
+            </w:tcMar>
+          </w:tcPr>
+          <w:p>
+            <w:pPr>
+              <w:pStyle w:val="EstilodeTabela2"/>
+              <w:rPr/>
+            </w:pPr>
+            <w:r>
+              <w:rPr>
+                <w:b/>
+                <w:bCs/>
+              </w:rPr>
+              <w:t>Qualis:</w:t>
+            </w:r>
+          </w:p>
+        </w:tc>
+        <w:tc>
+          <w:tcPr>
+            <w:tcW w:w="767" w:type="dxa"/>
+            <w:tcBorders>
+              <w:top w:val="single" w:sz="12" w:space="0" w:color="000001"/>
+              <w:left w:val="single" w:sz="12" w:space="0" w:color="000001"/>
+              <w:bottom w:val="single" w:sz="12" w:space="0" w:color="000001"/>
+              <w:right w:val="single" w:sz="12" w:space="0" w:color="000001"/>
+              <w:insideH w:val="single" w:sz="12" w:space="0" w:color="000001"/>
+              <w:insideV w:val="single" w:sz="12" w:space="0" w:color="000001"/>
+            </w:tcBorders>
+            <w:shd w:fill="FFFFFF" w:val="clear"/>
+            <w:tcMar>
+              <w:left w:w="-15" w:type="dxa"/>
+            </w:tcMar>
+          </w:tcPr>
+          <w:p>
+            <w:pPr>
+              <w:pStyle w:val="Normal"/>
+              <w:rPr/>
+            </w:pPr>
+            <w:r>
+              <w:rPr/>
+            </w:r>
+          </w:p>
+        </w:tc>
+      </w:tr>
+      <w:tr>
+        <w:trPr>
+          <w:trHeight w:val="3291" w:hRule="atLeast"/>
+        </w:trPr>
+        <w:tc>
+          <w:tcPr>
+            <w:tcW w:w="9556" w:type="dxa"/>
+            <w:gridSpan w:val="4"/>
+            <w:tcBorders>
+              <w:top w:val="single" w:sz="12" w:space="0" w:color="000001"/>
+              <w:left w:val="single" w:sz="12" w:space="0" w:color="000001"/>
+              <w:bottom w:val="single" w:sz="12" w:space="0" w:color="000001"/>
+              <w:right w:val="single" w:sz="12" w:space="0" w:color="000001"/>
+              <w:insideH w:val="single" w:sz="12" w:space="0" w:color="000001"/>
+              <w:insideV w:val="single" w:sz="12" w:space="0" w:color="000001"/>
+            </w:tcBorders>
+            <w:shd w:fill="FFFFFF" w:val="clear"/>
+            <w:tcMar>
+              <w:left w:w="-15" w:type="dxa"/>
+            </w:tcMar>
+          </w:tcPr>
+          <w:p>
+            <w:pPr>
+              <w:pStyle w:val="EstilodeTabela2"/>
+              <w:rPr/>
+            </w:pPr>
+            <w:r>
+              <w:rPr>
+                <w:b/>
+                <w:bCs/>
+                <w:lang w:val="en-US"/>
+              </w:rPr>
+              <w:t>Resenha</w:t>
+            </w:r>
+            <w:r>
+              <w:rPr>
+                <w:lang w:val="en-US"/>
+              </w:rPr>
+              <w:t>:</w:t>
+            </w:r>
+          </w:p>
+        </w:tc>
+      </w:tr>
+    </w:tbl>
+    <w:p>
+      <w:pPr>
+        <w:pStyle w:val="Normal"/>
+        <w:rPr/>
+      </w:pPr>
+      <w:r>
+        <w:rPr/>
+      </w:r>
+    </w:p>
+    <w:tbl>
+      <w:tblPr>
+        <w:tblW w:w="9557" w:type="dxa"/>
+        <w:jc w:val="left"/>
+        <w:tblInd w:w="-131" w:type="dxa"/>
+        <w:tblBorders>
+          <w:top w:val="single" w:sz="12" w:space="0" w:color="000001"/>
+          <w:left w:val="single" w:sz="12" w:space="0" w:color="000001"/>
+          <w:bottom w:val="single" w:sz="12" w:space="0" w:color="000001"/>
+          <w:right w:val="single" w:sz="12" w:space="0" w:color="000001"/>
+          <w:insideH w:val="single" w:sz="12" w:space="0" w:color="000001"/>
+          <w:insideV w:val="single" w:sz="12" w:space="0" w:color="000001"/>
+        </w:tblBorders>
+        <w:tblCellMar>
+          <w:top w:w="80" w:type="dxa"/>
+          <w:left w:w="-15" w:type="dxa"/>
+          <w:bottom w:w="80" w:type="dxa"/>
+          <w:right w:w="80" w:type="dxa"/>
+        </w:tblCellMar>
+      </w:tblPr>
+      <w:tblGrid>
+        <w:gridCol w:w="806"/>
+        <w:gridCol w:w="6960"/>
+        <w:gridCol w:w="1023"/>
+        <w:gridCol w:w="767"/>
+      </w:tblGrid>
+      <w:tr>
+        <w:trPr>
+          <w:trHeight w:val="279" w:hRule="atLeast"/>
+        </w:trPr>
+        <w:tc>
+          <w:tcPr>
+            <w:tcW w:w="806" w:type="dxa"/>
+            <w:tcBorders>
+              <w:top w:val="single" w:sz="12" w:space="0" w:color="000001"/>
+              <w:left w:val="single" w:sz="12" w:space="0" w:color="000001"/>
+              <w:bottom w:val="single" w:sz="12" w:space="0" w:color="000001"/>
+              <w:right w:val="single" w:sz="12" w:space="0" w:color="000001"/>
+              <w:insideH w:val="single" w:sz="12" w:space="0" w:color="000001"/>
+              <w:insideV w:val="single" w:sz="12" w:space="0" w:color="000001"/>
+            </w:tcBorders>
+            <w:shd w:fill="BFBFBF" w:val="clear"/>
+            <w:tcMar>
+              <w:left w:w="-15" w:type="dxa"/>
+            </w:tcMar>
+          </w:tcPr>
+          <w:p>
+            <w:pPr>
+              <w:pStyle w:val="EstilodeTabela2"/>
+              <w:rPr/>
+            </w:pPr>
+            <w:r>
+              <w:rPr>
+                <w:b/>
+                <w:bCs/>
+              </w:rPr>
+              <w:t>Autor:</w:t>
+            </w:r>
+          </w:p>
+        </w:tc>
+        <w:tc>
+          <w:tcPr>
+            <w:tcW w:w="6960" w:type="dxa"/>
+            <w:tcBorders>
+              <w:top w:val="single" w:sz="12" w:space="0" w:color="000001"/>
+              <w:left w:val="single" w:sz="12" w:space="0" w:color="000001"/>
+              <w:bottom w:val="single" w:sz="12" w:space="0" w:color="000001"/>
+              <w:right w:val="single" w:sz="12" w:space="0" w:color="000001"/>
+              <w:insideH w:val="single" w:sz="12" w:space="0" w:color="000001"/>
+              <w:insideV w:val="single" w:sz="12" w:space="0" w:color="000001"/>
+            </w:tcBorders>
+            <w:shd w:fill="FFFFFF" w:val="clear"/>
+            <w:tcMar>
+              <w:left w:w="-15" w:type="dxa"/>
+            </w:tcMar>
+          </w:tcPr>
+          <w:p>
+            <w:pPr>
+              <w:pStyle w:val="Normal"/>
+              <w:rPr>
+                <w:lang w:val="pt-BR"/>
+              </w:rPr>
+            </w:pPr>
+            <w:r>
+              <w:rPr>
+                <w:rFonts w:ascii="arial" w:hAnsi="arial"/>
+                <w:lang w:val="pt-BR"/>
+              </w:rPr>
+              <w:t>Paschal, C. B</w:t>
+            </w:r>
+            <w:r>
+              <w:rPr>
+                <w:lang w:val="pt-BR"/>
+              </w:rPr>
+              <w:t xml:space="preserve"> </w:t>
+            </w:r>
+          </w:p>
+        </w:tc>
+        <w:tc>
+          <w:tcPr>
+            <w:tcW w:w="1023" w:type="dxa"/>
+            <w:tcBorders>
+              <w:top w:val="single" w:sz="12" w:space="0" w:color="000001"/>
+              <w:left w:val="single" w:sz="12" w:space="0" w:color="000001"/>
+              <w:bottom w:val="single" w:sz="12" w:space="0" w:color="000001"/>
+              <w:right w:val="single" w:sz="12" w:space="0" w:color="000001"/>
+              <w:insideH w:val="single" w:sz="12" w:space="0" w:color="000001"/>
+              <w:insideV w:val="single" w:sz="12" w:space="0" w:color="000001"/>
+            </w:tcBorders>
+            <w:shd w:fill="BFBFBF" w:val="clear"/>
+            <w:tcMar>
+              <w:left w:w="-15" w:type="dxa"/>
+            </w:tcMar>
+          </w:tcPr>
+          <w:p>
+            <w:pPr>
+              <w:pStyle w:val="EstilodeTabela2"/>
+              <w:rPr/>
+            </w:pPr>
+            <w:r>
+              <w:rPr>
+                <w:b/>
+                <w:bCs/>
+              </w:rPr>
+              <w:t>Ano:</w:t>
+            </w:r>
+          </w:p>
+        </w:tc>
+        <w:tc>
+          <w:tcPr>
+            <w:tcW w:w="767" w:type="dxa"/>
+            <w:tcBorders>
+              <w:top w:val="single" w:sz="12" w:space="0" w:color="000001"/>
+              <w:left w:val="single" w:sz="12" w:space="0" w:color="000001"/>
+              <w:bottom w:val="single" w:sz="12" w:space="0" w:color="000001"/>
+              <w:right w:val="single" w:sz="12" w:space="0" w:color="000001"/>
+              <w:insideH w:val="single" w:sz="12" w:space="0" w:color="000001"/>
+              <w:insideV w:val="single" w:sz="12" w:space="0" w:color="000001"/>
+            </w:tcBorders>
+            <w:shd w:fill="FFFFFF" w:val="clear"/>
+            <w:tcMar>
+              <w:left w:w="-15" w:type="dxa"/>
+            </w:tcMar>
+          </w:tcPr>
+          <w:p>
+            <w:pPr>
+              <w:pStyle w:val="Normal"/>
+              <w:rPr/>
+            </w:pPr>
+            <w:r>
+              <w:rPr/>
+              <w:t>2003</w:t>
+            </w:r>
+          </w:p>
+        </w:tc>
+      </w:tr>
+      <w:tr>
+        <w:trPr>
+          <w:trHeight w:val="279" w:hRule="atLeast"/>
+        </w:trPr>
+        <w:tc>
+          <w:tcPr>
+            <w:tcW w:w="806" w:type="dxa"/>
+            <w:tcBorders>
+              <w:top w:val="single" w:sz="12" w:space="0" w:color="000001"/>
+              <w:left w:val="single" w:sz="12" w:space="0" w:color="000001"/>
+              <w:bottom w:val="single" w:sz="12" w:space="0" w:color="000001"/>
+              <w:right w:val="single" w:sz="12" w:space="0" w:color="000001"/>
+              <w:insideH w:val="single" w:sz="12" w:space="0" w:color="000001"/>
+              <w:insideV w:val="single" w:sz="12" w:space="0" w:color="000001"/>
+            </w:tcBorders>
+            <w:shd w:fill="BFBFBF" w:val="clear"/>
+            <w:tcMar>
+              <w:left w:w="-15" w:type="dxa"/>
+            </w:tcMar>
+          </w:tcPr>
+          <w:p>
+            <w:pPr>
+              <w:pStyle w:val="EstilodeTabela2"/>
+              <w:rPr/>
+            </w:pPr>
+            <w:r>
+              <w:rPr>
+                <w:b/>
+                <w:bCs/>
+              </w:rPr>
+              <w:t>Título:</w:t>
+            </w:r>
+          </w:p>
+        </w:tc>
+        <w:tc>
+          <w:tcPr>
+            <w:tcW w:w="6960" w:type="dxa"/>
+            <w:tcBorders>
+              <w:top w:val="single" w:sz="12" w:space="0" w:color="000001"/>
+              <w:left w:val="single" w:sz="12" w:space="0" w:color="000001"/>
+              <w:bottom w:val="single" w:sz="12" w:space="0" w:color="000001"/>
+              <w:right w:val="single" w:sz="12" w:space="0" w:color="000001"/>
+              <w:insideH w:val="single" w:sz="12" w:space="0" w:color="000001"/>
+              <w:insideV w:val="single" w:sz="12" w:space="0" w:color="000001"/>
+            </w:tcBorders>
+            <w:shd w:fill="FFFFFF" w:val="clear"/>
+            <w:tcMar>
+              <w:left w:w="-15" w:type="dxa"/>
+            </w:tcMar>
+          </w:tcPr>
+          <w:p>
+            <w:pPr>
+              <w:pStyle w:val="Normal"/>
+              <w:rPr/>
+            </w:pPr>
+            <w:r>
+              <w:rPr>
+                <w:rFonts w:ascii="arial" w:hAnsi="arial"/>
+              </w:rPr>
+              <w:t>The need for effective biomedical imaging education</w:t>
+            </w:r>
+            <w:r>
+              <w:rPr/>
+              <w:t xml:space="preserve"> </w:t>
+            </w:r>
+          </w:p>
+        </w:tc>
+        <w:tc>
+          <w:tcPr>
+            <w:tcW w:w="1023" w:type="dxa"/>
+            <w:tcBorders>
+              <w:top w:val="single" w:sz="12" w:space="0" w:color="000001"/>
+              <w:left w:val="single" w:sz="12" w:space="0" w:color="000001"/>
+              <w:bottom w:val="single" w:sz="12" w:space="0" w:color="000001"/>
+              <w:right w:val="single" w:sz="12" w:space="0" w:color="000001"/>
+              <w:insideH w:val="single" w:sz="12" w:space="0" w:color="000001"/>
+              <w:insideV w:val="single" w:sz="12" w:space="0" w:color="000001"/>
+            </w:tcBorders>
+            <w:shd w:fill="BFBFBF" w:val="clear"/>
+            <w:tcMar>
+              <w:left w:w="-15" w:type="dxa"/>
+            </w:tcMar>
+          </w:tcPr>
+          <w:p>
+            <w:pPr>
+              <w:pStyle w:val="EstilodeTabela2"/>
+              <w:rPr/>
+            </w:pPr>
+            <w:r>
+              <w:rPr>
+                <w:b/>
+                <w:bCs/>
+              </w:rPr>
+              <w:t>Qualis:</w:t>
+            </w:r>
+          </w:p>
+        </w:tc>
+        <w:tc>
+          <w:tcPr>
+            <w:tcW w:w="767" w:type="dxa"/>
+            <w:tcBorders>
+              <w:top w:val="single" w:sz="12" w:space="0" w:color="000001"/>
+              <w:left w:val="single" w:sz="12" w:space="0" w:color="000001"/>
+              <w:bottom w:val="single" w:sz="12" w:space="0" w:color="000001"/>
+              <w:right w:val="single" w:sz="12" w:space="0" w:color="000001"/>
+              <w:insideH w:val="single" w:sz="12" w:space="0" w:color="000001"/>
+              <w:insideV w:val="single" w:sz="12" w:space="0" w:color="000001"/>
+            </w:tcBorders>
+            <w:shd w:fill="FFFFFF" w:val="clear"/>
+            <w:tcMar>
+              <w:left w:w="-15" w:type="dxa"/>
+            </w:tcMar>
+          </w:tcPr>
+          <w:p>
+            <w:pPr>
+              <w:pStyle w:val="Normal"/>
+              <w:rPr/>
+            </w:pPr>
+            <w:r>
+              <w:rPr/>
+            </w:r>
+          </w:p>
+        </w:tc>
+      </w:tr>
+      <w:tr>
+        <w:trPr>
+          <w:trHeight w:val="3291" w:hRule="atLeast"/>
+        </w:trPr>
+        <w:tc>
+          <w:tcPr>
+            <w:tcW w:w="9556" w:type="dxa"/>
+            <w:gridSpan w:val="4"/>
+            <w:tcBorders>
+              <w:top w:val="single" w:sz="12" w:space="0" w:color="000001"/>
+              <w:left w:val="single" w:sz="12" w:space="0" w:color="000001"/>
+              <w:bottom w:val="single" w:sz="12" w:space="0" w:color="000001"/>
+              <w:right w:val="single" w:sz="12" w:space="0" w:color="000001"/>
+              <w:insideH w:val="single" w:sz="12" w:space="0" w:color="000001"/>
+              <w:insideV w:val="single" w:sz="12" w:space="0" w:color="000001"/>
+            </w:tcBorders>
+            <w:shd w:fill="FFFFFF" w:val="clear"/>
+            <w:tcMar>
+              <w:left w:w="-15" w:type="dxa"/>
+            </w:tcMar>
+          </w:tcPr>
+          <w:p>
+            <w:pPr>
+              <w:pStyle w:val="EstilodeTabela2"/>
+              <w:rPr/>
+            </w:pPr>
+            <w:r>
+              <w:rPr>
+                <w:b/>
+                <w:bCs/>
+                <w:lang w:val="en-US"/>
+              </w:rPr>
+              <w:t>Resenha</w:t>
+            </w:r>
+            <w:r>
+              <w:rPr>
+                <w:lang w:val="en-US"/>
+              </w:rPr>
+              <w:t>:</w:t>
+            </w:r>
+          </w:p>
+        </w:tc>
+      </w:tr>
+    </w:tbl>
+    <w:p>
+      <w:pPr>
+        <w:pStyle w:val="Normal"/>
+        <w:rPr/>
+      </w:pPr>
+      <w:r>
+        <w:rPr/>
+      </w:r>
+    </w:p>
+    <w:tbl>
+      <w:tblPr>
+        <w:tblW w:w="9557" w:type="dxa"/>
+        <w:jc w:val="left"/>
+        <w:tblInd w:w="-131" w:type="dxa"/>
+        <w:tblBorders>
+          <w:top w:val="single" w:sz="12" w:space="0" w:color="000001"/>
+          <w:left w:val="single" w:sz="12" w:space="0" w:color="000001"/>
+          <w:bottom w:val="single" w:sz="12" w:space="0" w:color="000001"/>
+          <w:right w:val="single" w:sz="12" w:space="0" w:color="000001"/>
+          <w:insideH w:val="single" w:sz="12" w:space="0" w:color="000001"/>
+          <w:insideV w:val="single" w:sz="12" w:space="0" w:color="000001"/>
+        </w:tblBorders>
+        <w:tblCellMar>
+          <w:top w:w="80" w:type="dxa"/>
+          <w:left w:w="-15" w:type="dxa"/>
+          <w:bottom w:w="80" w:type="dxa"/>
+          <w:right w:w="80" w:type="dxa"/>
+        </w:tblCellMar>
+      </w:tblPr>
+      <w:tblGrid>
+        <w:gridCol w:w="806"/>
+        <w:gridCol w:w="6960"/>
+        <w:gridCol w:w="1023"/>
+        <w:gridCol w:w="767"/>
+      </w:tblGrid>
+      <w:tr>
+        <w:trPr>
+          <w:trHeight w:val="279" w:hRule="atLeast"/>
+        </w:trPr>
+        <w:tc>
+          <w:tcPr>
+            <w:tcW w:w="806" w:type="dxa"/>
+            <w:tcBorders>
+              <w:top w:val="single" w:sz="12" w:space="0" w:color="000001"/>
+              <w:left w:val="single" w:sz="12" w:space="0" w:color="000001"/>
+              <w:bottom w:val="single" w:sz="12" w:space="0" w:color="000001"/>
+              <w:right w:val="single" w:sz="12" w:space="0" w:color="000001"/>
+              <w:insideH w:val="single" w:sz="12" w:space="0" w:color="000001"/>
+              <w:insideV w:val="single" w:sz="12" w:space="0" w:color="000001"/>
+            </w:tcBorders>
+            <w:shd w:fill="BFBFBF" w:val="clear"/>
+            <w:tcMar>
+              <w:left w:w="-15" w:type="dxa"/>
+            </w:tcMar>
+          </w:tcPr>
+          <w:p>
+            <w:pPr>
+              <w:pStyle w:val="EstilodeTabela2"/>
+              <w:rPr/>
+            </w:pPr>
+            <w:r>
+              <w:rPr>
+                <w:b/>
+                <w:bCs/>
+              </w:rPr>
+              <w:t>Autor:</w:t>
+            </w:r>
+          </w:p>
+        </w:tc>
+        <w:tc>
+          <w:tcPr>
+            <w:tcW w:w="6960" w:type="dxa"/>
+            <w:tcBorders>
+              <w:top w:val="single" w:sz="12" w:space="0" w:color="000001"/>
+              <w:left w:val="single" w:sz="12" w:space="0" w:color="000001"/>
+              <w:bottom w:val="single" w:sz="12" w:space="0" w:color="000001"/>
+              <w:right w:val="single" w:sz="12" w:space="0" w:color="000001"/>
+              <w:insideH w:val="single" w:sz="12" w:space="0" w:color="000001"/>
+              <w:insideV w:val="single" w:sz="12" w:space="0" w:color="000001"/>
+            </w:tcBorders>
+            <w:shd w:fill="FFFFFF" w:val="clear"/>
+            <w:tcMar>
+              <w:left w:w="-15" w:type="dxa"/>
+            </w:tcMar>
+          </w:tcPr>
+          <w:p>
+            <w:pPr>
+              <w:pStyle w:val="Normal"/>
+              <w:rPr>
+                <w:lang w:val="pt-BR"/>
+              </w:rPr>
+            </w:pPr>
+            <w:r>
+              <w:rPr>
+                <w:rFonts w:ascii="arial" w:hAnsi="arial"/>
+                <w:lang w:val="pt-BR"/>
+              </w:rPr>
+              <w:t>van der Heyden, J. E.; Carpendale, M. S. T.; Inkpen, K. &amp; Atkins, M. S.</w:t>
+            </w:r>
+            <w:r>
+              <w:rPr>
+                <w:lang w:val="pt-BR"/>
+              </w:rPr>
+              <w:t xml:space="preserve"> </w:t>
+            </w:r>
+          </w:p>
+        </w:tc>
+        <w:tc>
+          <w:tcPr>
+            <w:tcW w:w="1023" w:type="dxa"/>
+            <w:tcBorders>
+              <w:top w:val="single" w:sz="12" w:space="0" w:color="000001"/>
+              <w:left w:val="single" w:sz="12" w:space="0" w:color="000001"/>
+              <w:bottom w:val="single" w:sz="12" w:space="0" w:color="000001"/>
+              <w:right w:val="single" w:sz="12" w:space="0" w:color="000001"/>
+              <w:insideH w:val="single" w:sz="12" w:space="0" w:color="000001"/>
+              <w:insideV w:val="single" w:sz="12" w:space="0" w:color="000001"/>
+            </w:tcBorders>
+            <w:shd w:fill="BFBFBF" w:val="clear"/>
+            <w:tcMar>
+              <w:left w:w="-15" w:type="dxa"/>
+            </w:tcMar>
+          </w:tcPr>
+          <w:p>
+            <w:pPr>
+              <w:pStyle w:val="EstilodeTabela2"/>
+              <w:rPr/>
+            </w:pPr>
+            <w:r>
+              <w:rPr>
+                <w:b/>
+                <w:bCs/>
+              </w:rPr>
+              <w:t>Ano:</w:t>
+            </w:r>
+          </w:p>
+        </w:tc>
+        <w:tc>
+          <w:tcPr>
+            <w:tcW w:w="767" w:type="dxa"/>
+            <w:tcBorders>
+              <w:top w:val="single" w:sz="12" w:space="0" w:color="000001"/>
+              <w:left w:val="single" w:sz="12" w:space="0" w:color="000001"/>
+              <w:bottom w:val="single" w:sz="12" w:space="0" w:color="000001"/>
+              <w:right w:val="single" w:sz="12" w:space="0" w:color="000001"/>
+              <w:insideH w:val="single" w:sz="12" w:space="0" w:color="000001"/>
+              <w:insideV w:val="single" w:sz="12" w:space="0" w:color="000001"/>
+            </w:tcBorders>
+            <w:shd w:fill="FFFFFF" w:val="clear"/>
+            <w:tcMar>
+              <w:left w:w="-15" w:type="dxa"/>
+            </w:tcMar>
+          </w:tcPr>
+          <w:p>
+            <w:pPr>
+              <w:pStyle w:val="Normal"/>
+              <w:rPr/>
+            </w:pPr>
+            <w:r>
+              <w:rPr/>
+              <w:t>1998</w:t>
+            </w:r>
+          </w:p>
+        </w:tc>
+      </w:tr>
+      <w:tr>
+        <w:trPr>
+          <w:trHeight w:val="279" w:hRule="atLeast"/>
+        </w:trPr>
+        <w:tc>
+          <w:tcPr>
+            <w:tcW w:w="806" w:type="dxa"/>
+            <w:tcBorders>
+              <w:top w:val="single" w:sz="12" w:space="0" w:color="000001"/>
+              <w:left w:val="single" w:sz="12" w:space="0" w:color="000001"/>
+              <w:bottom w:val="single" w:sz="12" w:space="0" w:color="000001"/>
+              <w:right w:val="single" w:sz="12" w:space="0" w:color="000001"/>
+              <w:insideH w:val="single" w:sz="12" w:space="0" w:color="000001"/>
+              <w:insideV w:val="single" w:sz="12" w:space="0" w:color="000001"/>
+            </w:tcBorders>
+            <w:shd w:fill="BFBFBF" w:val="clear"/>
+            <w:tcMar>
+              <w:left w:w="-15" w:type="dxa"/>
+            </w:tcMar>
+          </w:tcPr>
+          <w:p>
+            <w:pPr>
+              <w:pStyle w:val="EstilodeTabela2"/>
+              <w:rPr/>
+            </w:pPr>
+            <w:r>
+              <w:rPr>
+                <w:b/>
+                <w:bCs/>
+              </w:rPr>
+              <w:t>Título:</w:t>
+            </w:r>
+          </w:p>
+        </w:tc>
+        <w:tc>
+          <w:tcPr>
+            <w:tcW w:w="6960" w:type="dxa"/>
+            <w:tcBorders>
+              <w:top w:val="single" w:sz="12" w:space="0" w:color="000001"/>
+              <w:left w:val="single" w:sz="12" w:space="0" w:color="000001"/>
+              <w:bottom w:val="single" w:sz="12" w:space="0" w:color="000001"/>
+              <w:right w:val="single" w:sz="12" w:space="0" w:color="000001"/>
+              <w:insideH w:val="single" w:sz="12" w:space="0" w:color="000001"/>
+              <w:insideV w:val="single" w:sz="12" w:space="0" w:color="000001"/>
+            </w:tcBorders>
+            <w:shd w:fill="FFFFFF" w:val="clear"/>
+            <w:tcMar>
+              <w:left w:w="-15" w:type="dxa"/>
+            </w:tcMar>
+          </w:tcPr>
+          <w:p>
+            <w:pPr>
+              <w:pStyle w:val="Normal"/>
+              <w:rPr/>
+            </w:pPr>
+            <w:r>
+              <w:rPr>
+                <w:rFonts w:ascii="arial" w:hAnsi="arial"/>
+              </w:rPr>
+              <w:t>Visual Presentation of Magnetic Resonance Images</w:t>
+            </w:r>
+            <w:r>
+              <w:rPr/>
+              <w:t xml:space="preserve"> </w:t>
             </w:r>
           </w:p>
         </w:tc>
@@ -4030,7 +7375,7 @@
     <w:qFormat/>
     <w:pPr>
       <w:widowControl/>
-      <w:overflowPunct w:val="false"/>
+      <w:overflowPunct w:val="true"/>
       <w:bidi w:val="0"/>
       <w:jc w:val="left"/>
     </w:pPr>
@@ -4171,7 +7516,7 @@
     <w:qFormat/>
     <w:pPr>
       <w:widowControl/>
-      <w:overflowPunct w:val="false"/>
+      <w:overflowPunct w:val="true"/>
       <w:bidi w:val="0"/>
       <w:jc w:val="left"/>
     </w:pPr>
@@ -4188,7 +7533,7 @@
     <w:qFormat/>
     <w:pPr>
       <w:widowControl/>
-      <w:overflowPunct w:val="false"/>
+      <w:overflowPunct w:val="true"/>
       <w:bidi w:val="0"/>
       <w:jc w:val="left"/>
     </w:pPr>

</xml_diff>